<commit_message>
Added Lund output format and OUTPUT_FORMAT switch
</commit_message>
<xml_diff>
--- a/Readme.docx
+++ b/Readme.docx
@@ -1,6 +1,6 @@
 
 <file path=word/document.xml><?xml version="1.0" encoding="utf-8"?>
-<w:document xmlns:wpc="http://schemas.microsoft.com/office/word/2010/wordprocessingCanvas" xmlns:mo="http://schemas.microsoft.com/office/mac/office/2008/main" xmlns:mc="http://schemas.openxmlformats.org/markup-compatibility/2006" xmlns:mv="urn:schemas-microsoft-com:mac:vml" xmlns:o="urn:schemas-microsoft-com:office:office" xmlns:r="http://schemas.openxmlformats.org/officeDocument/2006/relationships" xmlns:m="http://schemas.openxmlformats.org/officeDocument/2006/math" xmlns:v="urn:schemas-microsoft-com:vml" xmlns:wp14="http://schemas.microsoft.com/office/word/2010/wordprocessingDrawing" xmlns:wp="http://schemas.openxmlformats.org/drawingml/2006/wordprocessingDrawing" xmlns:w10="urn:schemas-microsoft-com:office:word" xmlns:w="http://schemas.openxmlformats.org/wordprocessingml/2006/main" xmlns:w14="http://schemas.microsoft.com/office/word/2010/wordml" xmlns:w15="http://schemas.microsoft.com/office/word/2012/wordml" xmlns:wpg="http://schemas.microsoft.com/office/word/2010/wordprocessingGroup" xmlns:wpi="http://schemas.microsoft.com/office/word/2010/wordprocessingInk" xmlns:wne="http://schemas.microsoft.com/office/word/2006/wordml" xmlns:wps="http://schemas.microsoft.com/office/word/2010/wordprocessingShape" mc:Ignorable="w14 w15 wp14">
+<w:document xmlns:wpc="http://schemas.microsoft.com/office/word/2010/wordprocessingCanvas" xmlns:cx="http://schemas.microsoft.com/office/drawing/2014/chartex" xmlns:cx1="http://schemas.microsoft.com/office/drawing/2015/9/8/chartex" xmlns:cx2="http://schemas.microsoft.com/office/drawing/2015/10/21/chartex" xmlns:cx3="http://schemas.microsoft.com/office/drawing/2016/5/9/chartex" xmlns:cx4="http://schemas.microsoft.com/office/drawing/2016/5/10/chartex" xmlns:cx5="http://schemas.microsoft.com/office/drawing/2016/5/11/chartex" xmlns:cx6="http://schemas.microsoft.com/office/drawing/2016/5/12/chartex" xmlns:cx7="http://schemas.microsoft.com/office/drawing/2016/5/13/chartex" xmlns:cx8="http://schemas.microsoft.com/office/drawing/2016/5/14/chartex" xmlns:mc="http://schemas.openxmlformats.org/markup-compatibility/2006" xmlns:aink="http://schemas.microsoft.com/office/drawing/2016/ink" xmlns:am3d="http://schemas.microsoft.com/office/drawing/2017/model3d" xmlns:o="urn:schemas-microsoft-com:office:office" xmlns:r="http://schemas.openxmlformats.org/officeDocument/2006/relationships" xmlns:m="http://schemas.openxmlformats.org/officeDocument/2006/math" xmlns:v="urn:schemas-microsoft-com:vml" xmlns:wp14="http://schemas.microsoft.com/office/word/2010/wordprocessingDrawing" xmlns:wp="http://schemas.openxmlformats.org/drawingml/2006/wordprocessingDrawing" xmlns:w10="urn:schemas-microsoft-com:office:word" xmlns:w="http://schemas.openxmlformats.org/wordprocessingml/2006/main" xmlns:w14="http://schemas.microsoft.com/office/word/2010/wordml" xmlns:w15="http://schemas.microsoft.com/office/word/2012/wordml" xmlns:w16cex="http://schemas.microsoft.com/office/word/2018/wordml/cex" xmlns:w16cid="http://schemas.microsoft.com/office/word/2016/wordml/cid" xmlns:w16="http://schemas.microsoft.com/office/word/2018/wordml" xmlns:w16sdtdh="http://schemas.microsoft.com/office/word/2020/wordml/sdtdatahash" xmlns:w16se="http://schemas.microsoft.com/office/word/2015/wordml/symex" xmlns:wpg="http://schemas.microsoft.com/office/word/2010/wordprocessingGroup" xmlns:wpi="http://schemas.microsoft.com/office/word/2010/wordprocessingInk" xmlns:wne="http://schemas.microsoft.com/office/word/2006/wordml" xmlns:wps="http://schemas.microsoft.com/office/word/2010/wordprocessingShape" mc:Ignorable="w14 w15 w16se w16cid w16 w16cex w16sdtdh wp14">
   <w:body>
     <w:bookmarkStart w:id="0" w:name="_Toc514416631" w:displacedByCustomXml="next"/>
     <w:sdt>
@@ -650,8 +650,6 @@
         </w:rPr>
         <w:fldChar w:fldCharType="end"/>
       </w:r>
-      <w:bookmarkStart w:id="1" w:name="_GoBack"/>
-      <w:bookmarkEnd w:id="1"/>
       <w:r>
         <w:rPr>
           <w:rFonts w:ascii="Courier New" w:hAnsi="Courier New" w:cs="Courier New"/>
@@ -669,7 +667,7 @@
           <w:sz w:val="32"/>
         </w:rPr>
       </w:pPr>
-      <w:bookmarkStart w:id="2" w:name="_Toc514416632"/>
+      <w:bookmarkStart w:id="1" w:name="_Toc514416632"/>
       <w:r>
         <w:rPr>
           <w:rFonts w:ascii="Courier New" w:hAnsi="Courier New" w:cs="Courier New"/>
@@ -686,7 +684,7 @@
         </w:rPr>
         <w:t>:</w:t>
       </w:r>
-      <w:bookmarkEnd w:id="2"/>
+      <w:bookmarkEnd w:id="1"/>
     </w:p>
     <w:p>
       <w:pPr>
@@ -722,49 +720,7 @@
         <w:rPr>
           <w:rFonts w:ascii="Courier New" w:hAnsi="Courier New" w:cs="Courier New"/>
         </w:rPr>
-        <w:t xml:space="preserve"> Monte Carlo </w:t>
-      </w:r>
-      <w:proofErr w:type="gramStart"/>
-      <w:r>
-        <w:rPr>
-          <w:rFonts w:ascii="Courier New" w:hAnsi="Courier New" w:cs="Courier New"/>
-        </w:rPr>
-        <w:t>models</w:t>
-      </w:r>
-      <w:proofErr w:type="gramEnd"/>
-      <w:r>
-        <w:rPr>
-          <w:rFonts w:ascii="Courier New" w:hAnsi="Courier New" w:cs="Courier New"/>
-        </w:rPr>
-        <w:t xml:space="preserve"> photon-</w:t>
-      </w:r>
-      <w:proofErr w:type="spellStart"/>
-      <w:r>
-        <w:rPr>
-          <w:rFonts w:ascii="Courier New" w:hAnsi="Courier New" w:cs="Courier New"/>
-        </w:rPr>
-        <w:t>Pomeron</w:t>
-      </w:r>
-      <w:proofErr w:type="spellEnd"/>
-      <w:r>
-        <w:rPr>
-          <w:rFonts w:ascii="Courier New" w:hAnsi="Courier New" w:cs="Courier New"/>
-        </w:rPr>
-        <w:t xml:space="preserve"> interactions in electron-ion collisions. The physics approach for the photon-</w:t>
-      </w:r>
-      <w:proofErr w:type="spellStart"/>
-      <w:r>
-        <w:rPr>
-          <w:rFonts w:ascii="Courier New" w:hAnsi="Courier New" w:cs="Courier New"/>
-        </w:rPr>
-        <w:t>Pomeron</w:t>
-      </w:r>
-      <w:proofErr w:type="spellEnd"/>
-      <w:r>
-        <w:rPr>
-          <w:rFonts w:ascii="Courier New" w:hAnsi="Courier New" w:cs="Courier New"/>
-        </w:rPr>
-        <w:t xml:space="preserve"> interactions is described in </w:t>
+        <w:t xml:space="preserve"> Monte Carlo models photon-Pomeron interactions in electron-ion collisions. The physics approach for the photon-Pomeron interactions is described in </w:t>
       </w:r>
       <w:proofErr w:type="spellStart"/>
       <w:r>
@@ -915,7 +871,7 @@
           <w:sz w:val="32"/>
         </w:rPr>
       </w:pPr>
-      <w:bookmarkStart w:id="3" w:name="Installation"/>
+      <w:bookmarkStart w:id="2" w:name="Installation"/>
     </w:p>
     <w:p>
       <w:pPr>
@@ -1870,27 +1826,7 @@
           <w:sz w:val="21"/>
           <w:szCs w:val="21"/>
         </w:rPr>
-        <w:t xml:space="preserve">) and </w:t>
-      </w:r>
-      <w:proofErr w:type="spellStart"/>
-      <w:r>
-        <w:rPr>
-          <w:rStyle w:val="s1"/>
-          <w:rFonts w:ascii="Courier New" w:hAnsi="Courier New" w:cs="Courier New"/>
-          <w:sz w:val="21"/>
-          <w:szCs w:val="21"/>
-        </w:rPr>
-        <w:t>virtuality</w:t>
-      </w:r>
-      <w:proofErr w:type="spellEnd"/>
-      <w:r>
-        <w:rPr>
-          <w:rStyle w:val="s1"/>
-          <w:rFonts w:ascii="Courier New" w:hAnsi="Courier New" w:cs="Courier New"/>
-          <w:sz w:val="21"/>
-          <w:szCs w:val="21"/>
-        </w:rPr>
-        <w:t>(</w:t>
+        <w:t>) and virtuality(</w:t>
       </w:r>
       <w:r>
         <w:rPr>
@@ -2037,27 +1973,7 @@
           <w:sz w:val="21"/>
           <w:szCs w:val="21"/>
         </w:rPr>
-        <w:t xml:space="preserve">: Add methods to generate kinematic variables and momenta to finite </w:t>
-      </w:r>
-      <w:proofErr w:type="spellStart"/>
-      <w:r>
-        <w:rPr>
-          <w:rStyle w:val="s1"/>
-          <w:rFonts w:ascii="Courier New" w:hAnsi="Courier New" w:cs="Courier New"/>
-          <w:sz w:val="21"/>
-          <w:szCs w:val="21"/>
-        </w:rPr>
-        <w:t>virtuality</w:t>
-      </w:r>
-      <w:proofErr w:type="spellEnd"/>
-      <w:r>
-        <w:rPr>
-          <w:rStyle w:val="s1"/>
-          <w:rFonts w:ascii="Courier New" w:hAnsi="Courier New" w:cs="Courier New"/>
-          <w:sz w:val="21"/>
-          <w:szCs w:val="21"/>
-        </w:rPr>
-        <w:t>. Also generate outgoing electron and target.</w:t>
+        <w:t>: Add methods to generate kinematic variables and momenta to finite virtuality. Also generate outgoing electron and target.</w:t>
       </w:r>
     </w:p>
     <w:p>
@@ -2186,7 +2102,7 @@
           <w:sz w:val="32"/>
         </w:rPr>
       </w:pPr>
-      <w:bookmarkStart w:id="4" w:name="_Toc514416633"/>
+      <w:bookmarkStart w:id="3" w:name="_Toc514416633"/>
       <w:r>
         <w:rPr>
           <w:rFonts w:ascii="Courier New" w:hAnsi="Courier New" w:cs="Courier New"/>
@@ -2195,15 +2111,15 @@
         <w:lastRenderedPageBreak/>
         <w:t>Installation</w:t>
       </w:r>
+      <w:bookmarkEnd w:id="2"/>
+      <w:r>
+        <w:rPr>
+          <w:rFonts w:ascii="Courier New" w:hAnsi="Courier New" w:cs="Courier New"/>
+          <w:sz w:val="32"/>
+        </w:rPr>
+        <w:t>:</w:t>
+      </w:r>
       <w:bookmarkEnd w:id="3"/>
-      <w:r>
-        <w:rPr>
-          <w:rFonts w:ascii="Courier New" w:hAnsi="Courier New" w:cs="Courier New"/>
-          <w:sz w:val="32"/>
-        </w:rPr>
-        <w:t>:</w:t>
-      </w:r>
-      <w:bookmarkEnd w:id="4"/>
     </w:p>
     <w:p>
       <w:pPr>
@@ -2242,15 +2158,7 @@
         </w:rPr>
       </w:pPr>
       <w:r>
-        <w:t>-</w:t>
-      </w:r>
-      <w:proofErr w:type="spellStart"/>
-      <w:r>
-        <w:t>git</w:t>
-      </w:r>
-      <w:proofErr w:type="spellEnd"/>
-      <w:r>
-        <w:t xml:space="preserve"> clone </w:t>
+        <w:t xml:space="preserve">-git clone </w:t>
       </w:r>
       <w:proofErr w:type="spellStart"/>
       <w:proofErr w:type="gramStart"/>
@@ -2361,21 +2269,7 @@
         <w:rPr>
           <w:rFonts w:ascii="Courier New" w:hAnsi="Courier New" w:cs="Courier New"/>
         </w:rPr>
-        <w:t>-</w:t>
-      </w:r>
-      <w:proofErr w:type="spellStart"/>
-      <w:r>
-        <w:rPr>
-          <w:rFonts w:ascii="Courier New" w:hAnsi="Courier New" w:cs="Courier New"/>
-        </w:rPr>
-        <w:t>Unpackage</w:t>
-      </w:r>
-      <w:proofErr w:type="spellEnd"/>
-      <w:r>
-        <w:rPr>
-          <w:rFonts w:ascii="Courier New" w:hAnsi="Courier New" w:cs="Courier New"/>
-        </w:rPr>
-        <w:t xml:space="preserve"> the zip file. The trunk/ represents &lt;</w:t>
+        <w:t>-Unpackage the zip file. The trunk/ represents &lt;</w:t>
       </w:r>
       <w:proofErr w:type="spellStart"/>
       <w:r>
@@ -2681,21 +2575,7 @@
         <w:rPr>
           <w:rFonts w:ascii="Courier New" w:hAnsi="Courier New" w:cs="Courier New"/>
         </w:rPr>
-        <w:t xml:space="preserve">slight.in may be found in the </w:t>
-      </w:r>
-      <w:proofErr w:type="spellStart"/>
-      <w:r>
-        <w:rPr>
-          <w:rFonts w:ascii="Courier New" w:hAnsi="Courier New" w:cs="Courier New"/>
-        </w:rPr>
-        <w:t>config</w:t>
-      </w:r>
-      <w:proofErr w:type="spellEnd"/>
-      <w:r>
-        <w:rPr>
-          <w:rFonts w:ascii="Courier New" w:hAnsi="Courier New" w:cs="Courier New"/>
-        </w:rPr>
-        <w:t>/ directory.</w:t>
+        <w:t>slight.in may be found in the config/ directory.</w:t>
       </w:r>
     </w:p>
     <w:p>
@@ -3134,8 +3014,8 @@
           <w:szCs w:val="28"/>
         </w:rPr>
       </w:pPr>
-      <w:bookmarkStart w:id="5" w:name="Input"/>
-      <w:bookmarkStart w:id="6" w:name="_Toc514416634"/>
+      <w:bookmarkStart w:id="4" w:name="Input"/>
+      <w:bookmarkStart w:id="5" w:name="_Toc514416634"/>
       <w:r>
         <w:rPr>
           <w:rFonts w:ascii="Courier New" w:hAnsi="Courier New" w:cs="Courier New"/>
@@ -3144,7 +3024,7 @@
         </w:rPr>
         <w:t>Input</w:t>
       </w:r>
-      <w:bookmarkEnd w:id="5"/>
+      <w:bookmarkEnd w:id="4"/>
       <w:r>
         <w:rPr>
           <w:rFonts w:ascii="Courier New" w:hAnsi="Courier New" w:cs="Courier New"/>
@@ -3153,7 +3033,7 @@
         </w:rPr>
         <w:t>:</w:t>
       </w:r>
-      <w:bookmarkEnd w:id="6"/>
+      <w:bookmarkEnd w:id="5"/>
     </w:p>
     <w:p>
       <w:pPr>
@@ -3446,21 +3326,7 @@
         <w:rPr>
           <w:rFonts w:ascii="Courier New" w:hAnsi="Courier New" w:cs="Courier New"/>
         </w:rPr>
-        <w:t xml:space="preserve">Charge of beam two </w:t>
-      </w:r>
-      <w:proofErr w:type="gramStart"/>
-      <w:r>
-        <w:rPr>
-          <w:rFonts w:ascii="Courier New" w:hAnsi="Courier New" w:cs="Courier New"/>
-        </w:rPr>
-        <w:t>projectile</w:t>
-      </w:r>
-      <w:proofErr w:type="gramEnd"/>
-      <w:r>
-        <w:rPr>
-          <w:rFonts w:ascii="Courier New" w:hAnsi="Courier New" w:cs="Courier New"/>
-        </w:rPr>
-        <w:t xml:space="preserve"> </w:t>
+        <w:t xml:space="preserve">Charge of beam two projectile </w:t>
       </w:r>
       <w:r>
         <w:rPr>
@@ -3523,21 +3389,7 @@
         <w:rPr>
           <w:rFonts w:ascii="Courier New" w:hAnsi="Courier New" w:cs="Courier New"/>
         </w:rPr>
-        <w:t xml:space="preserve"> </w:t>
-      </w:r>
-      <w:proofErr w:type="gramStart"/>
-      <w:r>
-        <w:rPr>
-          <w:rFonts w:ascii="Courier New" w:hAnsi="Courier New" w:cs="Courier New"/>
-        </w:rPr>
-        <w:t>projectile</w:t>
-      </w:r>
-      <w:proofErr w:type="gramEnd"/>
-      <w:r>
-        <w:rPr>
-          <w:rFonts w:ascii="Courier New" w:hAnsi="Courier New" w:cs="Courier New"/>
-        </w:rPr>
-        <w:t xml:space="preserve"> </w:t>
+        <w:t xml:space="preserve"> projectile </w:t>
       </w:r>
       <w:r>
         <w:rPr>
@@ -3637,21 +3489,7 @@
         <w:rPr>
           <w:rFonts w:ascii="Courier New" w:hAnsi="Courier New" w:cs="Courier New"/>
         </w:rPr>
-        <w:t xml:space="preserve">for beam two </w:t>
-      </w:r>
-      <w:proofErr w:type="gramStart"/>
-      <w:r>
-        <w:rPr>
-          <w:rFonts w:ascii="Courier New" w:hAnsi="Courier New" w:cs="Courier New"/>
-        </w:rPr>
-        <w:t>projectile</w:t>
-      </w:r>
-      <w:proofErr w:type="gramEnd"/>
-      <w:r>
-        <w:rPr>
-          <w:rFonts w:ascii="Courier New" w:hAnsi="Courier New" w:cs="Courier New"/>
-        </w:rPr>
-        <w:t>(</w:t>
+        <w:t>for beam two projectile(</w:t>
       </w:r>
       <w:proofErr w:type="spellStart"/>
       <w:r>
@@ -3699,16 +3537,8 @@
         <w:rPr>
           <w:rFonts w:ascii="Courier New" w:hAnsi="Courier New" w:cs="Courier New"/>
         </w:rPr>
-        <w:t>aximum value for the gamma-</w:t>
-      </w:r>
-      <w:proofErr w:type="spellStart"/>
-      <w:r>
-        <w:rPr>
-          <w:rFonts w:ascii="Courier New" w:hAnsi="Courier New" w:cs="Courier New"/>
-        </w:rPr>
-        <w:t>pomeron</w:t>
-      </w:r>
-      <w:proofErr w:type="spellEnd"/>
+        <w:t>aximum value for the gamma-pomeron</w:t>
+      </w:r>
       <w:r>
         <w:rPr>
           <w:rFonts w:ascii="Courier New" w:hAnsi="Courier New" w:cs="Courier New"/>
@@ -3938,14 +3768,12 @@
         <w:tab/>
         <w:t>#Min value of w. Minimum value for the gamma-</w:t>
       </w:r>
-      <w:proofErr w:type="spellStart"/>
       <w:r>
         <w:rPr>
           <w:rFonts w:ascii="Courier New" w:hAnsi="Courier New" w:cs="Courier New"/>
         </w:rPr>
         <w:t>pomeron</w:t>
       </w:r>
-      <w:proofErr w:type="spellEnd"/>
       <w:r>
         <w:rPr>
           <w:rFonts w:ascii="Courier New" w:hAnsi="Courier New" w:cs="Courier New"/>
@@ -4170,41 +3998,33 @@
           <w:rFonts w:ascii="Courier New" w:hAnsi="Courier New" w:cs="Courier New"/>
           <w:u w:val="single"/>
         </w:rPr>
-        <w:t xml:space="preserve">Legacy </w:t>
+        <w:t>Legacy parameter:</w:t>
+      </w:r>
+      <w:r>
+        <w:rPr>
+          <w:rFonts w:ascii="Courier New" w:hAnsi="Courier New" w:cs="Courier New"/>
+        </w:rPr>
+        <w:t xml:space="preserve"> </w:t>
+      </w:r>
+      <w:r>
+        <w:rPr>
+          <w:rFonts w:ascii="Courier New" w:hAnsi="Courier New" w:cs="Courier New"/>
+        </w:rPr>
+        <w:t xml:space="preserve">Number of rapidity bins used in the </w:t>
       </w:r>
       <w:proofErr w:type="gramStart"/>
       <w:r>
         <w:rPr>
           <w:rFonts w:ascii="Courier New" w:hAnsi="Courier New" w:cs="Courier New"/>
-          <w:u w:val="single"/>
-        </w:rPr>
-        <w:t>parameter</w:t>
+        </w:rPr>
+        <w:t>cross section</w:t>
       </w:r>
       <w:proofErr w:type="gramEnd"/>
       <w:r>
         <w:rPr>
           <w:rFonts w:ascii="Courier New" w:hAnsi="Courier New" w:cs="Courier New"/>
-          <w:u w:val="single"/>
-        </w:rPr>
-        <w:t>:</w:t>
-      </w:r>
-      <w:r>
-        <w:rPr>
-          <w:rFonts w:ascii="Courier New" w:hAnsi="Courier New" w:cs="Courier New"/>
-        </w:rPr>
-        <w:t xml:space="preserve"> </w:t>
-      </w:r>
-      <w:r>
-        <w:rPr>
-          <w:rFonts w:ascii="Courier New" w:hAnsi="Courier New" w:cs="Courier New"/>
-        </w:rPr>
-        <w:t xml:space="preserve">Number of rapidity bins used in the </w:t>
-      </w:r>
-      <w:r>
-        <w:rPr>
-          <w:rFonts w:ascii="Courier New" w:hAnsi="Courier New" w:cs="Courier New"/>
-        </w:rPr>
-        <w:t xml:space="preserve">cross section calculation. Mostly left over from </w:t>
+        </w:rPr>
+        <w:t xml:space="preserve"> calculation. Mostly left over from </w:t>
       </w:r>
       <w:proofErr w:type="spellStart"/>
       <w:r>
@@ -5517,7 +5337,7 @@
           <w:szCs w:val="21"/>
         </w:rPr>
         <w:tab/>
-        <w:t xml:space="preserve"># Species whether a quantum or classical </w:t>
+        <w:t xml:space="preserve"># Species whether a quantum or classical Glauber </w:t>
       </w:r>
       <w:proofErr w:type="spellStart"/>
       <w:r>
@@ -5527,7 +5347,7 @@
           <w:sz w:val="21"/>
           <w:szCs w:val="21"/>
         </w:rPr>
-        <w:t>Glauber</w:t>
+        <w:t>extarpolation</w:t>
       </w:r>
       <w:proofErr w:type="spellEnd"/>
       <w:r>
@@ -5537,19 +5357,19 @@
           <w:sz w:val="21"/>
           <w:szCs w:val="21"/>
         </w:rPr>
-        <w:t xml:space="preserve"> </w:t>
-      </w:r>
-      <w:proofErr w:type="spellStart"/>
-      <w:r>
-        <w:rPr>
-          <w:rStyle w:val="s1"/>
+        <w:t xml:space="preserve"> is to be used for nuclear targets. 1 = Quantum Glauber, 0 = Classical Glauber.</w:t>
+      </w:r>
+    </w:p>
+    <w:p>
+      <w:pPr>
+        <w:pStyle w:val="p1"/>
+        <w:ind w:left="2880" w:hanging="2880"/>
+        <w:rPr>
           <w:rFonts w:ascii="Courier New" w:hAnsi="Courier New" w:cs="Courier New"/>
           <w:sz w:val="21"/>
           <w:szCs w:val="21"/>
         </w:rPr>
-        <w:t>extarpolation</w:t>
-      </w:r>
-      <w:proofErr w:type="spellEnd"/>
+      </w:pPr>
       <w:r>
         <w:rPr>
           <w:rStyle w:val="s1"/>
@@ -5557,9 +5377,8 @@
           <w:sz w:val="21"/>
           <w:szCs w:val="21"/>
         </w:rPr>
-        <w:t xml:space="preserve"> is to be used for nuclear targets. 1 = Quantum </w:t>
-      </w:r>
-      <w:proofErr w:type="spellStart"/>
+        <w:t>SELECT_IMPULSE_VM = 0</w:t>
+      </w:r>
       <w:r>
         <w:rPr>
           <w:rStyle w:val="s1"/>
@@ -5567,1303 +5386,1280 @@
           <w:sz w:val="21"/>
           <w:szCs w:val="21"/>
         </w:rPr>
-        <w:t>Glauber</w:t>
-      </w:r>
-      <w:proofErr w:type="spellEnd"/>
-      <w:r>
-        <w:rPr>
-          <w:rStyle w:val="s1"/>
+        <w:tab/>
+        <w:t># Species whether the impulse approximation is to be used. 1 = Use impulse approximation, 0 = don’t.</w:t>
+      </w:r>
+    </w:p>
+    <w:p>
+      <w:pPr>
+        <w:pStyle w:val="PlainText"/>
+        <w:ind w:left="2880" w:hanging="2880"/>
+        <w:rPr>
+          <w:rFonts w:ascii="Courier New" w:hAnsi="Courier New" w:cs="Courier New"/>
+        </w:rPr>
+      </w:pPr>
+      <w:r>
+        <w:rPr>
+          <w:rFonts w:ascii="Courier New" w:hAnsi="Courier New" w:cs="Courier New"/>
+        </w:rPr>
+        <w:t>BSLOPE_DEFINITION*=0</w:t>
+      </w:r>
+      <w:r>
+        <w:rPr>
+          <w:rFonts w:ascii="Courier New" w:hAnsi="Courier New" w:cs="Courier New"/>
+        </w:rPr>
+        <w:tab/>
+      </w:r>
+      <w:r>
+        <w:rPr>
+          <w:rFonts w:ascii="Courier New" w:hAnsi="Courier New" w:cs="Courier New"/>
+        </w:rPr>
+        <w:t xml:space="preserve"># </w:t>
+      </w:r>
+      <w:r>
+        <w:rPr>
+          <w:rFonts w:ascii="Courier New" w:hAnsi="Courier New" w:cs="Courier New"/>
+        </w:rPr>
+        <w:t>Used for proton and nucleon (</w:t>
+      </w:r>
+      <w:proofErr w:type="spellStart"/>
+      <w:r>
+        <w:rPr>
+          <w:rFonts w:ascii="Courier New" w:hAnsi="Courier New" w:cs="Courier New"/>
+        </w:rPr>
+        <w:t>i</w:t>
+      </w:r>
+      <w:proofErr w:type="spellEnd"/>
+      <w:r>
+        <w:rPr>
+          <w:rFonts w:ascii="Courier New" w:hAnsi="Courier New" w:cs="Courier New"/>
+        </w:rPr>
+        <w:t xml:space="preserve">. e. incoherent nuclear) collisions to set the t-spectrum, </w:t>
+      </w:r>
+      <w:proofErr w:type="spellStart"/>
+      <w:r>
+        <w:rPr>
+          <w:rFonts w:ascii="Courier New" w:hAnsi="Courier New" w:cs="Courier New"/>
+        </w:rPr>
+        <w:t>dN</w:t>
+      </w:r>
+      <w:proofErr w:type="spellEnd"/>
+      <w:r>
+        <w:rPr>
+          <w:rFonts w:ascii="Courier New" w:hAnsi="Courier New" w:cs="Courier New"/>
+        </w:rPr>
+        <w:t>/dt=exp(-</w:t>
+      </w:r>
+      <w:proofErr w:type="spellStart"/>
+      <w:r>
+        <w:rPr>
+          <w:rFonts w:ascii="Courier New" w:hAnsi="Courier New" w:cs="Courier New"/>
+        </w:rPr>
+        <w:t>bt</w:t>
+      </w:r>
+      <w:proofErr w:type="spellEnd"/>
+      <w:r>
+        <w:rPr>
+          <w:rFonts w:ascii="Courier New" w:hAnsi="Courier New" w:cs="Courier New"/>
+        </w:rPr>
+        <w:t xml:space="preserve">). When BSLOPE_DEFINITION=1, then the slope is determined by BSLOPE_VALUE (below).  When BSLOPE_DEFINITION=2, the slope is calculated as a function of </w:t>
+      </w:r>
+      <w:r>
+        <w:rPr>
+          <w:rFonts w:ascii="Courier New" w:hAnsi="Courier New" w:cs="Courier New"/>
+        </w:rPr>
+        <w:t>p center of mass energy per the H1 analysis, Eur. Phys. J. C46, 585 (2006):</w:t>
+      </w:r>
+    </w:p>
+    <w:p>
+      <w:pPr>
+        <w:pStyle w:val="PlainText"/>
+        <w:ind w:left="2880"/>
+        <w:rPr>
+          <w:rFonts w:ascii="Courier New" w:hAnsi="Courier New" w:cs="Courier New"/>
+        </w:rPr>
+      </w:pPr>
+      <w:r>
+        <w:rPr>
+          <w:rFonts w:ascii="Courier New" w:hAnsi="Courier New" w:cs="Courier New"/>
+        </w:rPr>
+        <w:lastRenderedPageBreak/>
+        <w:t>b=4.63/GeV</w:t>
+      </w:r>
+      <w:r>
+        <w:rPr>
+          <w:rFonts w:ascii="Courier New" w:hAnsi="Courier New" w:cs="Courier New"/>
+          <w:vertAlign w:val="superscript"/>
+        </w:rPr>
+        <w:t>2</w:t>
+      </w:r>
+      <w:r>
+        <w:rPr>
+          <w:rFonts w:ascii="Courier New" w:hAnsi="Courier New" w:cs="Courier New"/>
+        </w:rPr>
+        <w:t xml:space="preserve"> + 4</w:t>
+      </w:r>
+      <w:r>
+        <w:rPr>
+          <w:rFonts w:ascii="Courier New" w:hAnsi="Courier New" w:cs="Courier New"/>
+        </w:rPr>
+        <w:t></w:t>
+      </w:r>
+      <w:proofErr w:type="gramStart"/>
+      <w:r>
+        <w:rPr>
+          <w:rFonts w:ascii="Courier New" w:hAnsi="Courier New" w:cs="Courier New"/>
+        </w:rPr>
+        <w:t>ln(</w:t>
+      </w:r>
+      <w:proofErr w:type="spellStart"/>
+      <w:proofErr w:type="gramEnd"/>
+      <w:r>
+        <w:rPr>
+          <w:rFonts w:ascii="Courier New" w:hAnsi="Courier New" w:cs="Courier New"/>
+        </w:rPr>
+        <w:t>W</w:t>
+      </w:r>
+      <w:r>
+        <w:rPr>
+          <w:rFonts w:ascii="Courier New" w:hAnsi="Courier New" w:cs="Courier New"/>
+          <w:vertAlign w:val="subscript"/>
+        </w:rPr>
+        <w:t>p</w:t>
+      </w:r>
+      <w:proofErr w:type="spellEnd"/>
+      <w:r>
+        <w:rPr>
+          <w:rFonts w:ascii="Courier New" w:hAnsi="Courier New" w:cs="Courier New"/>
+        </w:rPr>
+        <w:t>/90 GeV)</w:t>
+      </w:r>
+    </w:p>
+    <w:p>
+      <w:pPr>
+        <w:pStyle w:val="PlainText"/>
+        <w:ind w:left="2880"/>
+        <w:rPr>
+          <w:rFonts w:ascii="Courier New" w:hAnsi="Courier New" w:cs="Courier New"/>
+        </w:rPr>
+      </w:pPr>
+      <w:r>
+        <w:rPr>
+          <w:rFonts w:ascii="Courier New" w:hAnsi="Courier New" w:cs="Courier New"/>
+        </w:rPr>
+        <w:t xml:space="preserve">The default value, BSLOPE_DEFINITION=0 has no effect. </w:t>
+      </w:r>
+    </w:p>
+    <w:p>
+      <w:pPr>
+        <w:pStyle w:val="PlainText"/>
+        <w:ind w:left="2880"/>
+        <w:rPr>
+          <w:rFonts w:ascii="Courier New" w:hAnsi="Courier New" w:cs="Courier New"/>
+        </w:rPr>
+      </w:pPr>
+      <w:r>
+        <w:rPr>
+          <w:rFonts w:ascii="Courier New" w:hAnsi="Courier New" w:cs="Courier New"/>
+        </w:rPr>
+        <w:t>Note that this affects the t-slope only; it does not affect the total cross-section</w:t>
+      </w:r>
+    </w:p>
+    <w:p>
+      <w:pPr>
+        <w:pStyle w:val="PlainText"/>
+        <w:ind w:left="2880" w:hanging="2880"/>
+        <w:rPr>
+          <w:rFonts w:ascii="Courier New" w:hAnsi="Courier New" w:cs="Courier New"/>
+        </w:rPr>
+      </w:pPr>
+      <w:r>
+        <w:rPr>
+          <w:rFonts w:ascii="Courier New" w:hAnsi="Courier New" w:cs="Courier New"/>
+        </w:rPr>
+        <w:t>BSLOPE_VALUE*</w:t>
+      </w:r>
+      <w:r>
+        <w:rPr>
+          <w:rFonts w:ascii="Courier New" w:hAnsi="Courier New" w:cs="Courier New"/>
+        </w:rPr>
+        <w:tab/>
+      </w:r>
+      <w:r>
+        <w:rPr>
+          <w:rFonts w:ascii="Courier New" w:hAnsi="Courier New" w:cs="Courier New"/>
+        </w:rPr>
+        <w:t xml:space="preserve"># </w:t>
+      </w:r>
+      <w:r>
+        <w:rPr>
+          <w:rFonts w:ascii="Courier New" w:hAnsi="Courier New" w:cs="Courier New"/>
+        </w:rPr>
+        <w:t xml:space="preserve">WHEN BSLOPE_DEFINITION=1, this determines the exponential slope for </w:t>
+      </w:r>
+      <w:proofErr w:type="spellStart"/>
+      <w:r>
+        <w:rPr>
+          <w:rFonts w:ascii="Courier New" w:hAnsi="Courier New" w:cs="Courier New"/>
+        </w:rPr>
+        <w:t>dN</w:t>
+      </w:r>
+      <w:proofErr w:type="spellEnd"/>
+      <w:r>
+        <w:rPr>
+          <w:rFonts w:ascii="Courier New" w:hAnsi="Courier New" w:cs="Courier New"/>
+        </w:rPr>
+        <w:t>/dt=exp(-BSLOPE_VALUE*t)</w:t>
+      </w:r>
+    </w:p>
+    <w:p>
+      <w:pPr>
+        <w:pStyle w:val="PlainText"/>
+        <w:ind w:left="2880" w:hanging="2880"/>
+        <w:rPr>
+          <w:rFonts w:ascii="Courier New" w:hAnsi="Courier New" w:cs="Courier New"/>
+        </w:rPr>
+      </w:pPr>
+    </w:p>
+    <w:p>
+      <w:pPr>
+        <w:pStyle w:val="PlainText"/>
+        <w:rPr>
+          <w:rFonts w:ascii="Courier New" w:hAnsi="Courier New" w:cs="Courier New"/>
+        </w:rPr>
+      </w:pPr>
+      <w:r>
+        <w:rPr>
+          <w:rFonts w:ascii="Courier New" w:hAnsi="Courier New" w:cs="Courier New"/>
+        </w:rPr>
+        <w:t xml:space="preserve">The following parameters are used only when interfacing with the PYTHIA and/or DPMJET interfaces:  </w:t>
+      </w:r>
+    </w:p>
+    <w:p>
+      <w:pPr>
+        <w:pStyle w:val="PlainText"/>
+        <w:rPr>
+          <w:rFonts w:ascii="Courier New" w:hAnsi="Courier New" w:cs="Courier New"/>
+        </w:rPr>
+      </w:pPr>
+    </w:p>
+    <w:p>
+      <w:pPr>
+        <w:pStyle w:val="PlainText"/>
+        <w:ind w:left="2880" w:hanging="2880"/>
+        <w:rPr>
+          <w:rFonts w:ascii="Courier New" w:hAnsi="Courier New" w:cs="Courier New"/>
+        </w:rPr>
+      </w:pPr>
+      <w:r>
+        <w:rPr>
+          <w:rFonts w:ascii="Courier New" w:hAnsi="Courier New" w:cs="Courier New"/>
+        </w:rPr>
+        <w:t xml:space="preserve">MIN_GAMMA_ENERGY = 6 </w:t>
+      </w:r>
+      <w:r>
+        <w:rPr>
+          <w:rFonts w:ascii="Courier New" w:hAnsi="Courier New" w:cs="Courier New"/>
+        </w:rPr>
+        <w:tab/>
+        <w:t xml:space="preserve">#Allows the user to set the minimum photon energy (in GeV) in the rest frame of the target nucleus. The default is 6.0 GeV and it should never be set below this value since DPMJET was not designed to handle low energy interactions. </w:t>
+      </w:r>
+    </w:p>
+    <w:p>
+      <w:pPr>
+        <w:pStyle w:val="PlainText"/>
+        <w:ind w:left="2880" w:hanging="2880"/>
+        <w:rPr>
+          <w:rFonts w:ascii="Courier New" w:hAnsi="Courier New" w:cs="Courier New"/>
+        </w:rPr>
+      </w:pPr>
+      <w:r>
+        <w:rPr>
+          <w:rFonts w:ascii="Courier New" w:hAnsi="Courier New" w:cs="Courier New"/>
+        </w:rPr>
+        <w:t>MAX_GAMMA_</w:t>
+      </w:r>
+      <w:proofErr w:type="gramStart"/>
+      <w:r>
+        <w:rPr>
+          <w:rFonts w:ascii="Courier New" w:hAnsi="Courier New" w:cs="Courier New"/>
+        </w:rPr>
+        <w:t>ENERGY  =</w:t>
+      </w:r>
+      <w:proofErr w:type="gramEnd"/>
+      <w:r>
+        <w:rPr>
+          <w:rFonts w:ascii="Courier New" w:hAnsi="Courier New" w:cs="Courier New"/>
+        </w:rPr>
+        <w:t xml:space="preserve"> 600000</w:t>
+      </w:r>
+    </w:p>
+    <w:p>
+      <w:pPr>
+        <w:pStyle w:val="PlainText"/>
+        <w:ind w:left="2880" w:hanging="2880"/>
+        <w:rPr>
+          <w:rFonts w:ascii="Courier New" w:hAnsi="Courier New" w:cs="Courier New"/>
+        </w:rPr>
+      </w:pPr>
+      <w:r>
+        <w:rPr>
+          <w:rFonts w:ascii="Courier New" w:hAnsi="Courier New" w:cs="Courier New"/>
+        </w:rPr>
+        <w:t xml:space="preserve">  </w:t>
+      </w:r>
+      <w:r>
+        <w:rPr>
+          <w:rFonts w:ascii="Courier New" w:hAnsi="Courier New" w:cs="Courier New"/>
+        </w:rPr>
+        <w:tab/>
+        <w:t>#Allows the user to set the maximum photon energy (in GeV) in the rest frame of the target nucleus. The default is 60000.0 GeV.</w:t>
+      </w:r>
+    </w:p>
+    <w:p>
+      <w:pPr>
+        <w:pStyle w:val="PlainText"/>
+        <w:ind w:left="2880" w:hanging="2880"/>
+        <w:rPr>
+          <w:rFonts w:ascii="Courier New" w:hAnsi="Courier New" w:cs="Courier New"/>
+        </w:rPr>
+      </w:pPr>
+      <w:r>
+        <w:rPr>
+          <w:rFonts w:ascii="Courier New" w:hAnsi="Courier New" w:cs="Courier New"/>
+        </w:rPr>
+        <w:t xml:space="preserve">PYTHIA_PARAMS = </w:t>
+      </w:r>
+      <w:proofErr w:type="gramStart"/>
+      <w:r>
+        <w:rPr>
+          <w:rFonts w:ascii="Courier New" w:hAnsi="Courier New" w:cs="Courier New"/>
+        </w:rPr>
+        <w:t xml:space="preserve">““ </w:t>
+      </w:r>
+      <w:r>
+        <w:rPr>
+          <w:rFonts w:ascii="Courier New" w:hAnsi="Courier New" w:cs="Courier New"/>
+        </w:rPr>
+        <w:tab/>
+      </w:r>
+      <w:proofErr w:type="gramEnd"/>
+      <w:r>
+        <w:rPr>
+          <w:rFonts w:ascii="Courier New" w:hAnsi="Courier New" w:cs="Courier New"/>
+        </w:rPr>
+        <w:t xml:space="preserve">#Used to supply input parameters to the PYTHIA interface.  This takes a string to pass on semi-colon separated parameters to PYTHIA 6.  </w:t>
+      </w:r>
+      <w:proofErr w:type="spellStart"/>
+      <w:r>
+        <w:rPr>
+          <w:rFonts w:ascii="Courier New" w:hAnsi="Courier New" w:cs="Courier New"/>
+        </w:rPr>
+        <w:t>eg</w:t>
+      </w:r>
+      <w:proofErr w:type="spellEnd"/>
+      <w:r>
+        <w:rPr>
+          <w:rFonts w:ascii="Courier New" w:hAnsi="Courier New" w:cs="Courier New"/>
+        </w:rPr>
+        <w:t>: "</w:t>
+      </w:r>
+      <w:proofErr w:type="spellStart"/>
+      <w:r>
+        <w:rPr>
+          <w:rFonts w:ascii="Courier New" w:hAnsi="Courier New" w:cs="Courier New"/>
+        </w:rPr>
+        <w:t>mstj</w:t>
+      </w:r>
+      <w:proofErr w:type="spellEnd"/>
+      <w:r>
+        <w:rPr>
+          <w:rFonts w:ascii="Courier New" w:hAnsi="Courier New" w:cs="Courier New"/>
+        </w:rPr>
+        <w:t>(</w:t>
+      </w:r>
+      <w:proofErr w:type="gramStart"/>
+      <w:r>
+        <w:rPr>
+          <w:rFonts w:ascii="Courier New" w:hAnsi="Courier New" w:cs="Courier New"/>
+        </w:rPr>
+        <w:t>1)=</w:t>
+      </w:r>
+      <w:proofErr w:type="gramEnd"/>
+      <w:r>
+        <w:rPr>
+          <w:rFonts w:ascii="Courier New" w:hAnsi="Courier New" w:cs="Courier New"/>
+        </w:rPr>
+        <w:t>0;paru(13)=0.1"  (the default is a blank string " ")</w:t>
+      </w:r>
+    </w:p>
+    <w:p>
+      <w:pPr>
+        <w:pStyle w:val="PlainText"/>
+        <w:ind w:left="2880" w:hanging="2880"/>
+        <w:rPr>
+          <w:rFonts w:ascii="Courier New" w:hAnsi="Courier New" w:cs="Courier New"/>
+        </w:rPr>
+      </w:pPr>
+      <w:r>
+        <w:rPr>
+          <w:rFonts w:ascii="Courier New" w:hAnsi="Courier New" w:cs="Courier New"/>
+        </w:rPr>
+        <w:t>OUTPUT_FORMAT = 0</w:t>
+      </w:r>
+    </w:p>
+    <w:p>
+      <w:pPr>
+        <w:pStyle w:val="PlainText"/>
+        <w:ind w:left="2880" w:hanging="2880"/>
+        <w:rPr>
+          <w:rFonts w:ascii="Courier New" w:hAnsi="Courier New" w:cs="Courier New"/>
+        </w:rPr>
+      </w:pPr>
+      <w:r>
+        <w:rPr>
+          <w:rFonts w:ascii="Courier New" w:hAnsi="Courier New" w:cs="Courier New"/>
+        </w:rPr>
+        <w:tab/>
+        <w:t xml:space="preserve">#Used to set the output file format. </w:t>
+      </w:r>
+    </w:p>
+    <w:p>
+      <w:pPr>
+        <w:pStyle w:val="PlainText"/>
+        <w:ind w:left="2880"/>
+        <w:rPr>
+          <w:rFonts w:ascii="Courier New" w:hAnsi="Courier New" w:cs="Courier New"/>
+        </w:rPr>
+      </w:pPr>
+      <w:r>
+        <w:rPr>
+          <w:rFonts w:ascii="Courier New" w:hAnsi="Courier New" w:cs="Courier New"/>
+        </w:rPr>
+        <w:t xml:space="preserve">0 (or not specified):  means the default </w:t>
+      </w:r>
+      <w:proofErr w:type="spellStart"/>
+      <w:r>
+        <w:rPr>
+          <w:rFonts w:ascii="Courier New" w:hAnsi="Courier New" w:cs="Courier New"/>
+        </w:rPr>
+        <w:t>slight.out</w:t>
+      </w:r>
+      <w:proofErr w:type="spellEnd"/>
+      <w:r>
+        <w:rPr>
+          <w:rFonts w:ascii="Courier New" w:hAnsi="Courier New" w:cs="Courier New"/>
+        </w:rPr>
+        <w:t xml:space="preserve"> format is used. </w:t>
+      </w:r>
+    </w:p>
+    <w:p>
+      <w:pPr>
+        <w:pStyle w:val="PlainText"/>
+        <w:ind w:left="2880"/>
+        <w:rPr>
+          <w:rFonts w:ascii="Courier New" w:hAnsi="Courier New" w:cs="Courier New"/>
+        </w:rPr>
+      </w:pPr>
+      <w:r>
+        <w:rPr>
+          <w:rFonts w:ascii="Courier New" w:hAnsi="Courier New" w:cs="Courier New"/>
+        </w:rPr>
+        <w:t xml:space="preserve">1: </w:t>
+      </w:r>
+      <w:r>
+        <w:rPr>
+          <w:rFonts w:ascii="Courier New" w:hAnsi="Courier New" w:cs="Courier New"/>
+        </w:rPr>
+        <w:t xml:space="preserve">PYTHIA is written to </w:t>
+      </w:r>
+      <w:proofErr w:type="spellStart"/>
+      <w:r>
+        <w:rPr>
+          <w:rFonts w:ascii="Courier New" w:hAnsi="Courier New" w:cs="Courier New"/>
+        </w:rPr>
+        <w:t>slight.out</w:t>
+      </w:r>
+      <w:proofErr w:type="spellEnd"/>
+      <w:r>
+        <w:rPr>
+          <w:rFonts w:ascii="Courier New" w:hAnsi="Courier New" w:cs="Courier New"/>
+        </w:rPr>
+        <w:t>.  true = yes, false = no (false).  The additional information added is as follows: daughter production vertex (x [mm], y [mm], z [mm], t [mm/c]), mother1, mother2, daughter1, daughter2, PYTHIA particle status code.  PYTHA 8 Particle Properties page describes in more detail the properties of mother, daughter, and status code designations.</w:t>
+      </w:r>
+    </w:p>
+    <w:p>
+      <w:pPr>
+        <w:pStyle w:val="PlainText"/>
+        <w:ind w:left="2880"/>
+        <w:rPr>
+          <w:rFonts w:ascii="Courier New" w:hAnsi="Courier New" w:cs="Courier New"/>
+        </w:rPr>
+      </w:pPr>
+      <w:r>
+        <w:rPr>
+          <w:rFonts w:ascii="Courier New" w:hAnsi="Courier New" w:cs="Courier New"/>
+        </w:rPr>
+        <w:t xml:space="preserve">2: HEPMC3 format is used to write </w:t>
+      </w:r>
+      <w:proofErr w:type="spellStart"/>
+      <w:proofErr w:type="gramStart"/>
+      <w:r>
+        <w:rPr>
+          <w:rFonts w:ascii="Courier New" w:hAnsi="Courier New" w:cs="Courier New"/>
+        </w:rPr>
+        <w:t>slight.hepmc</w:t>
+      </w:r>
+      <w:proofErr w:type="spellEnd"/>
+      <w:proofErr w:type="gramEnd"/>
+      <w:r>
+        <w:rPr>
+          <w:rFonts w:ascii="Courier New" w:hAnsi="Courier New" w:cs="Courier New"/>
+        </w:rPr>
+        <w:t xml:space="preserve"> file. Requires HepMC3 installation and compilation with </w:t>
+      </w:r>
+      <w:r>
+        <w:rPr>
+          <w:rFonts w:ascii="Courier New" w:hAnsi="Courier New" w:cs="Courier New"/>
+        </w:rPr>
+        <w:t>-DENABLE_HEPMC3=ON</w:t>
+      </w:r>
+      <w:r>
+        <w:rPr>
+          <w:rFonts w:ascii="Courier New" w:hAnsi="Courier New" w:cs="Courier New"/>
+        </w:rPr>
+        <w:t xml:space="preserve"> flag</w:t>
+      </w:r>
+    </w:p>
+    <w:p>
+      <w:pPr>
+        <w:pStyle w:val="PlainText"/>
+        <w:ind w:left="2880"/>
+        <w:rPr>
+          <w:rFonts w:ascii="Courier New" w:hAnsi="Courier New" w:cs="Courier New"/>
+        </w:rPr>
+      </w:pPr>
+      <w:r>
+        <w:rPr>
+          <w:rFonts w:ascii="Courier New" w:hAnsi="Courier New" w:cs="Courier New"/>
+        </w:rPr>
+        <w:t>3: Lund format is used. Output file is named slight_LUND.txt</w:t>
+      </w:r>
+      <w:r>
+        <w:rPr>
+          <w:rFonts w:ascii="Courier New" w:hAnsi="Courier New" w:cs="Courier New"/>
+        </w:rPr>
+        <w:t>.</w:t>
+      </w:r>
+    </w:p>
+    <w:p>
+      <w:pPr>
+        <w:pStyle w:val="PlainText"/>
+        <w:rPr>
+          <w:rFonts w:ascii="Courier New" w:hAnsi="Courier New" w:cs="Courier New"/>
+        </w:rPr>
+      </w:pPr>
+    </w:p>
+    <w:p>
+      <w:pPr>
+        <w:pStyle w:val="PlainText"/>
+        <w:rPr>
+          <w:rFonts w:ascii="Courier New" w:hAnsi="Courier New" w:cs="Courier New"/>
+        </w:rPr>
+      </w:pPr>
+      <w:r>
+        <w:rPr>
+          <w:rFonts w:ascii="Courier New" w:hAnsi="Courier New" w:cs="Courier New"/>
+        </w:rPr>
+        <w:t>-------------------------------------------------------------------------</w:t>
+      </w:r>
+    </w:p>
+    <w:p>
+      <w:pPr>
+        <w:pStyle w:val="PlainText"/>
+        <w:outlineLvl w:val="1"/>
+        <w:rPr>
+          <w:rFonts w:ascii="Courier New" w:hAnsi="Courier New" w:cs="Courier New"/>
+          <w:sz w:val="24"/>
+          <w:szCs w:val="28"/>
+        </w:rPr>
+      </w:pPr>
+      <w:r>
+        <w:rPr>
+          <w:rFonts w:ascii="Courier New" w:hAnsi="Courier New" w:cs="Courier New"/>
+          <w:sz w:val="24"/>
+          <w:szCs w:val="28"/>
+        </w:rPr>
+        <w:t>Channels of Interest:</w:t>
+      </w:r>
+    </w:p>
+    <w:p>
+      <w:pPr>
+        <w:pStyle w:val="PlainText"/>
+        <w:rPr>
+          <w:rFonts w:ascii="Courier New" w:hAnsi="Courier New" w:cs="Courier New"/>
+        </w:rPr>
+      </w:pPr>
+    </w:p>
+    <w:p>
+      <w:pPr>
+        <w:pStyle w:val="PlainText"/>
+        <w:outlineLvl w:val="2"/>
+        <w:rPr>
+          <w:rFonts w:ascii="Courier New" w:hAnsi="Courier New" w:cs="Courier New"/>
+        </w:rPr>
+      </w:pPr>
+      <w:r>
+        <w:rPr>
+          <w:rFonts w:ascii="Courier New" w:hAnsi="Courier New" w:cs="Courier New"/>
+        </w:rPr>
+        <w:t>Pomeron-Photon Channels</w:t>
+      </w:r>
+    </w:p>
+    <w:p>
+      <w:pPr>
+        <w:pStyle w:val="PlainText"/>
+        <w:rPr>
+          <w:rFonts w:ascii="Courier New" w:hAnsi="Courier New" w:cs="Courier New"/>
+        </w:rPr>
+      </w:pPr>
+    </w:p>
+    <w:p>
+      <w:pPr>
+        <w:pStyle w:val="PlainText"/>
+        <w:rPr>
+          <w:rFonts w:ascii="Courier New" w:hAnsi="Courier New" w:cs="Courier New"/>
+        </w:rPr>
+      </w:pPr>
+      <w:r>
+        <w:rPr>
+          <w:rFonts w:ascii="Courier New" w:hAnsi="Courier New" w:cs="Courier New"/>
+        </w:rPr>
+        <w:t xml:space="preserve">At present only the photon-pomeron channels have been included in </w:t>
+      </w:r>
+      <w:proofErr w:type="spellStart"/>
+      <w:r>
+        <w:rPr>
+          <w:rFonts w:ascii="Courier New" w:hAnsi="Courier New" w:cs="Courier New"/>
+        </w:rPr>
+        <w:t>eSTARlight</w:t>
+      </w:r>
+      <w:proofErr w:type="spellEnd"/>
+      <w:r>
+        <w:rPr>
+          <w:rFonts w:ascii="Courier New" w:hAnsi="Courier New" w:cs="Courier New"/>
+        </w:rPr>
+        <w:t xml:space="preserve"> (production modes 12 and 13). The channels included are:</w:t>
+      </w:r>
+    </w:p>
+    <w:p>
+      <w:pPr>
+        <w:pStyle w:val="PlainText"/>
+        <w:rPr>
+          <w:rFonts w:ascii="Courier New" w:hAnsi="Courier New" w:cs="Courier New"/>
+        </w:rPr>
+      </w:pPr>
+    </w:p>
+    <w:p>
+      <w:pPr>
+        <w:pStyle w:val="PlainText"/>
+        <w:rPr>
+          <w:rFonts w:ascii="Courier New" w:hAnsi="Courier New" w:cs="Courier New"/>
+        </w:rPr>
+      </w:pPr>
+      <w:r>
+        <w:rPr>
+          <w:rFonts w:ascii="Courier New" w:hAnsi="Courier New" w:cs="Courier New"/>
+        </w:rPr>
+        <w:t xml:space="preserve">      </w:t>
+      </w:r>
+      <w:proofErr w:type="spellStart"/>
+      <w:r>
+        <w:rPr>
+          <w:rFonts w:ascii="Courier New" w:hAnsi="Courier New" w:cs="Courier New"/>
+        </w:rPr>
+        <w:t>jetset</w:t>
+      </w:r>
+      <w:proofErr w:type="spellEnd"/>
+      <w:r>
+        <w:rPr>
+          <w:rFonts w:ascii="Courier New" w:hAnsi="Courier New" w:cs="Courier New"/>
+        </w:rPr>
+        <w:t xml:space="preserve"> id</w:t>
+      </w:r>
+      <w:r>
+        <w:rPr>
+          <w:rFonts w:ascii="Courier New" w:hAnsi="Courier New" w:cs="Courier New"/>
+        </w:rPr>
+        <w:tab/>
+      </w:r>
+      <w:r>
+        <w:rPr>
+          <w:rFonts w:ascii="Courier New" w:hAnsi="Courier New" w:cs="Courier New"/>
+        </w:rPr>
+        <w:tab/>
+        <w:t>particle</w:t>
+      </w:r>
+    </w:p>
+    <w:p>
+      <w:pPr>
+        <w:pStyle w:val="PlainText"/>
+        <w:rPr>
+          <w:rFonts w:ascii="Courier New" w:hAnsi="Courier New" w:cs="Courier New"/>
+        </w:rPr>
+      </w:pPr>
+      <w:r>
+        <w:rPr>
+          <w:rFonts w:ascii="Courier New" w:hAnsi="Courier New" w:cs="Courier New"/>
+        </w:rPr>
+        <w:t xml:space="preserve">   ---------------------------------</w:t>
+      </w:r>
+    </w:p>
+    <w:p>
+      <w:pPr>
+        <w:pStyle w:val="PlainText"/>
+        <w:rPr>
+          <w:rFonts w:ascii="Courier New" w:hAnsi="Courier New" w:cs="Courier New"/>
+        </w:rPr>
+      </w:pPr>
+      <w:r>
+        <w:rPr>
+          <w:rFonts w:ascii="Courier New" w:hAnsi="Courier New" w:cs="Courier New"/>
+        </w:rPr>
+        <w:tab/>
+        <w:t>113</w:t>
+      </w:r>
+      <w:r>
+        <w:rPr>
+          <w:rFonts w:ascii="Courier New" w:hAnsi="Courier New" w:cs="Courier New"/>
+        </w:rPr>
+        <w:tab/>
+      </w:r>
+      <w:r>
+        <w:rPr>
+          <w:rFonts w:ascii="Courier New" w:hAnsi="Courier New" w:cs="Courier New"/>
+        </w:rPr>
+        <w:tab/>
+        <w:t>rho0</w:t>
+      </w:r>
+    </w:p>
+    <w:p>
+      <w:pPr>
+        <w:pStyle w:val="PlainText"/>
+        <w:rPr>
+          <w:rFonts w:ascii="Courier New" w:hAnsi="Courier New" w:cs="Courier New"/>
+        </w:rPr>
+      </w:pPr>
+      <w:r>
+        <w:rPr>
+          <w:rFonts w:ascii="Courier New" w:hAnsi="Courier New" w:cs="Courier New"/>
+        </w:rPr>
+        <w:lastRenderedPageBreak/>
+        <w:tab/>
+        <w:t>223</w:t>
+      </w:r>
+      <w:r>
+        <w:rPr>
+          <w:rFonts w:ascii="Courier New" w:hAnsi="Courier New" w:cs="Courier New"/>
+        </w:rPr>
+        <w:tab/>
+      </w:r>
+      <w:r>
+        <w:rPr>
+          <w:rFonts w:ascii="Courier New" w:hAnsi="Courier New" w:cs="Courier New"/>
+        </w:rPr>
+        <w:tab/>
+        <w:t>omega</w:t>
+      </w:r>
+    </w:p>
+    <w:p>
+      <w:pPr>
+        <w:pStyle w:val="PlainText"/>
+        <w:rPr>
+          <w:rFonts w:ascii="Courier New" w:hAnsi="Courier New" w:cs="Courier New"/>
+        </w:rPr>
+      </w:pPr>
+      <w:r>
+        <w:rPr>
+          <w:rFonts w:ascii="Courier New" w:hAnsi="Courier New" w:cs="Courier New"/>
+        </w:rPr>
+        <w:tab/>
+        <w:t>333</w:t>
+      </w:r>
+      <w:r>
+        <w:rPr>
+          <w:rFonts w:ascii="Courier New" w:hAnsi="Courier New" w:cs="Courier New"/>
+        </w:rPr>
+        <w:tab/>
+      </w:r>
+      <w:r>
+        <w:rPr>
+          <w:rFonts w:ascii="Courier New" w:hAnsi="Courier New" w:cs="Courier New"/>
+        </w:rPr>
+        <w:tab/>
+        <w:t>phi</w:t>
+      </w:r>
+    </w:p>
+    <w:p>
+      <w:pPr>
+        <w:pStyle w:val="PlainText"/>
+        <w:rPr>
+          <w:rFonts w:ascii="Courier New" w:hAnsi="Courier New" w:cs="Courier New"/>
+        </w:rPr>
+      </w:pPr>
+      <w:r>
+        <w:rPr>
+          <w:rFonts w:ascii="Courier New" w:hAnsi="Courier New" w:cs="Courier New"/>
+        </w:rPr>
+        <w:tab/>
+        <w:t>443011</w:t>
+      </w:r>
+      <w:r>
+        <w:rPr>
+          <w:rFonts w:ascii="Courier New" w:hAnsi="Courier New" w:cs="Courier New"/>
+        </w:rPr>
+        <w:tab/>
+        <w:t xml:space="preserve">J/psi --&gt; </w:t>
+      </w:r>
+      <w:proofErr w:type="spellStart"/>
+      <w:r>
+        <w:rPr>
+          <w:rFonts w:ascii="Courier New" w:hAnsi="Courier New" w:cs="Courier New"/>
+        </w:rPr>
+        <w:t>e+e</w:t>
+      </w:r>
+      <w:proofErr w:type="spellEnd"/>
+      <w:r>
+        <w:rPr>
+          <w:rFonts w:ascii="Courier New" w:hAnsi="Courier New" w:cs="Courier New"/>
+        </w:rPr>
+        <w:t>-</w:t>
+      </w:r>
+    </w:p>
+    <w:p>
+      <w:pPr>
+        <w:pStyle w:val="PlainText"/>
+        <w:ind w:firstLine="720"/>
+        <w:rPr>
+          <w:rFonts w:ascii="Courier New" w:hAnsi="Courier New" w:cs="Courier New"/>
+        </w:rPr>
+      </w:pPr>
+      <w:proofErr w:type="gramStart"/>
+      <w:r>
+        <w:rPr>
+          <w:rFonts w:ascii="Courier New" w:hAnsi="Courier New" w:cs="Courier New"/>
+        </w:rPr>
+        <w:t xml:space="preserve">443013  </w:t>
+      </w:r>
+      <w:r>
+        <w:rPr>
+          <w:rFonts w:ascii="Courier New" w:hAnsi="Courier New" w:cs="Courier New"/>
+        </w:rPr>
+        <w:tab/>
+      </w:r>
+      <w:proofErr w:type="gramEnd"/>
+      <w:r>
+        <w:rPr>
+          <w:rFonts w:ascii="Courier New" w:hAnsi="Courier New" w:cs="Courier New"/>
+        </w:rPr>
+        <w:t xml:space="preserve">J/Psi --&gt; </w:t>
+      </w:r>
+      <w:proofErr w:type="spellStart"/>
+      <w:r>
+        <w:rPr>
+          <w:rFonts w:ascii="Courier New" w:hAnsi="Courier New" w:cs="Courier New"/>
+        </w:rPr>
+        <w:t>mu+mu</w:t>
+      </w:r>
+      <w:proofErr w:type="spellEnd"/>
+      <w:r>
+        <w:rPr>
+          <w:rFonts w:ascii="Courier New" w:hAnsi="Courier New" w:cs="Courier New"/>
+        </w:rPr>
+        <w:t xml:space="preserve">- </w:t>
+      </w:r>
+    </w:p>
+    <w:p>
+      <w:pPr>
+        <w:pStyle w:val="PlainText"/>
+        <w:rPr>
+          <w:rFonts w:ascii="Courier New" w:hAnsi="Courier New" w:cs="Courier New"/>
+        </w:rPr>
+      </w:pPr>
+      <w:r>
+        <w:rPr>
+          <w:rFonts w:ascii="Courier New" w:hAnsi="Courier New" w:cs="Courier New"/>
+        </w:rPr>
+        <w:tab/>
+        <w:t>444011</w:t>
+      </w:r>
+      <w:r>
+        <w:rPr>
+          <w:rFonts w:ascii="Courier New" w:hAnsi="Courier New" w:cs="Courier New"/>
+        </w:rPr>
+        <w:tab/>
+        <w:t xml:space="preserve">Psi(2S) --&gt; </w:t>
+      </w:r>
+      <w:proofErr w:type="spellStart"/>
+      <w:r>
+        <w:rPr>
+          <w:rFonts w:ascii="Courier New" w:hAnsi="Courier New" w:cs="Courier New"/>
+        </w:rPr>
+        <w:t>e+e</w:t>
+      </w:r>
+      <w:proofErr w:type="spellEnd"/>
+      <w:r>
+        <w:rPr>
+          <w:rFonts w:ascii="Courier New" w:hAnsi="Courier New" w:cs="Courier New"/>
+        </w:rPr>
+        <w:t>-</w:t>
+      </w:r>
+    </w:p>
+    <w:p>
+      <w:pPr>
+        <w:pStyle w:val="PlainText"/>
+        <w:rPr>
+          <w:rFonts w:ascii="Courier New" w:hAnsi="Courier New" w:cs="Courier New"/>
+        </w:rPr>
+      </w:pPr>
+      <w:r>
+        <w:rPr>
+          <w:rFonts w:ascii="Courier New" w:hAnsi="Courier New" w:cs="Courier New"/>
+        </w:rPr>
+        <w:tab/>
+        <w:t>444013</w:t>
+      </w:r>
+      <w:r>
+        <w:rPr>
+          <w:rFonts w:ascii="Courier New" w:hAnsi="Courier New" w:cs="Courier New"/>
+        </w:rPr>
+        <w:tab/>
+        <w:t xml:space="preserve">Psi(2S) --&gt; </w:t>
+      </w:r>
+      <w:proofErr w:type="spellStart"/>
+      <w:r>
+        <w:rPr>
+          <w:rFonts w:ascii="Courier New" w:hAnsi="Courier New" w:cs="Courier New"/>
+        </w:rPr>
+        <w:t>mu+mu</w:t>
+      </w:r>
+      <w:proofErr w:type="spellEnd"/>
+      <w:r>
+        <w:rPr>
+          <w:rFonts w:ascii="Courier New" w:hAnsi="Courier New" w:cs="Courier New"/>
+        </w:rPr>
+        <w:t xml:space="preserve">- </w:t>
+      </w:r>
+    </w:p>
+    <w:p>
+      <w:pPr>
+        <w:pStyle w:val="PlainText"/>
+        <w:rPr>
+          <w:rFonts w:ascii="Courier New" w:hAnsi="Courier New" w:cs="Courier New"/>
+        </w:rPr>
+      </w:pPr>
+      <w:r>
+        <w:rPr>
+          <w:rFonts w:ascii="Courier New" w:hAnsi="Courier New" w:cs="Courier New"/>
+        </w:rPr>
+        <w:tab/>
+        <w:t xml:space="preserve">553011 </w:t>
+      </w:r>
+      <w:r>
+        <w:rPr>
+          <w:rFonts w:ascii="Courier New" w:hAnsi="Courier New" w:cs="Courier New"/>
+        </w:rPr>
+        <w:tab/>
+        <w:t xml:space="preserve">Upsilon(1S) --&gt; </w:t>
+      </w:r>
+      <w:proofErr w:type="spellStart"/>
+      <w:r>
+        <w:rPr>
+          <w:rFonts w:ascii="Courier New" w:hAnsi="Courier New" w:cs="Courier New"/>
+        </w:rPr>
+        <w:t>e+e</w:t>
+      </w:r>
+      <w:proofErr w:type="spellEnd"/>
+      <w:r>
+        <w:rPr>
+          <w:rFonts w:ascii="Courier New" w:hAnsi="Courier New" w:cs="Courier New"/>
+        </w:rPr>
+        <w:t xml:space="preserve">- </w:t>
+      </w:r>
+    </w:p>
+    <w:p>
+      <w:pPr>
+        <w:pStyle w:val="PlainText"/>
+        <w:rPr>
+          <w:rFonts w:ascii="Courier New" w:hAnsi="Courier New" w:cs="Courier New"/>
+        </w:rPr>
+      </w:pPr>
+      <w:r>
+        <w:rPr>
+          <w:rFonts w:ascii="Courier New" w:hAnsi="Courier New" w:cs="Courier New"/>
+        </w:rPr>
+        <w:tab/>
+        <w:t xml:space="preserve">553013 </w:t>
+      </w:r>
+      <w:r>
+        <w:rPr>
+          <w:rFonts w:ascii="Courier New" w:hAnsi="Courier New" w:cs="Courier New"/>
+        </w:rPr>
+        <w:tab/>
+        <w:t xml:space="preserve">Upsilon(1S) --&gt; </w:t>
+      </w:r>
+      <w:proofErr w:type="spellStart"/>
+      <w:r>
+        <w:rPr>
+          <w:rFonts w:ascii="Courier New" w:hAnsi="Courier New" w:cs="Courier New"/>
+        </w:rPr>
+        <w:t>mu+mu</w:t>
+      </w:r>
+      <w:proofErr w:type="spellEnd"/>
+      <w:r>
+        <w:rPr>
+          <w:rFonts w:ascii="Courier New" w:hAnsi="Courier New" w:cs="Courier New"/>
+        </w:rPr>
+        <w:t xml:space="preserve">-  </w:t>
+      </w:r>
+    </w:p>
+    <w:p>
+      <w:pPr>
+        <w:pStyle w:val="PlainText"/>
+        <w:rPr>
+          <w:rFonts w:ascii="Courier New" w:hAnsi="Courier New" w:cs="Courier New"/>
+        </w:rPr>
+      </w:pPr>
+      <w:r>
+        <w:rPr>
+          <w:rFonts w:ascii="Courier New" w:hAnsi="Courier New" w:cs="Courier New"/>
+        </w:rPr>
+        <w:tab/>
+        <w:t xml:space="preserve">554011 </w:t>
+      </w:r>
+      <w:r>
+        <w:rPr>
+          <w:rFonts w:ascii="Courier New" w:hAnsi="Courier New" w:cs="Courier New"/>
+        </w:rPr>
+        <w:tab/>
+        <w:t xml:space="preserve">Upsilon(2S) --&gt; </w:t>
+      </w:r>
+      <w:proofErr w:type="spellStart"/>
+      <w:r>
+        <w:rPr>
+          <w:rFonts w:ascii="Courier New" w:hAnsi="Courier New" w:cs="Courier New"/>
+        </w:rPr>
+        <w:t>e+e</w:t>
+      </w:r>
+      <w:proofErr w:type="spellEnd"/>
+      <w:r>
+        <w:rPr>
+          <w:rFonts w:ascii="Courier New" w:hAnsi="Courier New" w:cs="Courier New"/>
+        </w:rPr>
+        <w:t xml:space="preserve">- </w:t>
+      </w:r>
+    </w:p>
+    <w:p>
+      <w:pPr>
+        <w:pStyle w:val="PlainText"/>
+        <w:rPr>
+          <w:rFonts w:ascii="Courier New" w:hAnsi="Courier New" w:cs="Courier New"/>
+        </w:rPr>
+      </w:pPr>
+      <w:r>
+        <w:rPr>
+          <w:rFonts w:ascii="Courier New" w:hAnsi="Courier New" w:cs="Courier New"/>
+        </w:rPr>
+        <w:tab/>
+        <w:t xml:space="preserve">554013 </w:t>
+      </w:r>
+      <w:r>
+        <w:rPr>
+          <w:rFonts w:ascii="Courier New" w:hAnsi="Courier New" w:cs="Courier New"/>
+        </w:rPr>
+        <w:tab/>
+        <w:t xml:space="preserve">Upsilon(2S) --&gt; </w:t>
+      </w:r>
+      <w:proofErr w:type="spellStart"/>
+      <w:r>
+        <w:rPr>
+          <w:rFonts w:ascii="Courier New" w:hAnsi="Courier New" w:cs="Courier New"/>
+        </w:rPr>
+        <w:t>mu+mu</w:t>
+      </w:r>
+      <w:proofErr w:type="spellEnd"/>
+      <w:r>
+        <w:rPr>
+          <w:rFonts w:ascii="Courier New" w:hAnsi="Courier New" w:cs="Courier New"/>
+        </w:rPr>
+        <w:t xml:space="preserve">-  </w:t>
+      </w:r>
+    </w:p>
+    <w:p>
+      <w:pPr>
+        <w:pStyle w:val="PlainText"/>
+        <w:rPr>
+          <w:rFonts w:ascii="Courier New" w:hAnsi="Courier New" w:cs="Courier New"/>
+        </w:rPr>
+      </w:pPr>
+      <w:r>
+        <w:rPr>
+          <w:rFonts w:ascii="Courier New" w:hAnsi="Courier New" w:cs="Courier New"/>
+        </w:rPr>
+        <w:tab/>
+        <w:t xml:space="preserve">555011 </w:t>
+      </w:r>
+      <w:r>
+        <w:rPr>
+          <w:rFonts w:ascii="Courier New" w:hAnsi="Courier New" w:cs="Courier New"/>
+        </w:rPr>
+        <w:tab/>
+        <w:t xml:space="preserve">Upsilon(3S) --&gt; </w:t>
+      </w:r>
+      <w:proofErr w:type="spellStart"/>
+      <w:r>
+        <w:rPr>
+          <w:rFonts w:ascii="Courier New" w:hAnsi="Courier New" w:cs="Courier New"/>
+        </w:rPr>
+        <w:t>e+e</w:t>
+      </w:r>
+      <w:proofErr w:type="spellEnd"/>
+      <w:r>
+        <w:rPr>
+          <w:rFonts w:ascii="Courier New" w:hAnsi="Courier New" w:cs="Courier New"/>
+        </w:rPr>
+        <w:t xml:space="preserve">- </w:t>
+      </w:r>
+    </w:p>
+    <w:p>
+      <w:pPr>
+        <w:pStyle w:val="PlainText"/>
+        <w:rPr>
+          <w:rFonts w:ascii="Courier New" w:hAnsi="Courier New" w:cs="Courier New"/>
+        </w:rPr>
+      </w:pPr>
+      <w:r>
+        <w:rPr>
+          <w:rFonts w:ascii="Courier New" w:hAnsi="Courier New" w:cs="Courier New"/>
+        </w:rPr>
+        <w:tab/>
+        <w:t xml:space="preserve">555013 </w:t>
+      </w:r>
+      <w:r>
+        <w:rPr>
+          <w:rFonts w:ascii="Courier New" w:hAnsi="Courier New" w:cs="Courier New"/>
+        </w:rPr>
+        <w:tab/>
+        <w:t xml:space="preserve">Upsilon(3S) --&gt; </w:t>
+      </w:r>
+      <w:proofErr w:type="spellStart"/>
+      <w:r>
+        <w:rPr>
+          <w:rFonts w:ascii="Courier New" w:hAnsi="Courier New" w:cs="Courier New"/>
+        </w:rPr>
+        <w:t>mu+mu</w:t>
+      </w:r>
+      <w:proofErr w:type="spellEnd"/>
+      <w:r>
+        <w:rPr>
+          <w:rFonts w:ascii="Courier New" w:hAnsi="Courier New" w:cs="Courier New"/>
+        </w:rPr>
+        <w:t xml:space="preserve">-  </w:t>
+      </w:r>
+    </w:p>
+    <w:p>
+      <w:pPr>
+        <w:pStyle w:val="PlainText"/>
+        <w:ind w:left="2160" w:hanging="1440"/>
+        <w:rPr>
+          <w:rFonts w:ascii="Courier New" w:hAnsi="Courier New" w:cs="Courier New"/>
+        </w:rPr>
+      </w:pPr>
+      <w:r>
+        <w:rPr>
+          <w:rFonts w:ascii="Courier New" w:hAnsi="Courier New" w:cs="Courier New"/>
+        </w:rPr>
+        <w:t>913</w:t>
+      </w:r>
+      <w:r>
+        <w:rPr>
+          <w:rFonts w:ascii="Courier New" w:hAnsi="Courier New" w:cs="Courier New"/>
+        </w:rPr>
+        <w:tab/>
+        <w:t xml:space="preserve">rho0 + direct </w:t>
+      </w:r>
+      <w:proofErr w:type="spellStart"/>
+      <w:r>
+        <w:rPr>
+          <w:rFonts w:ascii="Courier New" w:hAnsi="Courier New" w:cs="Courier New"/>
+        </w:rPr>
+        <w:t>pi+pi</w:t>
+      </w:r>
+      <w:proofErr w:type="spellEnd"/>
+      <w:r>
+        <w:rPr>
+          <w:rFonts w:ascii="Courier New" w:hAnsi="Courier New" w:cs="Courier New"/>
+        </w:rPr>
+        <w:t xml:space="preserve">- (with interference). The direct </w:t>
+      </w:r>
+      <w:proofErr w:type="spellStart"/>
+      <w:r>
+        <w:rPr>
+          <w:rFonts w:ascii="Courier New" w:hAnsi="Courier New" w:cs="Courier New"/>
+        </w:rPr>
+        <w:t>pi+pi</w:t>
+      </w:r>
+      <w:proofErr w:type="spellEnd"/>
+      <w:r>
+        <w:rPr>
+          <w:rFonts w:ascii="Courier New" w:hAnsi="Courier New" w:cs="Courier New"/>
+        </w:rPr>
+        <w:t>- fraction is from the ZEUS results, EPJ C2 p247 (1998)</w:t>
+      </w:r>
+    </w:p>
+    <w:p>
+      <w:pPr>
+        <w:pStyle w:val="PlainText"/>
+        <w:ind w:left="2160" w:hanging="1440"/>
+        <w:rPr>
+          <w:rFonts w:ascii="Courier New" w:hAnsi="Courier New" w:cs="Courier New"/>
+        </w:rPr>
+      </w:pPr>
+      <w:r>
+        <w:rPr>
+          <w:rFonts w:ascii="Courier New" w:hAnsi="Courier New" w:cs="Courier New"/>
+        </w:rPr>
+        <w:t>999</w:t>
+      </w:r>
+      <w:r>
+        <w:rPr>
+          <w:rFonts w:ascii="Courier New" w:hAnsi="Courier New" w:cs="Courier New"/>
+        </w:rPr>
+        <w:tab/>
+        <w:t xml:space="preserve">four-prong final states (rho’-like to </w:t>
+      </w:r>
+      <w:proofErr w:type="spellStart"/>
+      <w:r>
+        <w:rPr>
+          <w:rFonts w:ascii="Courier New" w:hAnsi="Courier New" w:cs="Courier New"/>
+        </w:rPr>
+        <w:t>pi+pi-pi+pi</w:t>
+      </w:r>
+      <w:proofErr w:type="spellEnd"/>
+      <w:r>
+        <w:rPr>
+          <w:rFonts w:ascii="Courier New" w:hAnsi="Courier New" w:cs="Courier New"/>
+        </w:rPr>
+        <w:t>-)</w:t>
+      </w:r>
+    </w:p>
+    <w:p>
+      <w:pPr>
+        <w:rPr>
           <w:rFonts w:ascii="Courier New" w:hAnsi="Courier New" w:cs="Courier New"/>
           <w:sz w:val="21"/>
           <w:szCs w:val="21"/>
         </w:rPr>
-        <w:t xml:space="preserve">, 0 = Classical </w:t>
-      </w:r>
-      <w:proofErr w:type="spellStart"/>
-      <w:r>
-        <w:rPr>
-          <w:rStyle w:val="s1"/>
-          <w:rFonts w:ascii="Courier New" w:hAnsi="Courier New" w:cs="Courier New"/>
-          <w:sz w:val="21"/>
-          <w:szCs w:val="21"/>
-        </w:rPr>
-        <w:t>Glauber</w:t>
-      </w:r>
-      <w:proofErr w:type="spellEnd"/>
-      <w:r>
-        <w:rPr>
-          <w:rStyle w:val="s1"/>
-          <w:rFonts w:ascii="Courier New" w:hAnsi="Courier New" w:cs="Courier New"/>
-          <w:sz w:val="21"/>
-          <w:szCs w:val="21"/>
-        </w:rPr>
-        <w:t>.</w:t>
-      </w:r>
-    </w:p>
-    <w:p>
-      <w:pPr>
-        <w:pStyle w:val="p1"/>
-        <w:ind w:left="2880" w:hanging="2880"/>
-        <w:rPr>
-          <w:rFonts w:ascii="Courier New" w:hAnsi="Courier New" w:cs="Courier New"/>
-          <w:sz w:val="21"/>
-          <w:szCs w:val="21"/>
-        </w:rPr>
-      </w:pPr>
-      <w:r>
-        <w:rPr>
-          <w:rStyle w:val="s1"/>
-          <w:rFonts w:ascii="Courier New" w:hAnsi="Courier New" w:cs="Courier New"/>
-          <w:sz w:val="21"/>
-          <w:szCs w:val="21"/>
-        </w:rPr>
-        <w:t>SELECT_IMPULSE_VM = 0</w:t>
-      </w:r>
-      <w:r>
-        <w:rPr>
-          <w:rStyle w:val="s1"/>
-          <w:rFonts w:ascii="Courier New" w:hAnsi="Courier New" w:cs="Courier New"/>
-          <w:sz w:val="21"/>
-          <w:szCs w:val="21"/>
-        </w:rPr>
-        <w:tab/>
-        <w:t># Species whether the impulse approximation is to be used. 1 = Use impulse approximation, 0 = don’t.</w:t>
-      </w:r>
-    </w:p>
-    <w:p>
-      <w:pPr>
-        <w:pStyle w:val="PlainText"/>
-        <w:ind w:left="2880" w:hanging="2880"/>
-        <w:rPr>
-          <w:rFonts w:ascii="Courier New" w:hAnsi="Courier New" w:cs="Courier New"/>
-        </w:rPr>
-      </w:pPr>
-      <w:r>
-        <w:rPr>
-          <w:rFonts w:ascii="Courier New" w:hAnsi="Courier New" w:cs="Courier New"/>
-        </w:rPr>
-        <w:t>BSLOPE_DEFINITION*=0</w:t>
-      </w:r>
-      <w:r>
-        <w:rPr>
-          <w:rFonts w:ascii="Courier New" w:hAnsi="Courier New" w:cs="Courier New"/>
-        </w:rPr>
-        <w:tab/>
-      </w:r>
-      <w:r>
-        <w:rPr>
-          <w:rFonts w:ascii="Courier New" w:hAnsi="Courier New" w:cs="Courier New"/>
-        </w:rPr>
-        <w:t xml:space="preserve"># </w:t>
-      </w:r>
-      <w:r>
-        <w:rPr>
-          <w:rFonts w:ascii="Courier New" w:hAnsi="Courier New" w:cs="Courier New"/>
-        </w:rPr>
-        <w:t>Used for proton and nucleon (</w:t>
-      </w:r>
-      <w:proofErr w:type="spellStart"/>
-      <w:r>
-        <w:rPr>
-          <w:rFonts w:ascii="Courier New" w:hAnsi="Courier New" w:cs="Courier New"/>
-        </w:rPr>
-        <w:t>i</w:t>
-      </w:r>
-      <w:proofErr w:type="spellEnd"/>
-      <w:r>
-        <w:rPr>
-          <w:rFonts w:ascii="Courier New" w:hAnsi="Courier New" w:cs="Courier New"/>
-        </w:rPr>
-        <w:t xml:space="preserve">. e. incoherent nuclear) collisions to set the t-spectrum, </w:t>
-      </w:r>
-      <w:proofErr w:type="spellStart"/>
-      <w:r>
-        <w:rPr>
-          <w:rFonts w:ascii="Courier New" w:hAnsi="Courier New" w:cs="Courier New"/>
-        </w:rPr>
-        <w:t>dN</w:t>
-      </w:r>
-      <w:proofErr w:type="spellEnd"/>
-      <w:r>
-        <w:rPr>
-          <w:rFonts w:ascii="Courier New" w:hAnsi="Courier New" w:cs="Courier New"/>
-        </w:rPr>
-        <w:t>/</w:t>
-      </w:r>
-      <w:proofErr w:type="spellStart"/>
-      <w:r>
-        <w:rPr>
-          <w:rFonts w:ascii="Courier New" w:hAnsi="Courier New" w:cs="Courier New"/>
-        </w:rPr>
-        <w:t>dt</w:t>
-      </w:r>
-      <w:proofErr w:type="spellEnd"/>
-      <w:r>
-        <w:rPr>
-          <w:rFonts w:ascii="Courier New" w:hAnsi="Courier New" w:cs="Courier New"/>
-        </w:rPr>
-        <w:t>=</w:t>
-      </w:r>
-      <w:proofErr w:type="spellStart"/>
-      <w:r>
-        <w:rPr>
-          <w:rFonts w:ascii="Courier New" w:hAnsi="Courier New" w:cs="Courier New"/>
-        </w:rPr>
-        <w:t>exp</w:t>
-      </w:r>
-      <w:proofErr w:type="spellEnd"/>
-      <w:r>
-        <w:rPr>
-          <w:rFonts w:ascii="Courier New" w:hAnsi="Courier New" w:cs="Courier New"/>
-        </w:rPr>
-        <w:t>(-</w:t>
-      </w:r>
-      <w:proofErr w:type="spellStart"/>
-      <w:r>
-        <w:rPr>
-          <w:rFonts w:ascii="Courier New" w:hAnsi="Courier New" w:cs="Courier New"/>
-        </w:rPr>
-        <w:t>bt</w:t>
-      </w:r>
-      <w:proofErr w:type="spellEnd"/>
-      <w:r>
-        <w:rPr>
-          <w:rFonts w:ascii="Courier New" w:hAnsi="Courier New" w:cs="Courier New"/>
-        </w:rPr>
-        <w:t xml:space="preserve">). When BSLOPE_DEFINITION=1, then the slope is determined by BSLOPE_VALUE (below).  When BSLOPE_DEFINITION=2, the slope is calculated as a function of </w:t>
-      </w:r>
-      <w:r>
-        <w:rPr>
-          <w:rFonts w:ascii="Courier New" w:hAnsi="Courier New" w:cs="Courier New"/>
-        </w:rPr>
-        <w:t>p center of mass energy per the H1 analysis, Eur. Phys. J. C46, 585 (2006):</w:t>
-      </w:r>
-    </w:p>
-    <w:p>
-      <w:pPr>
-        <w:pStyle w:val="PlainText"/>
-        <w:ind w:left="2880"/>
-        <w:rPr>
-          <w:rFonts w:ascii="Courier New" w:hAnsi="Courier New" w:cs="Courier New"/>
-        </w:rPr>
-      </w:pPr>
-      <w:r>
-        <w:rPr>
-          <w:rFonts w:ascii="Courier New" w:hAnsi="Courier New" w:cs="Courier New"/>
-        </w:rPr>
-        <w:lastRenderedPageBreak/>
-        <w:t>b=4.63/GeV</w:t>
-      </w:r>
-      <w:r>
-        <w:rPr>
-          <w:rFonts w:ascii="Courier New" w:hAnsi="Courier New" w:cs="Courier New"/>
-          <w:vertAlign w:val="superscript"/>
-        </w:rPr>
-        <w:t>2</w:t>
-      </w:r>
-      <w:r>
-        <w:rPr>
-          <w:rFonts w:ascii="Courier New" w:hAnsi="Courier New" w:cs="Courier New"/>
-        </w:rPr>
-        <w:t xml:space="preserve"> + 4</w:t>
-      </w:r>
-      <w:r>
-        <w:rPr>
-          <w:rFonts w:ascii="Courier New" w:hAnsi="Courier New" w:cs="Courier New"/>
-        </w:rPr>
-        <w:t></w:t>
-      </w:r>
-      <w:proofErr w:type="gramStart"/>
-      <w:r>
-        <w:rPr>
-          <w:rFonts w:ascii="Courier New" w:hAnsi="Courier New" w:cs="Courier New"/>
-        </w:rPr>
-        <w:t>ln(</w:t>
-      </w:r>
-      <w:proofErr w:type="spellStart"/>
-      <w:proofErr w:type="gramEnd"/>
-      <w:r>
-        <w:rPr>
-          <w:rFonts w:ascii="Courier New" w:hAnsi="Courier New" w:cs="Courier New"/>
-        </w:rPr>
-        <w:t>W</w:t>
-      </w:r>
-      <w:r>
-        <w:rPr>
-          <w:rFonts w:ascii="Courier New" w:hAnsi="Courier New" w:cs="Courier New"/>
-          <w:vertAlign w:val="subscript"/>
-        </w:rPr>
-        <w:t>p</w:t>
-      </w:r>
-      <w:proofErr w:type="spellEnd"/>
-      <w:r>
-        <w:rPr>
-          <w:rFonts w:ascii="Courier New" w:hAnsi="Courier New" w:cs="Courier New"/>
-        </w:rPr>
-        <w:t>/90 GeV)</w:t>
-      </w:r>
-    </w:p>
-    <w:p>
-      <w:pPr>
-        <w:pStyle w:val="PlainText"/>
-        <w:ind w:left="2880"/>
-        <w:rPr>
-          <w:rFonts w:ascii="Courier New" w:hAnsi="Courier New" w:cs="Courier New"/>
-        </w:rPr>
-      </w:pPr>
-      <w:r>
-        <w:rPr>
-          <w:rFonts w:ascii="Courier New" w:hAnsi="Courier New" w:cs="Courier New"/>
-        </w:rPr>
-        <w:t xml:space="preserve">The default value, BSLOPE_DEFINITION=0 has no effect. </w:t>
-      </w:r>
-    </w:p>
-    <w:p>
-      <w:pPr>
-        <w:pStyle w:val="PlainText"/>
-        <w:ind w:left="2880"/>
-        <w:rPr>
-          <w:rFonts w:ascii="Courier New" w:hAnsi="Courier New" w:cs="Courier New"/>
-        </w:rPr>
-      </w:pPr>
-      <w:r>
-        <w:rPr>
-          <w:rFonts w:ascii="Courier New" w:hAnsi="Courier New" w:cs="Courier New"/>
-        </w:rPr>
-        <w:t>Note that this affects the t-slope only; it does not affect the total cross-section</w:t>
-      </w:r>
-    </w:p>
-    <w:p>
-      <w:pPr>
-        <w:pStyle w:val="PlainText"/>
-        <w:ind w:left="2880" w:hanging="2880"/>
-        <w:rPr>
-          <w:rFonts w:ascii="Courier New" w:hAnsi="Courier New" w:cs="Courier New"/>
-        </w:rPr>
-      </w:pPr>
-      <w:r>
-        <w:rPr>
-          <w:rFonts w:ascii="Courier New" w:hAnsi="Courier New" w:cs="Courier New"/>
-        </w:rPr>
-        <w:t>BSLOPE_VALUE*</w:t>
-      </w:r>
-      <w:r>
-        <w:rPr>
-          <w:rFonts w:ascii="Courier New" w:hAnsi="Courier New" w:cs="Courier New"/>
-        </w:rPr>
-        <w:tab/>
-      </w:r>
-      <w:r>
-        <w:rPr>
-          <w:rFonts w:ascii="Courier New" w:hAnsi="Courier New" w:cs="Courier New"/>
-        </w:rPr>
-        <w:t xml:space="preserve"># </w:t>
-      </w:r>
-      <w:r>
-        <w:rPr>
-          <w:rFonts w:ascii="Courier New" w:hAnsi="Courier New" w:cs="Courier New"/>
-        </w:rPr>
-        <w:t xml:space="preserve">WHEN BSLOPE_DEFINITION=1, this determines the exponential slope for </w:t>
-      </w:r>
-      <w:proofErr w:type="spellStart"/>
-      <w:r>
-        <w:rPr>
-          <w:rFonts w:ascii="Courier New" w:hAnsi="Courier New" w:cs="Courier New"/>
-        </w:rPr>
-        <w:t>dN</w:t>
-      </w:r>
-      <w:proofErr w:type="spellEnd"/>
-      <w:r>
-        <w:rPr>
-          <w:rFonts w:ascii="Courier New" w:hAnsi="Courier New" w:cs="Courier New"/>
-        </w:rPr>
-        <w:t>/</w:t>
-      </w:r>
-      <w:proofErr w:type="spellStart"/>
-      <w:r>
-        <w:rPr>
-          <w:rFonts w:ascii="Courier New" w:hAnsi="Courier New" w:cs="Courier New"/>
-        </w:rPr>
-        <w:t>dt</w:t>
-      </w:r>
-      <w:proofErr w:type="spellEnd"/>
-      <w:r>
-        <w:rPr>
-          <w:rFonts w:ascii="Courier New" w:hAnsi="Courier New" w:cs="Courier New"/>
-        </w:rPr>
-        <w:t>=</w:t>
-      </w:r>
-      <w:proofErr w:type="spellStart"/>
-      <w:r>
-        <w:rPr>
-          <w:rFonts w:ascii="Courier New" w:hAnsi="Courier New" w:cs="Courier New"/>
-        </w:rPr>
-        <w:t>exp</w:t>
-      </w:r>
-      <w:proofErr w:type="spellEnd"/>
-      <w:r>
-        <w:rPr>
-          <w:rFonts w:ascii="Courier New" w:hAnsi="Courier New" w:cs="Courier New"/>
-        </w:rPr>
-        <w:t>(-BSLOPE_VALUE*t)</w:t>
-      </w:r>
-    </w:p>
-    <w:p>
-      <w:pPr>
-        <w:pStyle w:val="PlainText"/>
-        <w:ind w:left="2880" w:hanging="2880"/>
-        <w:rPr>
-          <w:rFonts w:ascii="Courier New" w:hAnsi="Courier New" w:cs="Courier New"/>
-        </w:rPr>
-      </w:pPr>
-    </w:p>
-    <w:p>
-      <w:pPr>
-        <w:pStyle w:val="PlainText"/>
-        <w:rPr>
-          <w:rFonts w:ascii="Courier New" w:hAnsi="Courier New" w:cs="Courier New"/>
-        </w:rPr>
-      </w:pPr>
-      <w:r>
-        <w:rPr>
-          <w:rFonts w:ascii="Courier New" w:hAnsi="Courier New" w:cs="Courier New"/>
-        </w:rPr>
-        <w:t xml:space="preserve">The following parameters are used only when interfacing with the PYTHIA and/or DPMJET interfaces:  </w:t>
-      </w:r>
-    </w:p>
-    <w:p>
-      <w:pPr>
-        <w:pStyle w:val="PlainText"/>
-        <w:rPr>
-          <w:rFonts w:ascii="Courier New" w:hAnsi="Courier New" w:cs="Courier New"/>
-        </w:rPr>
-      </w:pPr>
-    </w:p>
-    <w:p>
-      <w:pPr>
-        <w:pStyle w:val="PlainText"/>
-        <w:ind w:left="2880" w:hanging="2880"/>
-        <w:rPr>
-          <w:rFonts w:ascii="Courier New" w:hAnsi="Courier New" w:cs="Courier New"/>
-        </w:rPr>
-      </w:pPr>
-      <w:r>
-        <w:rPr>
-          <w:rFonts w:ascii="Courier New" w:hAnsi="Courier New" w:cs="Courier New"/>
-        </w:rPr>
-        <w:t xml:space="preserve">MIN_GAMMA_ENERGY = 6 </w:t>
-      </w:r>
-      <w:r>
-        <w:rPr>
-          <w:rFonts w:ascii="Courier New" w:hAnsi="Courier New" w:cs="Courier New"/>
-        </w:rPr>
-        <w:tab/>
-        <w:t xml:space="preserve">#Allows the user to set the minimum photon energy (in GeV) in the rest frame of the target nucleus. The default is 6.0 GeV and it should never be set below this value since DPMJET was not designed to handle low energy interactions. </w:t>
-      </w:r>
-    </w:p>
-    <w:p>
-      <w:pPr>
-        <w:pStyle w:val="PlainText"/>
-        <w:ind w:left="2880" w:hanging="2880"/>
-        <w:rPr>
-          <w:rFonts w:ascii="Courier New" w:hAnsi="Courier New" w:cs="Courier New"/>
-        </w:rPr>
-      </w:pPr>
-      <w:r>
-        <w:rPr>
-          <w:rFonts w:ascii="Courier New" w:hAnsi="Courier New" w:cs="Courier New"/>
-        </w:rPr>
-        <w:t>MAX_GAMMA_</w:t>
-      </w:r>
-      <w:proofErr w:type="gramStart"/>
-      <w:r>
-        <w:rPr>
-          <w:rFonts w:ascii="Courier New" w:hAnsi="Courier New" w:cs="Courier New"/>
-        </w:rPr>
-        <w:t>ENERGY  =</w:t>
-      </w:r>
-      <w:proofErr w:type="gramEnd"/>
-      <w:r>
-        <w:rPr>
-          <w:rFonts w:ascii="Courier New" w:hAnsi="Courier New" w:cs="Courier New"/>
-        </w:rPr>
-        <w:t xml:space="preserve"> 600000</w:t>
-      </w:r>
-    </w:p>
-    <w:p>
-      <w:pPr>
-        <w:pStyle w:val="PlainText"/>
-        <w:ind w:left="2880" w:hanging="2880"/>
-        <w:rPr>
-          <w:rFonts w:ascii="Courier New" w:hAnsi="Courier New" w:cs="Courier New"/>
-        </w:rPr>
-      </w:pPr>
-      <w:r>
-        <w:rPr>
-          <w:rFonts w:ascii="Courier New" w:hAnsi="Courier New" w:cs="Courier New"/>
-        </w:rPr>
-        <w:t xml:space="preserve">  </w:t>
-      </w:r>
-      <w:r>
-        <w:rPr>
-          <w:rFonts w:ascii="Courier New" w:hAnsi="Courier New" w:cs="Courier New"/>
-        </w:rPr>
-        <w:tab/>
-        <w:t>#Allows the user to set the maximum photon energy (in GeV) in the rest frame of the target nucleus. The default is 60000.0 GeV.</w:t>
-      </w:r>
-    </w:p>
-    <w:p>
-      <w:pPr>
-        <w:pStyle w:val="PlainText"/>
-        <w:ind w:left="2880" w:hanging="2880"/>
-        <w:rPr>
-          <w:rFonts w:ascii="Courier New" w:hAnsi="Courier New" w:cs="Courier New"/>
-        </w:rPr>
-      </w:pPr>
-      <w:r>
-        <w:rPr>
-          <w:rFonts w:ascii="Courier New" w:hAnsi="Courier New" w:cs="Courier New"/>
-        </w:rPr>
-        <w:t xml:space="preserve">PYTHIA_PARAMS = </w:t>
-      </w:r>
-      <w:proofErr w:type="gramStart"/>
-      <w:r>
-        <w:rPr>
-          <w:rFonts w:ascii="Courier New" w:hAnsi="Courier New" w:cs="Courier New"/>
-        </w:rPr>
-        <w:t xml:space="preserve">““ </w:t>
-      </w:r>
-      <w:r>
-        <w:rPr>
-          <w:rFonts w:ascii="Courier New" w:hAnsi="Courier New" w:cs="Courier New"/>
-        </w:rPr>
-        <w:tab/>
-      </w:r>
-      <w:proofErr w:type="gramEnd"/>
-      <w:r>
-        <w:rPr>
-          <w:rFonts w:ascii="Courier New" w:hAnsi="Courier New" w:cs="Courier New"/>
-        </w:rPr>
-        <w:t xml:space="preserve">#Used to supply input parameters to the PYTHIA interface.  This takes a string to pass on semi-colon separated parameters to PYTHIA 6.  </w:t>
-      </w:r>
-      <w:proofErr w:type="spellStart"/>
-      <w:r>
-        <w:rPr>
-          <w:rFonts w:ascii="Courier New" w:hAnsi="Courier New" w:cs="Courier New"/>
-        </w:rPr>
-        <w:t>eg</w:t>
-      </w:r>
-      <w:proofErr w:type="spellEnd"/>
-      <w:r>
-        <w:rPr>
-          <w:rFonts w:ascii="Courier New" w:hAnsi="Courier New" w:cs="Courier New"/>
-        </w:rPr>
-        <w:t>: "</w:t>
-      </w:r>
-      <w:proofErr w:type="spellStart"/>
-      <w:r>
-        <w:rPr>
-          <w:rFonts w:ascii="Courier New" w:hAnsi="Courier New" w:cs="Courier New"/>
-        </w:rPr>
-        <w:t>mstj</w:t>
-      </w:r>
-      <w:proofErr w:type="spellEnd"/>
-      <w:r>
-        <w:rPr>
-          <w:rFonts w:ascii="Courier New" w:hAnsi="Courier New" w:cs="Courier New"/>
-        </w:rPr>
-        <w:t>(</w:t>
-      </w:r>
-      <w:proofErr w:type="gramStart"/>
-      <w:r>
-        <w:rPr>
-          <w:rFonts w:ascii="Courier New" w:hAnsi="Courier New" w:cs="Courier New"/>
-        </w:rPr>
-        <w:t>1)=</w:t>
-      </w:r>
-      <w:proofErr w:type="gramEnd"/>
-      <w:r>
-        <w:rPr>
-          <w:rFonts w:ascii="Courier New" w:hAnsi="Courier New" w:cs="Courier New"/>
-        </w:rPr>
-        <w:t>0;paru(13)=0.1"  (the default is a blank string " ")</w:t>
-      </w:r>
-    </w:p>
-    <w:p>
-      <w:pPr>
-        <w:pStyle w:val="PlainText"/>
-        <w:ind w:left="2880" w:hanging="2880"/>
-        <w:rPr>
-          <w:rFonts w:ascii="Courier New" w:hAnsi="Courier New" w:cs="Courier New"/>
-        </w:rPr>
-      </w:pPr>
-      <w:r>
-        <w:rPr>
-          <w:rFonts w:ascii="Courier New" w:hAnsi="Courier New" w:cs="Courier New"/>
-        </w:rPr>
-        <w:t>PYTHIA_FULL_EVENT_RECORD = 1</w:t>
-      </w:r>
-    </w:p>
-    <w:p>
-      <w:pPr>
-        <w:pStyle w:val="PlainText"/>
-        <w:ind w:left="2880" w:hanging="2880"/>
-        <w:rPr>
-          <w:rFonts w:ascii="Courier New" w:hAnsi="Courier New" w:cs="Courier New"/>
-        </w:rPr>
-      </w:pPr>
-      <w:r>
-        <w:rPr>
-          <w:rFonts w:ascii="Courier New" w:hAnsi="Courier New" w:cs="Courier New"/>
-        </w:rPr>
-        <w:tab/>
-        <w:t xml:space="preserve">#Determines whether the full event record from PYTHIA is written to </w:t>
-      </w:r>
-      <w:proofErr w:type="spellStart"/>
-      <w:r>
-        <w:rPr>
-          <w:rFonts w:ascii="Courier New" w:hAnsi="Courier New" w:cs="Courier New"/>
-        </w:rPr>
-        <w:t>slight.out</w:t>
-      </w:r>
-      <w:proofErr w:type="spellEnd"/>
-      <w:r>
-        <w:rPr>
-          <w:rFonts w:ascii="Courier New" w:hAnsi="Courier New" w:cs="Courier New"/>
-        </w:rPr>
-        <w:t>.  true = yes, false = no (false).  The additional information added is as follows: daughter production vertex (x [mm], y [mm], z [mm], t [mm/c]), mother1, mother2, daughter1, daughter2, PYTHIA particle status code.  PYTHA 8 Particle Properties page describes in more detail the properties of mother, daughter, and status code designations.</w:t>
-      </w:r>
-    </w:p>
-    <w:p>
-      <w:pPr>
-        <w:pStyle w:val="PlainText"/>
-        <w:rPr>
-          <w:rFonts w:ascii="Courier New" w:hAnsi="Courier New" w:cs="Courier New"/>
-        </w:rPr>
-      </w:pPr>
-    </w:p>
-    <w:p>
-      <w:pPr>
-        <w:pStyle w:val="PlainText"/>
-        <w:rPr>
-          <w:rFonts w:ascii="Courier New" w:hAnsi="Courier New" w:cs="Courier New"/>
-        </w:rPr>
-      </w:pPr>
-      <w:r>
-        <w:rPr>
-          <w:rFonts w:ascii="Courier New" w:hAnsi="Courier New" w:cs="Courier New"/>
-        </w:rPr>
-        <w:t>-------------------------------------------------------------------------</w:t>
-      </w:r>
-    </w:p>
-    <w:p>
-      <w:pPr>
-        <w:pStyle w:val="PlainText"/>
-        <w:outlineLvl w:val="1"/>
-        <w:rPr>
-          <w:rFonts w:ascii="Courier New" w:hAnsi="Courier New" w:cs="Courier New"/>
-          <w:sz w:val="24"/>
-          <w:szCs w:val="28"/>
-        </w:rPr>
-      </w:pPr>
-      <w:r>
-        <w:rPr>
-          <w:rFonts w:ascii="Courier New" w:hAnsi="Courier New" w:cs="Courier New"/>
-          <w:sz w:val="24"/>
-          <w:szCs w:val="28"/>
-        </w:rPr>
-        <w:t>Channels of Interest:</w:t>
-      </w:r>
-    </w:p>
-    <w:p>
-      <w:pPr>
-        <w:pStyle w:val="PlainText"/>
-        <w:rPr>
-          <w:rFonts w:ascii="Courier New" w:hAnsi="Courier New" w:cs="Courier New"/>
-        </w:rPr>
-      </w:pPr>
-    </w:p>
-    <w:p>
-      <w:pPr>
-        <w:pStyle w:val="PlainText"/>
-        <w:outlineLvl w:val="2"/>
-        <w:rPr>
-          <w:rFonts w:ascii="Courier New" w:hAnsi="Courier New" w:cs="Courier New"/>
-        </w:rPr>
-      </w:pPr>
-      <w:proofErr w:type="spellStart"/>
-      <w:r>
-        <w:rPr>
-          <w:rFonts w:ascii="Courier New" w:hAnsi="Courier New" w:cs="Courier New"/>
-        </w:rPr>
-        <w:t>Pomeron</w:t>
-      </w:r>
-      <w:proofErr w:type="spellEnd"/>
-      <w:r>
-        <w:rPr>
-          <w:rFonts w:ascii="Courier New" w:hAnsi="Courier New" w:cs="Courier New"/>
-        </w:rPr>
-        <w:t>-Photon Channels</w:t>
-      </w:r>
-    </w:p>
-    <w:p>
-      <w:pPr>
-        <w:pStyle w:val="PlainText"/>
-        <w:rPr>
-          <w:rFonts w:ascii="Courier New" w:hAnsi="Courier New" w:cs="Courier New"/>
-        </w:rPr>
-      </w:pPr>
-    </w:p>
-    <w:p>
-      <w:pPr>
-        <w:pStyle w:val="PlainText"/>
-        <w:rPr>
-          <w:rFonts w:ascii="Courier New" w:hAnsi="Courier New" w:cs="Courier New"/>
-        </w:rPr>
-      </w:pPr>
-      <w:r>
-        <w:rPr>
-          <w:rFonts w:ascii="Courier New" w:hAnsi="Courier New" w:cs="Courier New"/>
-        </w:rPr>
-        <w:t>At present only the photon-</w:t>
-      </w:r>
-      <w:proofErr w:type="spellStart"/>
-      <w:r>
-        <w:rPr>
-          <w:rFonts w:ascii="Courier New" w:hAnsi="Courier New" w:cs="Courier New"/>
-        </w:rPr>
-        <w:t>pomeron</w:t>
-      </w:r>
-      <w:proofErr w:type="spellEnd"/>
-      <w:r>
-        <w:rPr>
-          <w:rFonts w:ascii="Courier New" w:hAnsi="Courier New" w:cs="Courier New"/>
-        </w:rPr>
-        <w:t xml:space="preserve"> channels have been included in </w:t>
-      </w:r>
-      <w:proofErr w:type="spellStart"/>
-      <w:r>
-        <w:rPr>
-          <w:rFonts w:ascii="Courier New" w:hAnsi="Courier New" w:cs="Courier New"/>
-        </w:rPr>
-        <w:t>eSTARlight</w:t>
-      </w:r>
-      <w:proofErr w:type="spellEnd"/>
-      <w:r>
-        <w:rPr>
-          <w:rFonts w:ascii="Courier New" w:hAnsi="Courier New" w:cs="Courier New"/>
-        </w:rPr>
-        <w:t xml:space="preserve"> (production modes 12 and 13). The channels included are:</w:t>
-      </w:r>
-    </w:p>
-    <w:p>
-      <w:pPr>
-        <w:pStyle w:val="PlainText"/>
-        <w:rPr>
-          <w:rFonts w:ascii="Courier New" w:hAnsi="Courier New" w:cs="Courier New"/>
-        </w:rPr>
-      </w:pPr>
-    </w:p>
-    <w:p>
-      <w:pPr>
-        <w:pStyle w:val="PlainText"/>
-        <w:rPr>
-          <w:rFonts w:ascii="Courier New" w:hAnsi="Courier New" w:cs="Courier New"/>
-        </w:rPr>
-      </w:pPr>
-      <w:r>
-        <w:rPr>
-          <w:rFonts w:ascii="Courier New" w:hAnsi="Courier New" w:cs="Courier New"/>
-        </w:rPr>
-        <w:t xml:space="preserve">      </w:t>
-      </w:r>
-      <w:proofErr w:type="spellStart"/>
-      <w:r>
-        <w:rPr>
-          <w:rFonts w:ascii="Courier New" w:hAnsi="Courier New" w:cs="Courier New"/>
-        </w:rPr>
-        <w:t>jetset</w:t>
-      </w:r>
-      <w:proofErr w:type="spellEnd"/>
-      <w:r>
-        <w:rPr>
-          <w:rFonts w:ascii="Courier New" w:hAnsi="Courier New" w:cs="Courier New"/>
-        </w:rPr>
-        <w:t xml:space="preserve"> id</w:t>
-      </w:r>
-      <w:r>
-        <w:rPr>
-          <w:rFonts w:ascii="Courier New" w:hAnsi="Courier New" w:cs="Courier New"/>
-        </w:rPr>
-        <w:tab/>
-      </w:r>
-      <w:r>
-        <w:rPr>
-          <w:rFonts w:ascii="Courier New" w:hAnsi="Courier New" w:cs="Courier New"/>
-        </w:rPr>
-        <w:tab/>
-        <w:t>particle</w:t>
-      </w:r>
-    </w:p>
-    <w:p>
-      <w:pPr>
-        <w:pStyle w:val="PlainText"/>
-        <w:rPr>
-          <w:rFonts w:ascii="Courier New" w:hAnsi="Courier New" w:cs="Courier New"/>
-        </w:rPr>
-      </w:pPr>
-      <w:r>
-        <w:rPr>
-          <w:rFonts w:ascii="Courier New" w:hAnsi="Courier New" w:cs="Courier New"/>
-        </w:rPr>
-        <w:t xml:space="preserve">   ---------------------------------</w:t>
-      </w:r>
-    </w:p>
-    <w:p>
-      <w:pPr>
-        <w:pStyle w:val="PlainText"/>
-        <w:rPr>
-          <w:rFonts w:ascii="Courier New" w:hAnsi="Courier New" w:cs="Courier New"/>
-        </w:rPr>
-      </w:pPr>
-      <w:r>
-        <w:rPr>
-          <w:rFonts w:ascii="Courier New" w:hAnsi="Courier New" w:cs="Courier New"/>
-        </w:rPr>
-        <w:tab/>
-        <w:t>113</w:t>
-      </w:r>
-      <w:r>
-        <w:rPr>
-          <w:rFonts w:ascii="Courier New" w:hAnsi="Courier New" w:cs="Courier New"/>
-        </w:rPr>
-        <w:tab/>
-      </w:r>
-      <w:r>
-        <w:rPr>
-          <w:rFonts w:ascii="Courier New" w:hAnsi="Courier New" w:cs="Courier New"/>
-        </w:rPr>
-        <w:tab/>
-        <w:t>rho0</w:t>
-      </w:r>
-    </w:p>
-    <w:p>
-      <w:pPr>
-        <w:pStyle w:val="PlainText"/>
-        <w:rPr>
-          <w:rFonts w:ascii="Courier New" w:hAnsi="Courier New" w:cs="Courier New"/>
-        </w:rPr>
-      </w:pPr>
-      <w:r>
-        <w:rPr>
-          <w:rFonts w:ascii="Courier New" w:hAnsi="Courier New" w:cs="Courier New"/>
-        </w:rPr>
-        <w:tab/>
-        <w:t>223</w:t>
-      </w:r>
-      <w:r>
-        <w:rPr>
-          <w:rFonts w:ascii="Courier New" w:hAnsi="Courier New" w:cs="Courier New"/>
-        </w:rPr>
-        <w:tab/>
-      </w:r>
-      <w:r>
-        <w:rPr>
-          <w:rFonts w:ascii="Courier New" w:hAnsi="Courier New" w:cs="Courier New"/>
-        </w:rPr>
-        <w:tab/>
-        <w:t>omega</w:t>
-      </w:r>
-    </w:p>
-    <w:p>
-      <w:pPr>
-        <w:pStyle w:val="PlainText"/>
-        <w:rPr>
-          <w:rFonts w:ascii="Courier New" w:hAnsi="Courier New" w:cs="Courier New"/>
-        </w:rPr>
-      </w:pPr>
-      <w:r>
-        <w:rPr>
-          <w:rFonts w:ascii="Courier New" w:hAnsi="Courier New" w:cs="Courier New"/>
-        </w:rPr>
-        <w:tab/>
-        <w:t>333</w:t>
-      </w:r>
-      <w:r>
-        <w:rPr>
-          <w:rFonts w:ascii="Courier New" w:hAnsi="Courier New" w:cs="Courier New"/>
-        </w:rPr>
-        <w:tab/>
-      </w:r>
-      <w:r>
-        <w:rPr>
-          <w:rFonts w:ascii="Courier New" w:hAnsi="Courier New" w:cs="Courier New"/>
-        </w:rPr>
-        <w:tab/>
-        <w:t>phi</w:t>
-      </w:r>
-    </w:p>
-    <w:p>
-      <w:pPr>
-        <w:pStyle w:val="PlainText"/>
-        <w:rPr>
-          <w:rFonts w:ascii="Courier New" w:hAnsi="Courier New" w:cs="Courier New"/>
-        </w:rPr>
-      </w:pPr>
-      <w:r>
-        <w:rPr>
-          <w:rFonts w:ascii="Courier New" w:hAnsi="Courier New" w:cs="Courier New"/>
-        </w:rPr>
-        <w:tab/>
-        <w:t>443011</w:t>
-      </w:r>
-      <w:r>
-        <w:rPr>
-          <w:rFonts w:ascii="Courier New" w:hAnsi="Courier New" w:cs="Courier New"/>
-        </w:rPr>
-        <w:tab/>
-        <w:t xml:space="preserve">J/psi --&gt; </w:t>
-      </w:r>
-      <w:proofErr w:type="spellStart"/>
-      <w:r>
-        <w:rPr>
-          <w:rFonts w:ascii="Courier New" w:hAnsi="Courier New" w:cs="Courier New"/>
-        </w:rPr>
-        <w:t>e+e</w:t>
-      </w:r>
-      <w:proofErr w:type="spellEnd"/>
-      <w:r>
-        <w:rPr>
-          <w:rFonts w:ascii="Courier New" w:hAnsi="Courier New" w:cs="Courier New"/>
-        </w:rPr>
-        <w:t>-</w:t>
-      </w:r>
-    </w:p>
-    <w:p>
-      <w:pPr>
-        <w:pStyle w:val="PlainText"/>
-        <w:ind w:firstLine="720"/>
-        <w:rPr>
-          <w:rFonts w:ascii="Courier New" w:hAnsi="Courier New" w:cs="Courier New"/>
-        </w:rPr>
-      </w:pPr>
-      <w:proofErr w:type="gramStart"/>
-      <w:r>
-        <w:rPr>
-          <w:rFonts w:ascii="Courier New" w:hAnsi="Courier New" w:cs="Courier New"/>
-        </w:rPr>
-        <w:t xml:space="preserve">443013  </w:t>
-      </w:r>
-      <w:r>
-        <w:rPr>
-          <w:rFonts w:ascii="Courier New" w:hAnsi="Courier New" w:cs="Courier New"/>
-        </w:rPr>
-        <w:tab/>
-      </w:r>
-      <w:proofErr w:type="gramEnd"/>
-      <w:r>
-        <w:rPr>
-          <w:rFonts w:ascii="Courier New" w:hAnsi="Courier New" w:cs="Courier New"/>
-        </w:rPr>
-        <w:t xml:space="preserve">J/Psi --&gt; </w:t>
-      </w:r>
-      <w:proofErr w:type="spellStart"/>
-      <w:r>
-        <w:rPr>
-          <w:rFonts w:ascii="Courier New" w:hAnsi="Courier New" w:cs="Courier New"/>
-        </w:rPr>
-        <w:t>mu+mu</w:t>
-      </w:r>
-      <w:proofErr w:type="spellEnd"/>
-      <w:r>
-        <w:rPr>
-          <w:rFonts w:ascii="Courier New" w:hAnsi="Courier New" w:cs="Courier New"/>
-        </w:rPr>
-        <w:t xml:space="preserve">- </w:t>
-      </w:r>
-    </w:p>
-    <w:p>
-      <w:pPr>
-        <w:pStyle w:val="PlainText"/>
-        <w:rPr>
-          <w:rFonts w:ascii="Courier New" w:hAnsi="Courier New" w:cs="Courier New"/>
-        </w:rPr>
-      </w:pPr>
-      <w:r>
-        <w:rPr>
-          <w:rFonts w:ascii="Courier New" w:hAnsi="Courier New" w:cs="Courier New"/>
-        </w:rPr>
-        <w:tab/>
-        <w:t>444011</w:t>
-      </w:r>
-      <w:r>
-        <w:rPr>
-          <w:rFonts w:ascii="Courier New" w:hAnsi="Courier New" w:cs="Courier New"/>
-        </w:rPr>
-        <w:tab/>
-        <w:t xml:space="preserve">Psi(2S) --&gt; </w:t>
-      </w:r>
-      <w:proofErr w:type="spellStart"/>
-      <w:r>
-        <w:rPr>
-          <w:rFonts w:ascii="Courier New" w:hAnsi="Courier New" w:cs="Courier New"/>
-        </w:rPr>
-        <w:t>e+e</w:t>
-      </w:r>
-      <w:proofErr w:type="spellEnd"/>
-      <w:r>
-        <w:rPr>
-          <w:rFonts w:ascii="Courier New" w:hAnsi="Courier New" w:cs="Courier New"/>
-        </w:rPr>
-        <w:t>-</w:t>
-      </w:r>
-    </w:p>
-    <w:p>
-      <w:pPr>
-        <w:pStyle w:val="PlainText"/>
-        <w:rPr>
-          <w:rFonts w:ascii="Courier New" w:hAnsi="Courier New" w:cs="Courier New"/>
-        </w:rPr>
-      </w:pPr>
-      <w:r>
-        <w:rPr>
-          <w:rFonts w:ascii="Courier New" w:hAnsi="Courier New" w:cs="Courier New"/>
-        </w:rPr>
-        <w:tab/>
-        <w:t>444013</w:t>
-      </w:r>
-      <w:r>
-        <w:rPr>
-          <w:rFonts w:ascii="Courier New" w:hAnsi="Courier New" w:cs="Courier New"/>
-        </w:rPr>
-        <w:tab/>
-        <w:t xml:space="preserve">Psi(2S) --&gt; </w:t>
-      </w:r>
-      <w:proofErr w:type="spellStart"/>
-      <w:r>
-        <w:rPr>
-          <w:rFonts w:ascii="Courier New" w:hAnsi="Courier New" w:cs="Courier New"/>
-        </w:rPr>
-        <w:t>mu+mu</w:t>
-      </w:r>
-      <w:proofErr w:type="spellEnd"/>
-      <w:r>
-        <w:rPr>
-          <w:rFonts w:ascii="Courier New" w:hAnsi="Courier New" w:cs="Courier New"/>
-        </w:rPr>
-        <w:t xml:space="preserve">- </w:t>
-      </w:r>
-    </w:p>
-    <w:p>
-      <w:pPr>
-        <w:pStyle w:val="PlainText"/>
-        <w:rPr>
-          <w:rFonts w:ascii="Courier New" w:hAnsi="Courier New" w:cs="Courier New"/>
-        </w:rPr>
-      </w:pPr>
-      <w:r>
-        <w:rPr>
-          <w:rFonts w:ascii="Courier New" w:hAnsi="Courier New" w:cs="Courier New"/>
-        </w:rPr>
-        <w:tab/>
-        <w:t xml:space="preserve">553011 </w:t>
-      </w:r>
-      <w:r>
-        <w:rPr>
-          <w:rFonts w:ascii="Courier New" w:hAnsi="Courier New" w:cs="Courier New"/>
-        </w:rPr>
-        <w:tab/>
-        <w:t xml:space="preserve">Upsilon(1S) --&gt; </w:t>
-      </w:r>
-      <w:proofErr w:type="spellStart"/>
-      <w:r>
-        <w:rPr>
-          <w:rFonts w:ascii="Courier New" w:hAnsi="Courier New" w:cs="Courier New"/>
-        </w:rPr>
-        <w:t>e+e</w:t>
-      </w:r>
-      <w:proofErr w:type="spellEnd"/>
-      <w:r>
-        <w:rPr>
-          <w:rFonts w:ascii="Courier New" w:hAnsi="Courier New" w:cs="Courier New"/>
-        </w:rPr>
-        <w:t xml:space="preserve">- </w:t>
-      </w:r>
-    </w:p>
-    <w:p>
-      <w:pPr>
-        <w:pStyle w:val="PlainText"/>
-        <w:rPr>
-          <w:rFonts w:ascii="Courier New" w:hAnsi="Courier New" w:cs="Courier New"/>
-        </w:rPr>
-      </w:pPr>
-      <w:r>
-        <w:rPr>
-          <w:rFonts w:ascii="Courier New" w:hAnsi="Courier New" w:cs="Courier New"/>
-        </w:rPr>
-        <w:lastRenderedPageBreak/>
-        <w:tab/>
-        <w:t xml:space="preserve">553013 </w:t>
-      </w:r>
-      <w:r>
-        <w:rPr>
-          <w:rFonts w:ascii="Courier New" w:hAnsi="Courier New" w:cs="Courier New"/>
-        </w:rPr>
-        <w:tab/>
-        <w:t xml:space="preserve">Upsilon(1S) --&gt; </w:t>
-      </w:r>
-      <w:proofErr w:type="spellStart"/>
-      <w:r>
-        <w:rPr>
-          <w:rFonts w:ascii="Courier New" w:hAnsi="Courier New" w:cs="Courier New"/>
-        </w:rPr>
-        <w:t>mu+mu</w:t>
-      </w:r>
-      <w:proofErr w:type="spellEnd"/>
-      <w:r>
-        <w:rPr>
-          <w:rFonts w:ascii="Courier New" w:hAnsi="Courier New" w:cs="Courier New"/>
-        </w:rPr>
-        <w:t xml:space="preserve">-  </w:t>
-      </w:r>
-    </w:p>
-    <w:p>
-      <w:pPr>
-        <w:pStyle w:val="PlainText"/>
-        <w:rPr>
-          <w:rFonts w:ascii="Courier New" w:hAnsi="Courier New" w:cs="Courier New"/>
-        </w:rPr>
-      </w:pPr>
-      <w:r>
-        <w:rPr>
-          <w:rFonts w:ascii="Courier New" w:hAnsi="Courier New" w:cs="Courier New"/>
-        </w:rPr>
-        <w:tab/>
-        <w:t xml:space="preserve">554011 </w:t>
-      </w:r>
-      <w:r>
-        <w:rPr>
-          <w:rFonts w:ascii="Courier New" w:hAnsi="Courier New" w:cs="Courier New"/>
-        </w:rPr>
-        <w:tab/>
-        <w:t xml:space="preserve">Upsilon(2S) --&gt; </w:t>
-      </w:r>
-      <w:proofErr w:type="spellStart"/>
-      <w:r>
-        <w:rPr>
-          <w:rFonts w:ascii="Courier New" w:hAnsi="Courier New" w:cs="Courier New"/>
-        </w:rPr>
-        <w:t>e+e</w:t>
-      </w:r>
-      <w:proofErr w:type="spellEnd"/>
-      <w:r>
-        <w:rPr>
-          <w:rFonts w:ascii="Courier New" w:hAnsi="Courier New" w:cs="Courier New"/>
-        </w:rPr>
-        <w:t xml:space="preserve">- </w:t>
-      </w:r>
-    </w:p>
-    <w:p>
-      <w:pPr>
-        <w:pStyle w:val="PlainText"/>
-        <w:rPr>
-          <w:rFonts w:ascii="Courier New" w:hAnsi="Courier New" w:cs="Courier New"/>
-        </w:rPr>
-      </w:pPr>
-      <w:r>
-        <w:rPr>
-          <w:rFonts w:ascii="Courier New" w:hAnsi="Courier New" w:cs="Courier New"/>
-        </w:rPr>
-        <w:tab/>
-        <w:t xml:space="preserve">554013 </w:t>
-      </w:r>
-      <w:r>
-        <w:rPr>
-          <w:rFonts w:ascii="Courier New" w:hAnsi="Courier New" w:cs="Courier New"/>
-        </w:rPr>
-        <w:tab/>
-        <w:t xml:space="preserve">Upsilon(2S) --&gt; </w:t>
-      </w:r>
-      <w:proofErr w:type="spellStart"/>
-      <w:r>
-        <w:rPr>
-          <w:rFonts w:ascii="Courier New" w:hAnsi="Courier New" w:cs="Courier New"/>
-        </w:rPr>
-        <w:t>mu+mu</w:t>
-      </w:r>
-      <w:proofErr w:type="spellEnd"/>
-      <w:r>
-        <w:rPr>
-          <w:rFonts w:ascii="Courier New" w:hAnsi="Courier New" w:cs="Courier New"/>
-        </w:rPr>
-        <w:t xml:space="preserve">-  </w:t>
-      </w:r>
-    </w:p>
-    <w:p>
-      <w:pPr>
-        <w:pStyle w:val="PlainText"/>
-        <w:rPr>
-          <w:rFonts w:ascii="Courier New" w:hAnsi="Courier New" w:cs="Courier New"/>
-        </w:rPr>
-      </w:pPr>
-      <w:r>
-        <w:rPr>
-          <w:rFonts w:ascii="Courier New" w:hAnsi="Courier New" w:cs="Courier New"/>
-        </w:rPr>
-        <w:tab/>
-        <w:t xml:space="preserve">555011 </w:t>
-      </w:r>
-      <w:r>
-        <w:rPr>
-          <w:rFonts w:ascii="Courier New" w:hAnsi="Courier New" w:cs="Courier New"/>
-        </w:rPr>
-        <w:tab/>
-        <w:t xml:space="preserve">Upsilon(3S) --&gt; </w:t>
-      </w:r>
-      <w:proofErr w:type="spellStart"/>
-      <w:r>
-        <w:rPr>
-          <w:rFonts w:ascii="Courier New" w:hAnsi="Courier New" w:cs="Courier New"/>
-        </w:rPr>
-        <w:t>e+e</w:t>
-      </w:r>
-      <w:proofErr w:type="spellEnd"/>
-      <w:r>
-        <w:rPr>
-          <w:rFonts w:ascii="Courier New" w:hAnsi="Courier New" w:cs="Courier New"/>
-        </w:rPr>
-        <w:t xml:space="preserve">- </w:t>
-      </w:r>
-    </w:p>
-    <w:p>
-      <w:pPr>
-        <w:pStyle w:val="PlainText"/>
-        <w:rPr>
-          <w:rFonts w:ascii="Courier New" w:hAnsi="Courier New" w:cs="Courier New"/>
-        </w:rPr>
-      </w:pPr>
-      <w:r>
-        <w:rPr>
-          <w:rFonts w:ascii="Courier New" w:hAnsi="Courier New" w:cs="Courier New"/>
-        </w:rPr>
-        <w:tab/>
-        <w:t xml:space="preserve">555013 </w:t>
-      </w:r>
-      <w:r>
-        <w:rPr>
-          <w:rFonts w:ascii="Courier New" w:hAnsi="Courier New" w:cs="Courier New"/>
-        </w:rPr>
-        <w:tab/>
-        <w:t xml:space="preserve">Upsilon(3S) --&gt; </w:t>
-      </w:r>
-      <w:proofErr w:type="spellStart"/>
-      <w:r>
-        <w:rPr>
-          <w:rFonts w:ascii="Courier New" w:hAnsi="Courier New" w:cs="Courier New"/>
-        </w:rPr>
-        <w:t>mu+mu</w:t>
-      </w:r>
-      <w:proofErr w:type="spellEnd"/>
-      <w:r>
-        <w:rPr>
-          <w:rFonts w:ascii="Courier New" w:hAnsi="Courier New" w:cs="Courier New"/>
-        </w:rPr>
-        <w:t xml:space="preserve">-  </w:t>
-      </w:r>
-    </w:p>
-    <w:p>
-      <w:pPr>
-        <w:pStyle w:val="PlainText"/>
-        <w:ind w:left="2160" w:hanging="1440"/>
-        <w:rPr>
-          <w:rFonts w:ascii="Courier New" w:hAnsi="Courier New" w:cs="Courier New"/>
-        </w:rPr>
-      </w:pPr>
-      <w:r>
-        <w:rPr>
-          <w:rFonts w:ascii="Courier New" w:hAnsi="Courier New" w:cs="Courier New"/>
-        </w:rPr>
-        <w:t>913</w:t>
-      </w:r>
-      <w:r>
-        <w:rPr>
-          <w:rFonts w:ascii="Courier New" w:hAnsi="Courier New" w:cs="Courier New"/>
-        </w:rPr>
-        <w:tab/>
-        <w:t xml:space="preserve">rho0 + direct </w:t>
-      </w:r>
-      <w:proofErr w:type="spellStart"/>
-      <w:r>
-        <w:rPr>
-          <w:rFonts w:ascii="Courier New" w:hAnsi="Courier New" w:cs="Courier New"/>
-        </w:rPr>
-        <w:t>pi+pi</w:t>
-      </w:r>
-      <w:proofErr w:type="spellEnd"/>
-      <w:r>
-        <w:rPr>
-          <w:rFonts w:ascii="Courier New" w:hAnsi="Courier New" w:cs="Courier New"/>
-        </w:rPr>
-        <w:t xml:space="preserve">- (with interference). The direct </w:t>
-      </w:r>
-      <w:proofErr w:type="spellStart"/>
-      <w:r>
-        <w:rPr>
-          <w:rFonts w:ascii="Courier New" w:hAnsi="Courier New" w:cs="Courier New"/>
-        </w:rPr>
-        <w:t>pi+pi</w:t>
-      </w:r>
-      <w:proofErr w:type="spellEnd"/>
-      <w:r>
-        <w:rPr>
-          <w:rFonts w:ascii="Courier New" w:hAnsi="Courier New" w:cs="Courier New"/>
-        </w:rPr>
-        <w:t>- fraction is from the ZEUS results, EPJ C2 p247 (1998)</w:t>
-      </w:r>
-    </w:p>
-    <w:p>
-      <w:pPr>
-        <w:pStyle w:val="PlainText"/>
-        <w:ind w:left="2160" w:hanging="1440"/>
-        <w:rPr>
-          <w:rFonts w:ascii="Courier New" w:hAnsi="Courier New" w:cs="Courier New"/>
-        </w:rPr>
-      </w:pPr>
-      <w:r>
-        <w:rPr>
-          <w:rFonts w:ascii="Courier New" w:hAnsi="Courier New" w:cs="Courier New"/>
-        </w:rPr>
-        <w:t>999</w:t>
-      </w:r>
-      <w:r>
-        <w:rPr>
-          <w:rFonts w:ascii="Courier New" w:hAnsi="Courier New" w:cs="Courier New"/>
-        </w:rPr>
-        <w:tab/>
-        <w:t xml:space="preserve">four-prong final states (rho’-like to </w:t>
-      </w:r>
-      <w:proofErr w:type="spellStart"/>
-      <w:r>
-        <w:rPr>
-          <w:rFonts w:ascii="Courier New" w:hAnsi="Courier New" w:cs="Courier New"/>
-        </w:rPr>
-        <w:t>pi+pi-pi+pi</w:t>
-      </w:r>
-      <w:proofErr w:type="spellEnd"/>
-      <w:r>
-        <w:rPr>
-          <w:rFonts w:ascii="Courier New" w:hAnsi="Courier New" w:cs="Courier New"/>
-        </w:rPr>
-        <w:t>-)</w:t>
-      </w:r>
-    </w:p>
-    <w:p>
-      <w:pPr>
-        <w:rPr>
-          <w:rFonts w:ascii="Courier New" w:hAnsi="Courier New" w:cs="Courier New"/>
-          <w:sz w:val="21"/>
-          <w:szCs w:val="21"/>
-        </w:rPr>
       </w:pPr>
       <w:r>
         <w:rPr>
@@ -6897,7 +6693,7 @@
           <w:sz w:val="22"/>
         </w:rPr>
       </w:pPr>
-      <w:bookmarkStart w:id="7" w:name="_Toc514416635"/>
+      <w:bookmarkStart w:id="6" w:name="_Toc514416635"/>
       <w:r>
         <w:rPr>
           <w:rFonts w:ascii="Courier New" w:hAnsi="Courier New" w:cs="Courier New"/>
@@ -6905,17 +6701,17 @@
         </w:rPr>
         <w:t>DPMJET:</w:t>
       </w:r>
+      <w:bookmarkEnd w:id="6"/>
+    </w:p>
+    <w:p>
+      <w:pPr>
+        <w:pStyle w:val="PlainText"/>
+        <w:rPr>
+          <w:rFonts w:ascii="Courier New" w:hAnsi="Courier New" w:cs="Courier New"/>
+        </w:rPr>
+      </w:pPr>
+      <w:bookmarkStart w:id="7" w:name="DPMJET"/>
       <w:bookmarkEnd w:id="7"/>
-    </w:p>
-    <w:p>
-      <w:pPr>
-        <w:pStyle w:val="PlainText"/>
-        <w:rPr>
-          <w:rFonts w:ascii="Courier New" w:hAnsi="Courier New" w:cs="Courier New"/>
-        </w:rPr>
-      </w:pPr>
-      <w:bookmarkStart w:id="8" w:name="DPMJET"/>
-      <w:bookmarkEnd w:id="8"/>
     </w:p>
     <w:p>
       <w:pPr>
@@ -7280,21 +7076,7 @@
           <w:rFonts w:ascii="Courier New" w:hAnsi="Courier New" w:cs="Courier New"/>
         </w:rPr>
         <w:tab/>
-        <w:t>OPT = -c -C -</w:t>
-      </w:r>
-      <w:proofErr w:type="spellStart"/>
-      <w:r>
-        <w:rPr>
-          <w:rFonts w:ascii="Courier New" w:hAnsi="Courier New" w:cs="Courier New"/>
-        </w:rPr>
-        <w:t>std</w:t>
-      </w:r>
-      <w:proofErr w:type="spellEnd"/>
-      <w:r>
-        <w:rPr>
-          <w:rFonts w:ascii="Courier New" w:hAnsi="Courier New" w:cs="Courier New"/>
-        </w:rPr>
-        <w:t>=legacy -</w:t>
+        <w:t>OPT = -c -C -std=legacy -</w:t>
       </w:r>
       <w:proofErr w:type="gramStart"/>
       <w:r>
@@ -7486,14 +7268,14 @@
         </w:rPr>
         <w:tab/>
       </w:r>
-      <w:bookmarkStart w:id="9" w:name="FloatingTrap"/>
+      <w:bookmarkStart w:id="8" w:name="FloatingTrap"/>
       <w:r>
         <w:rPr>
           <w:rFonts w:ascii="Courier New" w:hAnsi="Courier New" w:cs="Courier New"/>
         </w:rPr>
         <w:t>Unfortunately</w:t>
       </w:r>
-      <w:bookmarkEnd w:id="9"/>
+      <w:bookmarkEnd w:id="8"/>
       <w:r>
         <w:rPr>
           <w:rFonts w:ascii="Courier New" w:hAnsi="Courier New" w:cs="Courier New"/>
@@ -9285,21 +9067,7 @@
         <w:rPr>
           <w:rFonts w:ascii="Courier New" w:hAnsi="Courier New" w:cs="Courier New"/>
         </w:rPr>
-        <w:t xml:space="preserve"> </w:t>
-      </w:r>
-      <w:proofErr w:type="spellStart"/>
-      <w:r>
-        <w:rPr>
-          <w:rFonts w:ascii="Courier New" w:hAnsi="Courier New" w:cs="Courier New"/>
-        </w:rPr>
-        <w:t>config</w:t>
-      </w:r>
-      <w:proofErr w:type="spellEnd"/>
-      <w:r>
-        <w:rPr>
-          <w:rFonts w:ascii="Courier New" w:hAnsi="Courier New" w:cs="Courier New"/>
-        </w:rPr>
-        <w:t xml:space="preserve"> file. An example suitable for </w:t>
+        <w:t xml:space="preserve"> config file. An example suitable for </w:t>
       </w:r>
       <w:proofErr w:type="spellStart"/>
       <w:r>
@@ -9313,21 +9081,7 @@
         <w:rPr>
           <w:rFonts w:ascii="Courier New" w:hAnsi="Courier New" w:cs="Courier New"/>
         </w:rPr>
-        <w:t xml:space="preserve"> can be found in </w:t>
-      </w:r>
-      <w:proofErr w:type="spellStart"/>
-      <w:r>
-        <w:rPr>
-          <w:rFonts w:ascii="Courier New" w:hAnsi="Courier New" w:cs="Courier New"/>
-        </w:rPr>
-        <w:t>config</w:t>
-      </w:r>
-      <w:proofErr w:type="spellEnd"/>
-      <w:r>
-        <w:rPr>
-          <w:rFonts w:ascii="Courier New" w:hAnsi="Courier New" w:cs="Courier New"/>
-        </w:rPr>
-        <w:t>/</w:t>
+        <w:t xml:space="preserve"> can be found in config/</w:t>
       </w:r>
       <w:proofErr w:type="spellStart"/>
       <w:r>
@@ -9393,35 +9147,7 @@
         <w:rPr>
           <w:rFonts w:ascii="Courier New" w:hAnsi="Courier New" w:cs="Courier New"/>
         </w:rPr>
-        <w:t xml:space="preserve"> </w:t>
-      </w:r>
-      <w:proofErr w:type="spellStart"/>
-      <w:r>
-        <w:rPr>
-          <w:rFonts w:ascii="Courier New" w:hAnsi="Courier New" w:cs="Courier New"/>
-        </w:rPr>
-        <w:t>config</w:t>
-      </w:r>
-      <w:proofErr w:type="spellEnd"/>
-      <w:r>
-        <w:rPr>
-          <w:rFonts w:ascii="Courier New" w:hAnsi="Courier New" w:cs="Courier New"/>
-        </w:rPr>
-        <w:t xml:space="preserve"> file. An example can be found in </w:t>
-      </w:r>
-      <w:proofErr w:type="spellStart"/>
-      <w:r>
-        <w:rPr>
-          <w:rFonts w:ascii="Courier New" w:hAnsi="Courier New" w:cs="Courier New"/>
-        </w:rPr>
-        <w:t>config</w:t>
-      </w:r>
-      <w:proofErr w:type="spellEnd"/>
-      <w:r>
-        <w:rPr>
-          <w:rFonts w:ascii="Courier New" w:hAnsi="Courier New" w:cs="Courier New"/>
-        </w:rPr>
-        <w:t>/</w:t>
+        <w:t xml:space="preserve"> config file. An example can be found in config/</w:t>
       </w:r>
       <w:proofErr w:type="spellStart"/>
       <w:r>
@@ -9784,7 +9510,7 @@
           <w:color w:val="00000A"/>
         </w:rPr>
       </w:pPr>
-      <w:bookmarkStart w:id="10" w:name="_Toc514416636"/>
+      <w:bookmarkStart w:id="9" w:name="_Toc514416636"/>
       <w:r>
         <w:rPr>
           <w:rFonts w:ascii="Courier New" w:hAnsi="Courier New" w:cs="Courier New"/>
@@ -9792,6 +9518,15 @@
         </w:rPr>
         <w:t>Output</w:t>
       </w:r>
+      <w:bookmarkEnd w:id="9"/>
+    </w:p>
+    <w:p>
+      <w:pPr>
+        <w:rPr>
+          <w:rFonts w:ascii="Courier New" w:hAnsi="Courier New" w:cs="Courier New"/>
+        </w:rPr>
+      </w:pPr>
+      <w:bookmarkStart w:id="10" w:name="Output"/>
       <w:bookmarkEnd w:id="10"/>
     </w:p>
     <w:p>
@@ -9800,15 +9535,6 @@
           <w:rFonts w:ascii="Courier New" w:hAnsi="Courier New" w:cs="Courier New"/>
         </w:rPr>
       </w:pPr>
-      <w:bookmarkStart w:id="11" w:name="Output"/>
-      <w:bookmarkEnd w:id="11"/>
-    </w:p>
-    <w:p>
-      <w:pPr>
-        <w:rPr>
-          <w:rFonts w:ascii="Courier New" w:hAnsi="Courier New" w:cs="Courier New"/>
-        </w:rPr>
-      </w:pPr>
       <w:proofErr w:type="spellStart"/>
       <w:r>
         <w:rPr>
@@ -9841,6 +9567,12 @@
         <w:rPr>
           <w:rFonts w:ascii="Courier New" w:hAnsi="Courier New" w:cs="Courier New"/>
         </w:rPr>
+        <w:t xml:space="preserve"> unless otherwise specified by the OUTPUT_FORMAT input</w:t>
+      </w:r>
+      <w:r>
+        <w:rPr>
+          <w:rFonts w:ascii="Courier New" w:hAnsi="Courier New" w:cs="Courier New"/>
+        </w:rPr>
         <w:t>.</w:t>
       </w:r>
       <w:r>
@@ -10025,41 +9757,13 @@
         <w:rPr>
           <w:rFonts w:ascii="Courier New" w:hAnsi="Courier New" w:cs="Courier New"/>
         </w:rPr>
-        <w:t xml:space="preserve">quantum (=1) or classical (=0) </w:t>
-      </w:r>
-      <w:proofErr w:type="spellStart"/>
-      <w:r>
-        <w:rPr>
-          <w:rFonts w:ascii="Courier New" w:hAnsi="Courier New" w:cs="Courier New"/>
-        </w:rPr>
-        <w:t>G</w:t>
-      </w:r>
-      <w:r>
-        <w:rPr>
-          <w:rFonts w:ascii="Courier New" w:hAnsi="Courier New" w:cs="Courier New"/>
-        </w:rPr>
-        <w:t>lauber</w:t>
-      </w:r>
-      <w:proofErr w:type="spellEnd"/>
-      <w:r>
-        <w:rPr>
-          <w:rFonts w:ascii="Courier New" w:hAnsi="Courier New" w:cs="Courier New"/>
-        </w:rPr>
-        <w:t xml:space="preserve"> has been selected, impulse indicates if the nuclear effects are being modelled (=0) or a simple impulse approx. is employed, and finally seed records the random number seed used when initializing the Monte Carlo. The </w:t>
-      </w:r>
-      <w:proofErr w:type="spellStart"/>
-      <w:r>
-        <w:rPr>
-          <w:rFonts w:ascii="Courier New" w:hAnsi="Courier New" w:cs="Courier New"/>
-        </w:rPr>
-        <w:t>config</w:t>
-      </w:r>
-      <w:proofErr w:type="spellEnd"/>
-      <w:r>
-        <w:rPr>
-          <w:rFonts w:ascii="Courier New" w:hAnsi="Courier New" w:cs="Courier New"/>
-        </w:rPr>
-        <w:t xml:space="preserve"> opt line is followed by </w:t>
+        <w:t>quantum (=1) or classical (=0) G</w:t>
+      </w:r>
+      <w:r>
+        <w:rPr>
+          <w:rFonts w:ascii="Courier New" w:hAnsi="Courier New" w:cs="Courier New"/>
+        </w:rPr>
+        <w:t xml:space="preserve">lauber has been selected, impulse indicates if the nuclear effects are being modelled (=0) or a simple impulse approx. is employed, and finally seed records the random number seed used when initializing the Monte Carlo. The config opt line is followed by </w:t>
       </w:r>
       <w:r>
         <w:rPr>
@@ -10142,28 +9846,22 @@
         <w:rPr>
           <w:rFonts w:ascii="Courier New" w:hAnsi="Courier New" w:cs="Courier New"/>
         </w:rPr>
-        <w:t>1(</w:t>
+        <w:t>1(2</w:t>
       </w:r>
       <w:proofErr w:type="gramStart"/>
       <w:r>
         <w:rPr>
           <w:rFonts w:ascii="Courier New" w:hAnsi="Courier New" w:cs="Courier New"/>
         </w:rPr>
-        <w:t>2)</w:t>
-      </w:r>
-      <w:r>
-        <w:rPr>
-          <w:rFonts w:ascii="Courier New" w:hAnsi="Courier New" w:cs="Courier New"/>
-        </w:rPr>
-        <w:t>Z</w:t>
+        <w:t>)</w:t>
+      </w:r>
+      <w:r>
+        <w:rPr>
+          <w:rFonts w:ascii="Courier New" w:hAnsi="Courier New" w:cs="Courier New"/>
+        </w:rPr>
+        <w:t>Z  beam</w:t>
       </w:r>
       <w:proofErr w:type="gramEnd"/>
-      <w:r>
-        <w:rPr>
-          <w:rFonts w:ascii="Courier New" w:hAnsi="Courier New" w:cs="Courier New"/>
-        </w:rPr>
-        <w:t xml:space="preserve">  beam</w:t>
-      </w:r>
       <w:r>
         <w:rPr>
           <w:rFonts w:ascii="Courier New" w:hAnsi="Courier New" w:cs="Courier New"/>
@@ -10208,6 +9906,67 @@
         <w:rPr>
           <w:rFonts w:ascii="Courier New" w:hAnsi="Courier New" w:cs="Courier New"/>
         </w:rPr>
+        <w:t>1(2)</w:t>
+      </w:r>
+      <w:r>
+        <w:rPr>
+          <w:rFonts w:ascii="Courier New" w:hAnsi="Courier New" w:cs="Courier New"/>
+        </w:rPr>
+        <w:t>Z is the is the charge of the particles in beam</w:t>
+      </w:r>
+      <w:r>
+        <w:rPr>
+          <w:rFonts w:ascii="Courier New" w:hAnsi="Courier New" w:cs="Courier New"/>
+        </w:rPr>
+        <w:t xml:space="preserve"> 1(2)</w:t>
+      </w:r>
+      <w:r>
+        <w:rPr>
+          <w:rFonts w:ascii="Courier New" w:hAnsi="Courier New" w:cs="Courier New"/>
+        </w:rPr>
+        <w:t>, beam</w:t>
+      </w:r>
+      <w:r>
+        <w:rPr>
+          <w:rFonts w:ascii="Courier New" w:hAnsi="Courier New" w:cs="Courier New"/>
+        </w:rPr>
+        <w:t>1(2)</w:t>
+      </w:r>
+      <w:r>
+        <w:rPr>
+          <w:rFonts w:ascii="Courier New" w:hAnsi="Courier New" w:cs="Courier New"/>
+        </w:rPr>
+        <w:t>A indicates the</w:t>
+      </w:r>
+      <w:r>
+        <w:rPr>
+          <w:rFonts w:ascii="Courier New" w:hAnsi="Courier New" w:cs="Courier New"/>
+          <w:b/>
+        </w:rPr>
+        <w:t xml:space="preserve"> </w:t>
+      </w:r>
+      <w:r>
+        <w:rPr>
+          <w:rFonts w:ascii="Courier New" w:hAnsi="Courier New" w:cs="Courier New"/>
+        </w:rPr>
+        <w:t>atomic number of beam 1</w:t>
+      </w:r>
+      <w:r>
+        <w:rPr>
+          <w:rFonts w:ascii="Courier New" w:hAnsi="Courier New" w:cs="Courier New"/>
+        </w:rPr>
+        <w:t>(2)</w:t>
+      </w:r>
+      <w:r>
+        <w:rPr>
+          <w:rFonts w:ascii="Courier New" w:hAnsi="Courier New" w:cs="Courier New"/>
+        </w:rPr>
+        <w:t xml:space="preserve"> and beam</w:t>
+      </w:r>
+      <w:r>
+        <w:rPr>
+          <w:rFonts w:ascii="Courier New" w:hAnsi="Courier New" w:cs="Courier New"/>
+        </w:rPr>
         <w:t>1(</w:t>
       </w:r>
       <w:proofErr w:type="gramStart"/>
@@ -10217,119 +9976,52 @@
         </w:rPr>
         <w:t>2)</w:t>
       </w:r>
-      <w:r>
-        <w:rPr>
-          <w:rFonts w:ascii="Courier New" w:hAnsi="Courier New" w:cs="Courier New"/>
-        </w:rPr>
-        <w:t>Z</w:t>
-      </w:r>
+      <w:proofErr w:type="spellStart"/>
+      <w:r>
+        <w:rPr>
+          <w:rFonts w:ascii="Courier New" w:hAnsi="Courier New" w:cs="Courier New"/>
+        </w:rPr>
+        <w:t>LorentzGamma</w:t>
+      </w:r>
+      <w:proofErr w:type="spellEnd"/>
       <w:proofErr w:type="gramEnd"/>
       <w:r>
         <w:rPr>
           <w:rFonts w:ascii="Courier New" w:hAnsi="Courier New" w:cs="Courier New"/>
         </w:rPr>
-        <w:t xml:space="preserve"> is the is the charge of the particles in beam</w:t>
-      </w:r>
-      <w:r>
-        <w:rPr>
-          <w:rFonts w:ascii="Courier New" w:hAnsi="Courier New" w:cs="Courier New"/>
-        </w:rPr>
-        <w:t xml:space="preserve"> 1(2)</w:t>
-      </w:r>
-      <w:r>
-        <w:rPr>
-          <w:rFonts w:ascii="Courier New" w:hAnsi="Courier New" w:cs="Courier New"/>
-        </w:rPr>
-        <w:t>, beam</w:t>
-      </w:r>
-      <w:r>
-        <w:rPr>
-          <w:rFonts w:ascii="Courier New" w:hAnsi="Courier New" w:cs="Courier New"/>
-        </w:rPr>
-        <w:t>1(2)</w:t>
-      </w:r>
-      <w:r>
-        <w:rPr>
-          <w:rFonts w:ascii="Courier New" w:hAnsi="Courier New" w:cs="Courier New"/>
-        </w:rPr>
-        <w:t>A indicates the</w:t>
-      </w:r>
+        <w:t xml:space="preserve"> is the Lorentz </w:t>
+      </w:r>
+      <w:r>
+        <w:rPr>
+          <w:rFonts w:ascii="Courier New" w:hAnsi="Courier New" w:cs="Courier New"/>
+        </w:rPr>
+        <w:t>gamma factor associated to beam 1(2)</w:t>
+      </w:r>
+    </w:p>
+    <w:p>
+      <w:pPr>
+        <w:rPr>
+          <w:rFonts w:ascii="Courier New" w:hAnsi="Courier New" w:cs="Courier New"/>
+        </w:rPr>
+      </w:pPr>
+      <w:r>
+        <w:rPr>
+          <w:rFonts w:ascii="Courier New" w:hAnsi="Courier New" w:cs="Courier New"/>
+        </w:rPr>
+        <w:t>These lines are then followed by a brief description of the user settings for the exchanged photons in the collisions, as follows:</w:t>
+      </w:r>
+    </w:p>
+    <w:p>
+      <w:pPr>
+        <w:rPr>
+          <w:rFonts w:ascii="Courier New" w:hAnsi="Courier New" w:cs="Courier New"/>
+        </w:rPr>
+      </w:pPr>
       <w:r>
         <w:rPr>
           <w:rFonts w:ascii="Courier New" w:hAnsi="Courier New" w:cs="Courier New"/>
           <w:b/>
         </w:rPr>
-        <w:t xml:space="preserve"> </w:t>
-      </w:r>
-      <w:r>
-        <w:rPr>
-          <w:rFonts w:ascii="Courier New" w:hAnsi="Courier New" w:cs="Courier New"/>
-        </w:rPr>
-        <w:t>atomic number of beam 1</w:t>
-      </w:r>
-      <w:r>
-        <w:rPr>
-          <w:rFonts w:ascii="Courier New" w:hAnsi="Courier New" w:cs="Courier New"/>
-        </w:rPr>
-        <w:t>(2)</w:t>
-      </w:r>
-      <w:r>
-        <w:rPr>
-          <w:rFonts w:ascii="Courier New" w:hAnsi="Courier New" w:cs="Courier New"/>
-        </w:rPr>
-        <w:t xml:space="preserve"> and beam</w:t>
-      </w:r>
-      <w:r>
-        <w:rPr>
-          <w:rFonts w:ascii="Courier New" w:hAnsi="Courier New" w:cs="Courier New"/>
-        </w:rPr>
-        <w:t>1(2)</w:t>
-      </w:r>
-      <w:proofErr w:type="spellStart"/>
-      <w:r>
-        <w:rPr>
-          <w:rFonts w:ascii="Courier New" w:hAnsi="Courier New" w:cs="Courier New"/>
-        </w:rPr>
-        <w:t>LorentzGamma</w:t>
-      </w:r>
-      <w:proofErr w:type="spellEnd"/>
-      <w:r>
-        <w:rPr>
-          <w:rFonts w:ascii="Courier New" w:hAnsi="Courier New" w:cs="Courier New"/>
-        </w:rPr>
-        <w:t xml:space="preserve"> is the Lorentz </w:t>
-      </w:r>
-      <w:r>
-        <w:rPr>
-          <w:rFonts w:ascii="Courier New" w:hAnsi="Courier New" w:cs="Courier New"/>
-        </w:rPr>
-        <w:t>gamma factor associated to beam 1(2)</w:t>
-      </w:r>
-    </w:p>
-    <w:p>
-      <w:pPr>
-        <w:rPr>
-          <w:rFonts w:ascii="Courier New" w:hAnsi="Courier New" w:cs="Courier New"/>
-        </w:rPr>
-      </w:pPr>
-      <w:r>
-        <w:rPr>
-          <w:rFonts w:ascii="Courier New" w:hAnsi="Courier New" w:cs="Courier New"/>
-        </w:rPr>
-        <w:t>These lines are then followed by a brief description of the user settings for the exchanged photons in the collisions, as follows:</w:t>
-      </w:r>
-    </w:p>
-    <w:p>
-      <w:pPr>
-        <w:rPr>
-          <w:rFonts w:ascii="Courier New" w:hAnsi="Courier New" w:cs="Courier New"/>
-        </w:rPr>
-      </w:pPr>
-      <w:r>
-        <w:rPr>
-          <w:rFonts w:ascii="Courier New" w:hAnsi="Courier New" w:cs="Courier New"/>
-          <w:b/>
-        </w:rPr>
         <w:t xml:space="preserve">PHOTON: </w:t>
       </w:r>
       <w:proofErr w:type="spellStart"/>
@@ -10393,21 +10085,7 @@
         <w:rPr>
           <w:rFonts w:ascii="Courier New" w:hAnsi="Courier New" w:cs="Courier New"/>
         </w:rPr>
-        <w:t xml:space="preserve">1) range for the photon </w:t>
-      </w:r>
-      <w:proofErr w:type="spellStart"/>
-      <w:r>
-        <w:rPr>
-          <w:rFonts w:ascii="Courier New" w:hAnsi="Courier New" w:cs="Courier New"/>
-        </w:rPr>
-        <w:t>virtuality</w:t>
-      </w:r>
-      <w:proofErr w:type="spellEnd"/>
-      <w:r>
-        <w:rPr>
-          <w:rFonts w:ascii="Courier New" w:hAnsi="Courier New" w:cs="Courier New"/>
-        </w:rPr>
-        <w:t xml:space="preserve"> or used the physical limits (=0). nQ2bins states the number of bins in </w:t>
+        <w:t xml:space="preserve">1) range for the photon virtuality or used the physical limits (=0). nQ2bins states the number of bins in </w:t>
       </w:r>
       <w:r>
         <w:rPr>
@@ -11072,21 +10750,29 @@
         </w:rPr>
         <w:t xml:space="preserve">  </w:t>
       </w:r>
-      <w:proofErr w:type="spellStart"/>
       <w:proofErr w:type="gramStart"/>
       <w:r>
         <w:rPr>
           <w:rStyle w:val="s1"/>
           <w:rFonts w:ascii="Courier New" w:hAnsi="Courier New" w:cs="Courier New"/>
         </w:rPr>
-        <w:t>px</w:t>
-      </w:r>
-      <w:proofErr w:type="spellEnd"/>
+        <w:t xml:space="preserve">px  </w:t>
+      </w:r>
+      <w:proofErr w:type="spellStart"/>
       <w:r>
         <w:rPr>
           <w:rStyle w:val="s1"/>
           <w:rFonts w:ascii="Courier New" w:hAnsi="Courier New" w:cs="Courier New"/>
         </w:rPr>
+        <w:t>py</w:t>
+      </w:r>
+      <w:proofErr w:type="spellEnd"/>
+      <w:proofErr w:type="gramEnd"/>
+      <w:r>
+        <w:rPr>
+          <w:rStyle w:val="s1"/>
+          <w:rFonts w:ascii="Courier New" w:hAnsi="Courier New" w:cs="Courier New"/>
+        </w:rPr>
         <w:t xml:space="preserve">  </w:t>
       </w:r>
       <w:proofErr w:type="spellStart"/>
@@ -11095,21 +10781,139 @@
           <w:rStyle w:val="s1"/>
           <w:rFonts w:ascii="Courier New" w:hAnsi="Courier New" w:cs="Courier New"/>
         </w:rPr>
+        <w:t>pz</w:t>
+      </w:r>
+      <w:proofErr w:type="spellEnd"/>
+      <w:r>
+        <w:rPr>
+          <w:rStyle w:val="s1"/>
+          <w:rFonts w:ascii="Courier New" w:hAnsi="Courier New" w:cs="Courier New"/>
+        </w:rPr>
+        <w:t xml:space="preserve">  E ,</w:t>
+      </w:r>
+    </w:p>
+    <w:p>
+      <w:pPr>
+        <w:rPr>
+          <w:rStyle w:val="s1"/>
+          <w:rFonts w:ascii="Courier New" w:hAnsi="Courier New" w:cs="Courier New"/>
+        </w:rPr>
+      </w:pPr>
+      <w:r>
+        <w:rPr>
+          <w:rStyle w:val="s1"/>
+          <w:rFonts w:ascii="Courier New" w:hAnsi="Courier New" w:cs="Courier New"/>
+        </w:rPr>
+        <w:t xml:space="preserve">where px, </w:t>
+      </w:r>
+      <w:proofErr w:type="spellStart"/>
+      <w:r>
+        <w:rPr>
+          <w:rStyle w:val="s1"/>
+          <w:rFonts w:ascii="Courier New" w:hAnsi="Courier New" w:cs="Courier New"/>
+        </w:rPr>
         <w:t>py</w:t>
       </w:r>
       <w:proofErr w:type="spellEnd"/>
+      <w:r>
+        <w:rPr>
+          <w:rStyle w:val="s1"/>
+          <w:rFonts w:ascii="Courier New" w:hAnsi="Courier New" w:cs="Courier New"/>
+        </w:rPr>
+        <w:t xml:space="preserve"> and </w:t>
+      </w:r>
+      <w:proofErr w:type="spellStart"/>
+      <w:r>
+        <w:rPr>
+          <w:rStyle w:val="s1"/>
+          <w:rFonts w:ascii="Courier New" w:hAnsi="Courier New" w:cs="Courier New"/>
+        </w:rPr>
+        <w:t>pz</w:t>
+      </w:r>
+      <w:proofErr w:type="spellEnd"/>
+      <w:r>
+        <w:rPr>
+          <w:rStyle w:val="s1"/>
+          <w:rFonts w:ascii="Courier New" w:hAnsi="Courier New" w:cs="Courier New"/>
+        </w:rPr>
+        <w:t xml:space="preserve"> are the three vector components of the scattered target three vector and E is </w:t>
+      </w:r>
+      <w:proofErr w:type="spellStart"/>
+      <w:proofErr w:type="gramStart"/>
+      <w:r>
+        <w:rPr>
+          <w:rStyle w:val="s1"/>
+          <w:rFonts w:ascii="Courier New" w:hAnsi="Courier New" w:cs="Courier New"/>
+        </w:rPr>
+        <w:t>it’s</w:t>
+      </w:r>
+      <w:proofErr w:type="spellEnd"/>
       <w:proofErr w:type="gramEnd"/>
       <w:r>
         <w:rPr>
           <w:rStyle w:val="s1"/>
           <w:rFonts w:ascii="Courier New" w:hAnsi="Courier New" w:cs="Courier New"/>
         </w:rPr>
+        <w:t xml:space="preserve"> energy.</w:t>
+      </w:r>
+    </w:p>
+    <w:p>
+      <w:pPr>
+        <w:rPr>
+          <w:rFonts w:ascii="Courier New" w:hAnsi="Courier New" w:cs="Courier New"/>
+        </w:rPr>
+      </w:pPr>
+      <w:r>
+        <w:rPr>
+          <w:rFonts w:ascii="Courier New" w:hAnsi="Courier New" w:cs="Courier New"/>
+        </w:rPr>
+        <w:t>The information related to the scattered target is followed by the scattered electron or source.</w:t>
+      </w:r>
+    </w:p>
+    <w:p>
+      <w:pPr>
+        <w:rPr>
+          <w:rFonts w:ascii="Courier New" w:hAnsi="Courier New" w:cs="Courier New"/>
+        </w:rPr>
+      </w:pPr>
+      <w:r>
+        <w:rPr>
+          <w:rFonts w:ascii="Courier New" w:hAnsi="Courier New" w:cs="Courier New"/>
+          <w:b/>
+        </w:rPr>
+        <w:t>SOURCE:</w:t>
+      </w:r>
+      <w:r>
+        <w:rPr>
+          <w:rFonts w:ascii="Courier New" w:hAnsi="Courier New" w:cs="Courier New"/>
+        </w:rPr>
         <w:t xml:space="preserve">  </w:t>
       </w:r>
-      <w:proofErr w:type="spellStart"/>
-      <w:r>
-        <w:rPr>
-          <w:rStyle w:val="s1"/>
+      <w:proofErr w:type="gramStart"/>
+      <w:r>
+        <w:rPr>
+          <w:rFonts w:ascii="Courier New" w:hAnsi="Courier New" w:cs="Courier New"/>
+        </w:rPr>
+        <w:t xml:space="preserve">px  </w:t>
+      </w:r>
+      <w:proofErr w:type="spellStart"/>
+      <w:r>
+        <w:rPr>
+          <w:rFonts w:ascii="Courier New" w:hAnsi="Courier New" w:cs="Courier New"/>
+        </w:rPr>
+        <w:t>py</w:t>
+      </w:r>
+      <w:proofErr w:type="spellEnd"/>
+      <w:proofErr w:type="gramEnd"/>
+      <w:r>
+        <w:rPr>
+          <w:rFonts w:ascii="Courier New" w:hAnsi="Courier New" w:cs="Courier New"/>
+        </w:rPr>
+        <w:t xml:space="preserve">  </w:t>
+      </w:r>
+      <w:proofErr w:type="spellStart"/>
+      <w:r>
+        <w:rPr>
           <w:rFonts w:ascii="Courier New" w:hAnsi="Courier New" w:cs="Courier New"/>
         </w:rPr>
         <w:t>pz</w:t>
@@ -11117,7 +10921,6 @@
       <w:proofErr w:type="spellEnd"/>
       <w:r>
         <w:rPr>
-          <w:rStyle w:val="s1"/>
           <w:rFonts w:ascii="Courier New" w:hAnsi="Courier New" w:cs="Courier New"/>
         </w:rPr>
         <w:t xml:space="preserve">  E ,</w:t>
@@ -11126,37 +10929,18 @@
     <w:p>
       <w:pPr>
         <w:rPr>
-          <w:rStyle w:val="s1"/>
-          <w:rFonts w:ascii="Courier New" w:hAnsi="Courier New" w:cs="Courier New"/>
-        </w:rPr>
-      </w:pPr>
-      <w:r>
-        <w:rPr>
-          <w:rStyle w:val="s1"/>
-          <w:rFonts w:ascii="Courier New" w:hAnsi="Courier New" w:cs="Courier New"/>
-        </w:rPr>
-        <w:t xml:space="preserve">where </w:t>
-      </w:r>
-      <w:proofErr w:type="spellStart"/>
-      <w:r>
-        <w:rPr>
-          <w:rStyle w:val="s1"/>
-          <w:rFonts w:ascii="Courier New" w:hAnsi="Courier New" w:cs="Courier New"/>
-        </w:rPr>
-        <w:t>px</w:t>
-      </w:r>
-      <w:proofErr w:type="spellEnd"/>
-      <w:r>
-        <w:rPr>
-          <w:rStyle w:val="s1"/>
-          <w:rFonts w:ascii="Courier New" w:hAnsi="Courier New" w:cs="Courier New"/>
-        </w:rPr>
-        <w:t xml:space="preserve">, </w:t>
-      </w:r>
-      <w:proofErr w:type="spellStart"/>
-      <w:r>
-        <w:rPr>
-          <w:rStyle w:val="s1"/>
+          <w:rFonts w:ascii="Courier New" w:hAnsi="Courier New" w:cs="Courier New"/>
+        </w:rPr>
+      </w:pPr>
+      <w:r>
+        <w:rPr>
+          <w:rFonts w:ascii="Courier New" w:hAnsi="Courier New" w:cs="Courier New"/>
+        </w:rPr>
+        <w:t xml:space="preserve">where, again, px, </w:t>
+      </w:r>
+      <w:proofErr w:type="spellStart"/>
+      <w:r>
+        <w:rPr>
           <w:rFonts w:ascii="Courier New" w:hAnsi="Courier New" w:cs="Courier New"/>
         </w:rPr>
         <w:t>py</w:t>
@@ -11164,7 +10948,6 @@
       <w:proofErr w:type="spellEnd"/>
       <w:r>
         <w:rPr>
-          <w:rStyle w:val="s1"/>
           <w:rFonts w:ascii="Courier New" w:hAnsi="Courier New" w:cs="Courier New"/>
         </w:rPr>
         <w:t xml:space="preserve"> and </w:t>
@@ -11172,7 +10955,6 @@
       <w:proofErr w:type="spellStart"/>
       <w:r>
         <w:rPr>
-          <w:rStyle w:val="s1"/>
           <w:rFonts w:ascii="Courier New" w:hAnsi="Courier New" w:cs="Courier New"/>
         </w:rPr>
         <w:t>pz</w:t>
@@ -11180,16 +10962,14 @@
       <w:proofErr w:type="spellEnd"/>
       <w:r>
         <w:rPr>
-          <w:rStyle w:val="s1"/>
-          <w:rFonts w:ascii="Courier New" w:hAnsi="Courier New" w:cs="Courier New"/>
-        </w:rPr>
-        <w:t xml:space="preserve"> are the three vector components of the scattered target three vector and E is </w:t>
+          <w:rFonts w:ascii="Courier New" w:hAnsi="Courier New" w:cs="Courier New"/>
+        </w:rPr>
+        <w:t xml:space="preserve"> are the components of the outgoing electron three vector and E is </w:t>
       </w:r>
       <w:proofErr w:type="spellStart"/>
       <w:proofErr w:type="gramStart"/>
       <w:r>
         <w:rPr>
-          <w:rStyle w:val="s1"/>
           <w:rFonts w:ascii="Courier New" w:hAnsi="Courier New" w:cs="Courier New"/>
         </w:rPr>
         <w:t>it’s</w:t>
@@ -11198,7 +10978,6 @@
       <w:proofErr w:type="gramEnd"/>
       <w:r>
         <w:rPr>
-          <w:rStyle w:val="s1"/>
           <w:rFonts w:ascii="Courier New" w:hAnsi="Courier New" w:cs="Courier New"/>
         </w:rPr>
         <w:t xml:space="preserve"> energy.</w:t>
@@ -11214,7 +10993,7 @@
         <w:rPr>
           <w:rFonts w:ascii="Courier New" w:hAnsi="Courier New" w:cs="Courier New"/>
         </w:rPr>
-        <w:t>The information related to the scattered target is followed by the scattered electron or source.</w:t>
+        <w:t>This is followed by a series of lines describing each of the daughter tracks emanating from this vertex.  Each track line has the format</w:t>
       </w:r>
     </w:p>
     <w:p>
@@ -11228,8 +11007,22 @@
           <w:rFonts w:ascii="Courier New" w:hAnsi="Courier New" w:cs="Courier New"/>
           <w:b/>
         </w:rPr>
-        <w:t>SOURCE:</w:t>
-      </w:r>
+        <w:t>TRACK</w:t>
+      </w:r>
+      <w:r>
+        <w:rPr>
+          <w:rFonts w:ascii="Courier New" w:hAnsi="Courier New" w:cs="Courier New"/>
+        </w:rPr>
+        <w:t xml:space="preserve">:  </w:t>
+      </w:r>
+      <w:proofErr w:type="gramStart"/>
+      <w:r>
+        <w:rPr>
+          <w:rFonts w:ascii="Courier New" w:hAnsi="Courier New" w:cs="Courier New"/>
+        </w:rPr>
+        <w:t>GPID  px</w:t>
+      </w:r>
+      <w:proofErr w:type="gramEnd"/>
       <w:r>
         <w:rPr>
           <w:rFonts w:ascii="Courier New" w:hAnsi="Courier New" w:cs="Courier New"/>
@@ -11237,12 +11030,11 @@
         <w:t xml:space="preserve">  </w:t>
       </w:r>
       <w:proofErr w:type="spellStart"/>
-      <w:proofErr w:type="gramStart"/>
-      <w:r>
-        <w:rPr>
-          <w:rFonts w:ascii="Courier New" w:hAnsi="Courier New" w:cs="Courier New"/>
-        </w:rPr>
-        <w:t>px</w:t>
+      <w:r>
+        <w:rPr>
+          <w:rFonts w:ascii="Courier New" w:hAnsi="Courier New" w:cs="Courier New"/>
+        </w:rPr>
+        <w:t>py</w:t>
       </w:r>
       <w:proofErr w:type="spellEnd"/>
       <w:r>
@@ -11256,10 +11048,23 @@
         <w:rPr>
           <w:rFonts w:ascii="Courier New" w:hAnsi="Courier New" w:cs="Courier New"/>
         </w:rPr>
-        <w:t>py</w:t>
-      </w:r>
-      <w:proofErr w:type="spellEnd"/>
-      <w:proofErr w:type="gramEnd"/>
+        <w:t>pz</w:t>
+      </w:r>
+      <w:proofErr w:type="spellEnd"/>
+      <w:r>
+        <w:rPr>
+          <w:rFonts w:ascii="Courier New" w:hAnsi="Courier New" w:cs="Courier New"/>
+        </w:rPr>
+        <w:t xml:space="preserve"> </w:t>
+      </w:r>
+      <w:proofErr w:type="spellStart"/>
+      <w:r>
+        <w:rPr>
+          <w:rFonts w:ascii="Courier New" w:hAnsi="Courier New" w:cs="Courier New"/>
+        </w:rPr>
+        <w:t>nev</w:t>
+      </w:r>
+      <w:proofErr w:type="spellEnd"/>
       <w:r>
         <w:rPr>
           <w:rFonts w:ascii="Courier New" w:hAnsi="Courier New" w:cs="Courier New"/>
@@ -11271,135 +11076,9 @@
         <w:rPr>
           <w:rFonts w:ascii="Courier New" w:hAnsi="Courier New" w:cs="Courier New"/>
         </w:rPr>
-        <w:t>pz</w:t>
-      </w:r>
-      <w:proofErr w:type="spellEnd"/>
-      <w:r>
-        <w:rPr>
-          <w:rFonts w:ascii="Courier New" w:hAnsi="Courier New" w:cs="Courier New"/>
-        </w:rPr>
-        <w:t xml:space="preserve">  E ,</w:t>
-      </w:r>
-    </w:p>
-    <w:p>
-      <w:pPr>
-        <w:rPr>
-          <w:rFonts w:ascii="Courier New" w:hAnsi="Courier New" w:cs="Courier New"/>
-        </w:rPr>
-      </w:pPr>
-      <w:r>
-        <w:rPr>
-          <w:rFonts w:ascii="Courier New" w:hAnsi="Courier New" w:cs="Courier New"/>
-        </w:rPr>
-        <w:t xml:space="preserve">where, again, </w:t>
-      </w:r>
-      <w:proofErr w:type="spellStart"/>
-      <w:r>
-        <w:rPr>
-          <w:rFonts w:ascii="Courier New" w:hAnsi="Courier New" w:cs="Courier New"/>
-        </w:rPr>
-        <w:t>px</w:t>
-      </w:r>
-      <w:proofErr w:type="spellEnd"/>
-      <w:r>
-        <w:rPr>
-          <w:rFonts w:ascii="Courier New" w:hAnsi="Courier New" w:cs="Courier New"/>
-        </w:rPr>
-        <w:t xml:space="preserve">, </w:t>
-      </w:r>
-      <w:proofErr w:type="spellStart"/>
-      <w:r>
-        <w:rPr>
-          <w:rFonts w:ascii="Courier New" w:hAnsi="Courier New" w:cs="Courier New"/>
-        </w:rPr>
-        <w:t>py</w:t>
-      </w:r>
-      <w:proofErr w:type="spellEnd"/>
-      <w:r>
-        <w:rPr>
-          <w:rFonts w:ascii="Courier New" w:hAnsi="Courier New" w:cs="Courier New"/>
-        </w:rPr>
-        <w:t xml:space="preserve"> and </w:t>
-      </w:r>
-      <w:proofErr w:type="spellStart"/>
-      <w:r>
-        <w:rPr>
-          <w:rFonts w:ascii="Courier New" w:hAnsi="Courier New" w:cs="Courier New"/>
-        </w:rPr>
-        <w:t>pz</w:t>
-      </w:r>
-      <w:proofErr w:type="spellEnd"/>
-      <w:r>
-        <w:rPr>
-          <w:rFonts w:ascii="Courier New" w:hAnsi="Courier New" w:cs="Courier New"/>
-        </w:rPr>
-        <w:t xml:space="preserve"> are the components of the outgoing electron three vector and E is </w:t>
-      </w:r>
-      <w:proofErr w:type="spellStart"/>
-      <w:proofErr w:type="gramStart"/>
-      <w:r>
-        <w:rPr>
-          <w:rFonts w:ascii="Courier New" w:hAnsi="Courier New" w:cs="Courier New"/>
-        </w:rPr>
-        <w:t>it’s</w:t>
-      </w:r>
-      <w:proofErr w:type="spellEnd"/>
-      <w:proofErr w:type="gramEnd"/>
-      <w:r>
-        <w:rPr>
-          <w:rFonts w:ascii="Courier New" w:hAnsi="Courier New" w:cs="Courier New"/>
-        </w:rPr>
-        <w:t xml:space="preserve"> energy.</w:t>
-      </w:r>
-    </w:p>
-    <w:p>
-      <w:pPr>
-        <w:rPr>
-          <w:rFonts w:ascii="Courier New" w:hAnsi="Courier New" w:cs="Courier New"/>
-        </w:rPr>
-      </w:pPr>
-      <w:r>
-        <w:rPr>
-          <w:rFonts w:ascii="Courier New" w:hAnsi="Courier New" w:cs="Courier New"/>
-        </w:rPr>
-        <w:t>This is followed by a series of lines describing each of the daughter tracks emanating from this vertex.  Each track line has the format</w:t>
-      </w:r>
-    </w:p>
-    <w:p>
-      <w:pPr>
-        <w:rPr>
-          <w:rFonts w:ascii="Courier New" w:hAnsi="Courier New" w:cs="Courier New"/>
-        </w:rPr>
-      </w:pPr>
-      <w:r>
-        <w:rPr>
-          <w:rFonts w:ascii="Courier New" w:hAnsi="Courier New" w:cs="Courier New"/>
-          <w:b/>
-        </w:rPr>
-        <w:t>TRACK</w:t>
-      </w:r>
-      <w:r>
-        <w:rPr>
-          <w:rFonts w:ascii="Courier New" w:hAnsi="Courier New" w:cs="Courier New"/>
-        </w:rPr>
-        <w:t xml:space="preserve">:  </w:t>
-      </w:r>
-      <w:proofErr w:type="gramStart"/>
-      <w:r>
-        <w:rPr>
-          <w:rFonts w:ascii="Courier New" w:hAnsi="Courier New" w:cs="Courier New"/>
-        </w:rPr>
-        <w:t xml:space="preserve">GPID  </w:t>
-      </w:r>
-      <w:proofErr w:type="spellStart"/>
-      <w:r>
-        <w:rPr>
-          <w:rFonts w:ascii="Courier New" w:hAnsi="Courier New" w:cs="Courier New"/>
-        </w:rPr>
-        <w:t>px</w:t>
-      </w:r>
-      <w:proofErr w:type="spellEnd"/>
-      <w:proofErr w:type="gramEnd"/>
+        <w:t>ntr</w:t>
+      </w:r>
+      <w:proofErr w:type="spellEnd"/>
       <w:r>
         <w:rPr>
           <w:rFonts w:ascii="Courier New" w:hAnsi="Courier New" w:cs="Courier New"/>
@@ -11411,62 +11090,6 @@
         <w:rPr>
           <w:rFonts w:ascii="Courier New" w:hAnsi="Courier New" w:cs="Courier New"/>
         </w:rPr>
-        <w:t>py</w:t>
-      </w:r>
-      <w:proofErr w:type="spellEnd"/>
-      <w:r>
-        <w:rPr>
-          <w:rFonts w:ascii="Courier New" w:hAnsi="Courier New" w:cs="Courier New"/>
-        </w:rPr>
-        <w:t xml:space="preserve">  </w:t>
-      </w:r>
-      <w:proofErr w:type="spellStart"/>
-      <w:r>
-        <w:rPr>
-          <w:rFonts w:ascii="Courier New" w:hAnsi="Courier New" w:cs="Courier New"/>
-        </w:rPr>
-        <w:t>pz</w:t>
-      </w:r>
-      <w:proofErr w:type="spellEnd"/>
-      <w:r>
-        <w:rPr>
-          <w:rFonts w:ascii="Courier New" w:hAnsi="Courier New" w:cs="Courier New"/>
-        </w:rPr>
-        <w:t xml:space="preserve"> </w:t>
-      </w:r>
-      <w:proofErr w:type="spellStart"/>
-      <w:r>
-        <w:rPr>
-          <w:rFonts w:ascii="Courier New" w:hAnsi="Courier New" w:cs="Courier New"/>
-        </w:rPr>
-        <w:t>nev</w:t>
-      </w:r>
-      <w:proofErr w:type="spellEnd"/>
-      <w:r>
-        <w:rPr>
-          <w:rFonts w:ascii="Courier New" w:hAnsi="Courier New" w:cs="Courier New"/>
-        </w:rPr>
-        <w:t xml:space="preserve">  </w:t>
-      </w:r>
-      <w:proofErr w:type="spellStart"/>
-      <w:r>
-        <w:rPr>
-          <w:rFonts w:ascii="Courier New" w:hAnsi="Courier New" w:cs="Courier New"/>
-        </w:rPr>
-        <w:t>ntr</w:t>
-      </w:r>
-      <w:proofErr w:type="spellEnd"/>
-      <w:r>
-        <w:rPr>
-          <w:rFonts w:ascii="Courier New" w:hAnsi="Courier New" w:cs="Courier New"/>
-        </w:rPr>
-        <w:t xml:space="preserve">  </w:t>
-      </w:r>
-      <w:proofErr w:type="spellStart"/>
-      <w:r>
-        <w:rPr>
-          <w:rFonts w:ascii="Courier New" w:hAnsi="Courier New" w:cs="Courier New"/>
-        </w:rPr>
         <w:t>stopv</w:t>
       </w:r>
       <w:proofErr w:type="spellEnd"/>
@@ -11501,21 +11124,7 @@
         <w:rPr>
           <w:rFonts w:ascii="Courier New" w:hAnsi="Courier New" w:cs="Courier New"/>
         </w:rPr>
-        <w:t xml:space="preserve"> particle id code, </w:t>
-      </w:r>
-      <w:proofErr w:type="spellStart"/>
-      <w:r>
-        <w:rPr>
-          <w:rFonts w:ascii="Courier New" w:hAnsi="Courier New" w:cs="Courier New"/>
-        </w:rPr>
-        <w:t>px</w:t>
-      </w:r>
-      <w:proofErr w:type="spellEnd"/>
-      <w:r>
-        <w:rPr>
-          <w:rFonts w:ascii="Courier New" w:hAnsi="Courier New" w:cs="Courier New"/>
-        </w:rPr>
-        <w:t xml:space="preserve">, </w:t>
+        <w:t xml:space="preserve"> particle id code, px, </w:t>
       </w:r>
       <w:proofErr w:type="spellStart"/>
       <w:r>
@@ -11611,7 +11220,7 @@
           <w:color w:val="000000" w:themeColor="text1"/>
         </w:rPr>
       </w:pPr>
-      <w:bookmarkStart w:id="12" w:name="_Toc514416637"/>
+      <w:bookmarkStart w:id="11" w:name="_Toc514416637"/>
       <w:r>
         <w:rPr>
           <w:rFonts w:ascii="Courier New" w:hAnsi="Courier New" w:cs="Courier New"/>
@@ -11620,7 +11229,7 @@
         <w:lastRenderedPageBreak/>
         <w:t>Analysis</w:t>
       </w:r>
-      <w:bookmarkEnd w:id="12"/>
+      <w:bookmarkEnd w:id="11"/>
     </w:p>
     <w:p/>
     <w:p>
@@ -11683,21 +11292,7 @@
         <w:rPr>
           <w:rFonts w:ascii="Courier New" w:hAnsi="Courier New" w:cs="Courier New"/>
         </w:rPr>
-        <w:t>/trunk/</w:t>
-      </w:r>
-      <w:proofErr w:type="spellStart"/>
-      <w:r>
-        <w:rPr>
-          <w:rFonts w:ascii="Courier New" w:hAnsi="Courier New" w:cs="Courier New"/>
-        </w:rPr>
-        <w:t>utils</w:t>
-      </w:r>
-      <w:proofErr w:type="spellEnd"/>
-      <w:r>
-        <w:rPr>
-          <w:rFonts w:ascii="Courier New" w:hAnsi="Courier New" w:cs="Courier New"/>
-        </w:rPr>
-        <w:t>/</w:t>
+        <w:t>/trunk/utils/</w:t>
       </w:r>
       <w:proofErr w:type="spellStart"/>
       <w:r>
@@ -11777,21 +11372,7 @@
         <w:rPr>
           <w:rFonts w:ascii="Courier New" w:hAnsi="Courier New" w:cs="Courier New"/>
         </w:rPr>
-        <w:t xml:space="preserve">into a ROOT file. The macro stores the simulation set up, 4 vectors for each of the incoming colliding particles photon energy in target frame, photon </w:t>
-      </w:r>
-      <w:proofErr w:type="spellStart"/>
-      <w:r>
-        <w:rPr>
-          <w:rFonts w:ascii="Courier New" w:hAnsi="Courier New" w:cs="Courier New"/>
-        </w:rPr>
-        <w:t>virtuality</w:t>
-      </w:r>
-      <w:proofErr w:type="spellEnd"/>
-      <w:r>
-        <w:rPr>
-          <w:rFonts w:ascii="Courier New" w:hAnsi="Courier New" w:cs="Courier New"/>
-        </w:rPr>
-        <w:t>, transferred momentum at the target vertex, scattered target 4-momenta, scattered source 4-momenta, and finally the vector meson and decay daughters 4-momenta.</w:t>
+        <w:t>into a ROOT file. The macro stores the simulation set up, 4 vectors for each of the incoming colliding particles photon energy in target frame, photon virtuality, transferred momentum at the target vertex, scattered target 4-momenta, scattered source 4-momenta, and finally the vector meson and decay daughters 4-momenta.</w:t>
       </w:r>
     </w:p>
     <w:p>
@@ -11872,25 +11453,7 @@
           <w:sz w:val="19"/>
           <w:szCs w:val="19"/>
         </w:rPr>
-        <w:t>trunk/</w:t>
-      </w:r>
-      <w:proofErr w:type="spellStart"/>
-      <w:r>
-        <w:rPr>
-          <w:rFonts w:ascii="Courier New" w:hAnsi="Courier New" w:cs="Courier New"/>
-          <w:sz w:val="19"/>
-          <w:szCs w:val="19"/>
-        </w:rPr>
-        <w:t>utils</w:t>
-      </w:r>
-      <w:proofErr w:type="spellEnd"/>
-      <w:r>
-        <w:rPr>
-          <w:rFonts w:ascii="Courier New" w:hAnsi="Courier New" w:cs="Courier New"/>
-          <w:sz w:val="19"/>
-          <w:szCs w:val="19"/>
-        </w:rPr>
-        <w:t>/</w:t>
+        <w:t>trunk/utils/</w:t>
       </w:r>
       <w:proofErr w:type="spellStart"/>
       <w:r>
@@ -12093,7 +11656,7 @@
           <w:color w:val="000000" w:themeColor="text1"/>
         </w:rPr>
       </w:pPr>
-      <w:bookmarkStart w:id="13" w:name="_Toc514416638"/>
+      <w:bookmarkStart w:id="12" w:name="_Toc514416638"/>
       <w:r>
         <w:rPr>
           <w:rFonts w:ascii="Courier New" w:hAnsi="Courier New" w:cs="Courier New"/>
@@ -12101,7 +11664,7 @@
         </w:rPr>
         <w:t>Production</w:t>
       </w:r>
-      <w:bookmarkEnd w:id="13"/>
+      <w:bookmarkEnd w:id="12"/>
     </w:p>
     <w:p/>
     <w:p>
@@ -12477,21 +12040,7 @@
         <w:rPr>
           <w:rFonts w:ascii="Courier New" w:hAnsi="Courier New" w:cs="Courier New"/>
         </w:rPr>
-        <w:t xml:space="preserve">) for different vector meson species and outputs tables to be inserted in a </w:t>
-      </w:r>
-      <w:proofErr w:type="spellStart"/>
-      <w:r>
-        <w:rPr>
-          <w:rFonts w:ascii="Courier New" w:hAnsi="Courier New" w:cs="Courier New"/>
-        </w:rPr>
-        <w:t>LaTeX</w:t>
-      </w:r>
-      <w:proofErr w:type="spellEnd"/>
-      <w:r>
-        <w:rPr>
-          <w:rFonts w:ascii="Courier New" w:hAnsi="Courier New" w:cs="Courier New"/>
-        </w:rPr>
-        <w:t xml:space="preserve"> document. </w:t>
+        <w:t xml:space="preserve">) for different vector meson species and outputs tables to be inserted in a LaTeX document. </w:t>
       </w:r>
     </w:p>
     <w:p>
@@ -12514,7 +12063,7 @@
 </file>
 
 <file path=word/endnotes.xml><?xml version="1.0" encoding="utf-8"?>
-<w:endnotes xmlns:wpc="http://schemas.microsoft.com/office/word/2010/wordprocessingCanvas" xmlns:mo="http://schemas.microsoft.com/office/mac/office/2008/main" xmlns:mc="http://schemas.openxmlformats.org/markup-compatibility/2006" xmlns:mv="urn:schemas-microsoft-com:mac:vml" xmlns:o="urn:schemas-microsoft-com:office:office" xmlns:r="http://schemas.openxmlformats.org/officeDocument/2006/relationships" xmlns:m="http://schemas.openxmlformats.org/officeDocument/2006/math" xmlns:v="urn:schemas-microsoft-com:vml" xmlns:wp14="http://schemas.microsoft.com/office/word/2010/wordprocessingDrawing" xmlns:wp="http://schemas.openxmlformats.org/drawingml/2006/wordprocessingDrawing" xmlns:w10="urn:schemas-microsoft-com:office:word" xmlns:w="http://schemas.openxmlformats.org/wordprocessingml/2006/main" xmlns:w14="http://schemas.microsoft.com/office/word/2010/wordml" xmlns:w15="http://schemas.microsoft.com/office/word/2012/wordml" xmlns:wpg="http://schemas.microsoft.com/office/word/2010/wordprocessingGroup" xmlns:wpi="http://schemas.microsoft.com/office/word/2010/wordprocessingInk" xmlns:wne="http://schemas.microsoft.com/office/word/2006/wordml" xmlns:wps="http://schemas.microsoft.com/office/word/2010/wordprocessingShape" mc:Ignorable="w14 w15 wp14">
+<w:endnotes xmlns:wpc="http://schemas.microsoft.com/office/word/2010/wordprocessingCanvas" xmlns:cx="http://schemas.microsoft.com/office/drawing/2014/chartex" xmlns:cx1="http://schemas.microsoft.com/office/drawing/2015/9/8/chartex" xmlns:cx2="http://schemas.microsoft.com/office/drawing/2015/10/21/chartex" xmlns:cx3="http://schemas.microsoft.com/office/drawing/2016/5/9/chartex" xmlns:cx4="http://schemas.microsoft.com/office/drawing/2016/5/10/chartex" xmlns:cx5="http://schemas.microsoft.com/office/drawing/2016/5/11/chartex" xmlns:cx6="http://schemas.microsoft.com/office/drawing/2016/5/12/chartex" xmlns:cx7="http://schemas.microsoft.com/office/drawing/2016/5/13/chartex" xmlns:cx8="http://schemas.microsoft.com/office/drawing/2016/5/14/chartex" xmlns:mc="http://schemas.openxmlformats.org/markup-compatibility/2006" xmlns:aink="http://schemas.microsoft.com/office/drawing/2016/ink" xmlns:am3d="http://schemas.microsoft.com/office/drawing/2017/model3d" xmlns:o="urn:schemas-microsoft-com:office:office" xmlns:r="http://schemas.openxmlformats.org/officeDocument/2006/relationships" xmlns:m="http://schemas.openxmlformats.org/officeDocument/2006/math" xmlns:v="urn:schemas-microsoft-com:vml" xmlns:wp14="http://schemas.microsoft.com/office/word/2010/wordprocessingDrawing" xmlns:wp="http://schemas.openxmlformats.org/drawingml/2006/wordprocessingDrawing" xmlns:w10="urn:schemas-microsoft-com:office:word" xmlns:w="http://schemas.openxmlformats.org/wordprocessingml/2006/main" xmlns:w14="http://schemas.microsoft.com/office/word/2010/wordml" xmlns:w15="http://schemas.microsoft.com/office/word/2012/wordml" xmlns:w16cex="http://schemas.microsoft.com/office/word/2018/wordml/cex" xmlns:w16cid="http://schemas.microsoft.com/office/word/2016/wordml/cid" xmlns:w16="http://schemas.microsoft.com/office/word/2018/wordml" xmlns:w16sdtdh="http://schemas.microsoft.com/office/word/2020/wordml/sdtdatahash" xmlns:w16se="http://schemas.microsoft.com/office/word/2015/wordml/symex" xmlns:wpg="http://schemas.microsoft.com/office/word/2010/wordprocessingGroup" xmlns:wpi="http://schemas.microsoft.com/office/word/2010/wordprocessingInk" xmlns:wne="http://schemas.microsoft.com/office/word/2006/wordml" xmlns:wps="http://schemas.microsoft.com/office/word/2010/wordprocessingShape" mc:Ignorable="w14 w15 w16se w16cid w16 w16cex w16sdtdh wp14">
   <w:endnote w:type="separator" w:id="-1">
     <w:p>
       <w:pPr>
@@ -12539,7 +12088,7 @@
 </file>
 
 <file path=word/footer1.xml><?xml version="1.0" encoding="utf-8"?>
-<w:ftr xmlns:wpc="http://schemas.microsoft.com/office/word/2010/wordprocessingCanvas" xmlns:mo="http://schemas.microsoft.com/office/mac/office/2008/main" xmlns:mc="http://schemas.openxmlformats.org/markup-compatibility/2006" xmlns:mv="urn:schemas-microsoft-com:mac:vml" xmlns:o="urn:schemas-microsoft-com:office:office" xmlns:r="http://schemas.openxmlformats.org/officeDocument/2006/relationships" xmlns:m="http://schemas.openxmlformats.org/officeDocument/2006/math" xmlns:v="urn:schemas-microsoft-com:vml" xmlns:wp14="http://schemas.microsoft.com/office/word/2010/wordprocessingDrawing" xmlns:wp="http://schemas.openxmlformats.org/drawingml/2006/wordprocessingDrawing" xmlns:w10="urn:schemas-microsoft-com:office:word" xmlns:w="http://schemas.openxmlformats.org/wordprocessingml/2006/main" xmlns:w14="http://schemas.microsoft.com/office/word/2010/wordml" xmlns:w15="http://schemas.microsoft.com/office/word/2012/wordml" xmlns:wpg="http://schemas.microsoft.com/office/word/2010/wordprocessingGroup" xmlns:wpi="http://schemas.microsoft.com/office/word/2010/wordprocessingInk" xmlns:wne="http://schemas.microsoft.com/office/word/2006/wordml" xmlns:wps="http://schemas.microsoft.com/office/word/2010/wordprocessingShape" mc:Ignorable="w14 w15 wp14">
+<w:ftr xmlns:wpc="http://schemas.microsoft.com/office/word/2010/wordprocessingCanvas" xmlns:cx="http://schemas.microsoft.com/office/drawing/2014/chartex" xmlns:cx1="http://schemas.microsoft.com/office/drawing/2015/9/8/chartex" xmlns:cx2="http://schemas.microsoft.com/office/drawing/2015/10/21/chartex" xmlns:cx3="http://schemas.microsoft.com/office/drawing/2016/5/9/chartex" xmlns:cx4="http://schemas.microsoft.com/office/drawing/2016/5/10/chartex" xmlns:cx5="http://schemas.microsoft.com/office/drawing/2016/5/11/chartex" xmlns:cx6="http://schemas.microsoft.com/office/drawing/2016/5/12/chartex" xmlns:cx7="http://schemas.microsoft.com/office/drawing/2016/5/13/chartex" xmlns:cx8="http://schemas.microsoft.com/office/drawing/2016/5/14/chartex" xmlns:mc="http://schemas.openxmlformats.org/markup-compatibility/2006" xmlns:aink="http://schemas.microsoft.com/office/drawing/2016/ink" xmlns:am3d="http://schemas.microsoft.com/office/drawing/2017/model3d" xmlns:o="urn:schemas-microsoft-com:office:office" xmlns:r="http://schemas.openxmlformats.org/officeDocument/2006/relationships" xmlns:m="http://schemas.openxmlformats.org/officeDocument/2006/math" xmlns:v="urn:schemas-microsoft-com:vml" xmlns:wp14="http://schemas.microsoft.com/office/word/2010/wordprocessingDrawing" xmlns:wp="http://schemas.openxmlformats.org/drawingml/2006/wordprocessingDrawing" xmlns:w10="urn:schemas-microsoft-com:office:word" xmlns:w="http://schemas.openxmlformats.org/wordprocessingml/2006/main" xmlns:w14="http://schemas.microsoft.com/office/word/2010/wordml" xmlns:w15="http://schemas.microsoft.com/office/word/2012/wordml" xmlns:w16cex="http://schemas.microsoft.com/office/word/2018/wordml/cex" xmlns:w16cid="http://schemas.microsoft.com/office/word/2016/wordml/cid" xmlns:w16="http://schemas.microsoft.com/office/word/2018/wordml" xmlns:w16sdtdh="http://schemas.microsoft.com/office/word/2020/wordml/sdtdatahash" xmlns:w16se="http://schemas.microsoft.com/office/word/2015/wordml/symex" xmlns:wpg="http://schemas.microsoft.com/office/word/2010/wordprocessingGroup" xmlns:wpi="http://schemas.microsoft.com/office/word/2010/wordprocessingInk" xmlns:wne="http://schemas.microsoft.com/office/word/2006/wordml" xmlns:wps="http://schemas.microsoft.com/office/word/2010/wordprocessingShape" mc:Ignorable="w14 w15 w16se w16cid w16 w16cex w16sdtdh wp14">
   <w:sdt>
     <w:sdtPr>
       <w:id w:val="744921078"/>
@@ -12585,7 +12134,7 @@
 </file>
 
 <file path=word/footnotes.xml><?xml version="1.0" encoding="utf-8"?>
-<w:footnotes xmlns:wpc="http://schemas.microsoft.com/office/word/2010/wordprocessingCanvas" xmlns:mo="http://schemas.microsoft.com/office/mac/office/2008/main" xmlns:mc="http://schemas.openxmlformats.org/markup-compatibility/2006" xmlns:mv="urn:schemas-microsoft-com:mac:vml" xmlns:o="urn:schemas-microsoft-com:office:office" xmlns:r="http://schemas.openxmlformats.org/officeDocument/2006/relationships" xmlns:m="http://schemas.openxmlformats.org/officeDocument/2006/math" xmlns:v="urn:schemas-microsoft-com:vml" xmlns:wp14="http://schemas.microsoft.com/office/word/2010/wordprocessingDrawing" xmlns:wp="http://schemas.openxmlformats.org/drawingml/2006/wordprocessingDrawing" xmlns:w10="urn:schemas-microsoft-com:office:word" xmlns:w="http://schemas.openxmlformats.org/wordprocessingml/2006/main" xmlns:w14="http://schemas.microsoft.com/office/word/2010/wordml" xmlns:w15="http://schemas.microsoft.com/office/word/2012/wordml" xmlns:wpg="http://schemas.microsoft.com/office/word/2010/wordprocessingGroup" xmlns:wpi="http://schemas.microsoft.com/office/word/2010/wordprocessingInk" xmlns:wne="http://schemas.microsoft.com/office/word/2006/wordml" xmlns:wps="http://schemas.microsoft.com/office/word/2010/wordprocessingShape" mc:Ignorable="w14 w15 wp14">
+<w:footnotes xmlns:wpc="http://schemas.microsoft.com/office/word/2010/wordprocessingCanvas" xmlns:cx="http://schemas.microsoft.com/office/drawing/2014/chartex" xmlns:cx1="http://schemas.microsoft.com/office/drawing/2015/9/8/chartex" xmlns:cx2="http://schemas.microsoft.com/office/drawing/2015/10/21/chartex" xmlns:cx3="http://schemas.microsoft.com/office/drawing/2016/5/9/chartex" xmlns:cx4="http://schemas.microsoft.com/office/drawing/2016/5/10/chartex" xmlns:cx5="http://schemas.microsoft.com/office/drawing/2016/5/11/chartex" xmlns:cx6="http://schemas.microsoft.com/office/drawing/2016/5/12/chartex" xmlns:cx7="http://schemas.microsoft.com/office/drawing/2016/5/13/chartex" xmlns:cx8="http://schemas.microsoft.com/office/drawing/2016/5/14/chartex" xmlns:mc="http://schemas.openxmlformats.org/markup-compatibility/2006" xmlns:aink="http://schemas.microsoft.com/office/drawing/2016/ink" xmlns:am3d="http://schemas.microsoft.com/office/drawing/2017/model3d" xmlns:o="urn:schemas-microsoft-com:office:office" xmlns:r="http://schemas.openxmlformats.org/officeDocument/2006/relationships" xmlns:m="http://schemas.openxmlformats.org/officeDocument/2006/math" xmlns:v="urn:schemas-microsoft-com:vml" xmlns:wp14="http://schemas.microsoft.com/office/word/2010/wordprocessingDrawing" xmlns:wp="http://schemas.openxmlformats.org/drawingml/2006/wordprocessingDrawing" xmlns:w10="urn:schemas-microsoft-com:office:word" xmlns:w="http://schemas.openxmlformats.org/wordprocessingml/2006/main" xmlns:w14="http://schemas.microsoft.com/office/word/2010/wordml" xmlns:w15="http://schemas.microsoft.com/office/word/2012/wordml" xmlns:w16cex="http://schemas.microsoft.com/office/word/2018/wordml/cex" xmlns:w16cid="http://schemas.microsoft.com/office/word/2016/wordml/cid" xmlns:w16="http://schemas.microsoft.com/office/word/2018/wordml" xmlns:w16sdtdh="http://schemas.microsoft.com/office/word/2020/wordml/sdtdatahash" xmlns:w16se="http://schemas.microsoft.com/office/word/2015/wordml/symex" xmlns:wpg="http://schemas.microsoft.com/office/word/2010/wordprocessingGroup" xmlns:wpi="http://schemas.microsoft.com/office/word/2010/wordprocessingInk" xmlns:wne="http://schemas.microsoft.com/office/word/2006/wordml" xmlns:wps="http://schemas.microsoft.com/office/word/2010/wordprocessingShape" mc:Ignorable="w14 w15 w16se w16cid w16 w16cex w16sdtdh wp14">
   <w:footnote w:type="separator" w:id="-1">
     <w:p>
       <w:pPr>
@@ -12610,8 +12159,8 @@
 </file>
 
 <file path=word/numbering.xml><?xml version="1.0" encoding="utf-8"?>
-<w:numbering xmlns:wpc="http://schemas.microsoft.com/office/word/2010/wordprocessingCanvas" xmlns:mo="http://schemas.microsoft.com/office/mac/office/2008/main" xmlns:mc="http://schemas.openxmlformats.org/markup-compatibility/2006" xmlns:mv="urn:schemas-microsoft-com:mac:vml" xmlns:o="urn:schemas-microsoft-com:office:office" xmlns:r="http://schemas.openxmlformats.org/officeDocument/2006/relationships" xmlns:m="http://schemas.openxmlformats.org/officeDocument/2006/math" xmlns:v="urn:schemas-microsoft-com:vml" xmlns:wp14="http://schemas.microsoft.com/office/word/2010/wordprocessingDrawing" xmlns:wp="http://schemas.openxmlformats.org/drawingml/2006/wordprocessingDrawing" xmlns:w10="urn:schemas-microsoft-com:office:word" xmlns:w="http://schemas.openxmlformats.org/wordprocessingml/2006/main" xmlns:w14="http://schemas.microsoft.com/office/word/2010/wordml" xmlns:w15="http://schemas.microsoft.com/office/word/2012/wordml" xmlns:wpg="http://schemas.microsoft.com/office/word/2010/wordprocessingGroup" xmlns:wpi="http://schemas.microsoft.com/office/word/2010/wordprocessingInk" xmlns:wne="http://schemas.microsoft.com/office/word/2006/wordml" xmlns:wps="http://schemas.microsoft.com/office/word/2010/wordprocessingShape" mc:Ignorable="w14 w15 wp14">
-  <w:abstractNum w:abstractNumId="0">
+<w:numbering xmlns:wpc="http://schemas.microsoft.com/office/word/2010/wordprocessingCanvas" xmlns:cx="http://schemas.microsoft.com/office/drawing/2014/chartex" xmlns:cx1="http://schemas.microsoft.com/office/drawing/2015/9/8/chartex" xmlns:cx2="http://schemas.microsoft.com/office/drawing/2015/10/21/chartex" xmlns:cx3="http://schemas.microsoft.com/office/drawing/2016/5/9/chartex" xmlns:cx4="http://schemas.microsoft.com/office/drawing/2016/5/10/chartex" xmlns:cx5="http://schemas.microsoft.com/office/drawing/2016/5/11/chartex" xmlns:cx6="http://schemas.microsoft.com/office/drawing/2016/5/12/chartex" xmlns:cx7="http://schemas.microsoft.com/office/drawing/2016/5/13/chartex" xmlns:cx8="http://schemas.microsoft.com/office/drawing/2016/5/14/chartex" xmlns:mc="http://schemas.openxmlformats.org/markup-compatibility/2006" xmlns:aink="http://schemas.microsoft.com/office/drawing/2016/ink" xmlns:am3d="http://schemas.microsoft.com/office/drawing/2017/model3d" xmlns:o="urn:schemas-microsoft-com:office:office" xmlns:r="http://schemas.openxmlformats.org/officeDocument/2006/relationships" xmlns:m="http://schemas.openxmlformats.org/officeDocument/2006/math" xmlns:v="urn:schemas-microsoft-com:vml" xmlns:wp14="http://schemas.microsoft.com/office/word/2010/wordprocessingDrawing" xmlns:wp="http://schemas.openxmlformats.org/drawingml/2006/wordprocessingDrawing" xmlns:w10="urn:schemas-microsoft-com:office:word" xmlns:w="http://schemas.openxmlformats.org/wordprocessingml/2006/main" xmlns:w14="http://schemas.microsoft.com/office/word/2010/wordml" xmlns:w15="http://schemas.microsoft.com/office/word/2012/wordml" xmlns:w16cex="http://schemas.microsoft.com/office/word/2018/wordml/cex" xmlns:w16cid="http://schemas.microsoft.com/office/word/2016/wordml/cid" xmlns:w16="http://schemas.microsoft.com/office/word/2018/wordml" xmlns:w16sdtdh="http://schemas.microsoft.com/office/word/2020/wordml/sdtdatahash" xmlns:w16se="http://schemas.microsoft.com/office/word/2015/wordml/symex" xmlns:wpg="http://schemas.microsoft.com/office/word/2010/wordprocessingGroup" xmlns:wpi="http://schemas.microsoft.com/office/word/2010/wordprocessingInk" xmlns:wne="http://schemas.microsoft.com/office/word/2006/wordml" xmlns:wps="http://schemas.microsoft.com/office/word/2010/wordprocessingShape" mc:Ignorable="w14 w15 w16se w16cid w16 w16cex w16sdtdh wp14">
+  <w:abstractNum w:abstractNumId="0" w15:restartNumberingAfterBreak="0">
     <w:nsid w:val="06CC73E9"/>
     <w:multiLevelType w:val="hybridMultilevel"/>
     <w:tmpl w:val="E062CAC2"/>
@@ -12723,7 +12272,7 @@
       </w:rPr>
     </w:lvl>
   </w:abstractNum>
-  <w:abstractNum w:abstractNumId="1">
+  <w:abstractNum w:abstractNumId="1" w15:restartNumberingAfterBreak="0">
     <w:nsid w:val="0BB30FE7"/>
     <w:multiLevelType w:val="multilevel"/>
     <w:tmpl w:val="9BF0F5DE"/>
@@ -12872,7 +12421,7 @@
       </w:rPr>
     </w:lvl>
   </w:abstractNum>
-  <w:abstractNum w:abstractNumId="2">
+  <w:abstractNum w:abstractNumId="2" w15:restartNumberingAfterBreak="0">
     <w:nsid w:val="0D92566B"/>
     <w:multiLevelType w:val="multilevel"/>
     <w:tmpl w:val="FB523D9A"/>
@@ -13021,7 +12570,7 @@
       </w:rPr>
     </w:lvl>
   </w:abstractNum>
-  <w:abstractNum w:abstractNumId="3">
+  <w:abstractNum w:abstractNumId="3" w15:restartNumberingAfterBreak="0">
     <w:nsid w:val="27563818"/>
     <w:multiLevelType w:val="hybridMultilevel"/>
     <w:tmpl w:val="79784C2E"/>
@@ -13133,7 +12682,7 @@
       </w:rPr>
     </w:lvl>
   </w:abstractNum>
-  <w:abstractNum w:abstractNumId="4">
+  <w:abstractNum w:abstractNumId="4" w15:restartNumberingAfterBreak="0">
     <w:nsid w:val="328B3213"/>
     <w:multiLevelType w:val="hybridMultilevel"/>
     <w:tmpl w:val="8C5C50C6"/>
@@ -13246,7 +12795,7 @@
       </w:rPr>
     </w:lvl>
   </w:abstractNum>
-  <w:abstractNum w:abstractNumId="5">
+  <w:abstractNum w:abstractNumId="5" w15:restartNumberingAfterBreak="0">
     <w:nsid w:val="3F362B27"/>
     <w:multiLevelType w:val="hybridMultilevel"/>
     <w:tmpl w:val="3DC04074"/>
@@ -13359,7 +12908,7 @@
       </w:rPr>
     </w:lvl>
   </w:abstractNum>
-  <w:abstractNum w:abstractNumId="6">
+  <w:abstractNum w:abstractNumId="6" w15:restartNumberingAfterBreak="0">
     <w:nsid w:val="4F9A7F7A"/>
     <w:multiLevelType w:val="hybridMultilevel"/>
     <w:tmpl w:val="A03A63E0"/>
@@ -13471,7 +13020,7 @@
       </w:rPr>
     </w:lvl>
   </w:abstractNum>
-  <w:abstractNum w:abstractNumId="7">
+  <w:abstractNum w:abstractNumId="7" w15:restartNumberingAfterBreak="0">
     <w:nsid w:val="5C81192D"/>
     <w:multiLevelType w:val="hybridMultilevel"/>
     <w:tmpl w:val="F6641C46"/>
@@ -13583,7 +13132,7 @@
       </w:rPr>
     </w:lvl>
   </w:abstractNum>
-  <w:abstractNum w:abstractNumId="8">
+  <w:abstractNum w:abstractNumId="8" w15:restartNumberingAfterBreak="0">
     <w:nsid w:val="6B8179E7"/>
     <w:multiLevelType w:val="multilevel"/>
     <w:tmpl w:val="CB66B352"/>
@@ -13763,7 +13312,7 @@
 </file>
 
 <file path=word/styles.xml><?xml version="1.0" encoding="utf-8"?>
-<w:styles xmlns:mc="http://schemas.openxmlformats.org/markup-compatibility/2006" xmlns:r="http://schemas.openxmlformats.org/officeDocument/2006/relationships" xmlns:w="http://schemas.openxmlformats.org/wordprocessingml/2006/main" xmlns:w14="http://schemas.microsoft.com/office/word/2010/wordml" xmlns:w15="http://schemas.microsoft.com/office/word/2012/wordml" mc:Ignorable="w14 w15">
+<w:styles xmlns:mc="http://schemas.openxmlformats.org/markup-compatibility/2006" xmlns:r="http://schemas.openxmlformats.org/officeDocument/2006/relationships" xmlns:w="http://schemas.openxmlformats.org/wordprocessingml/2006/main" xmlns:w14="http://schemas.microsoft.com/office/word/2010/wordml" xmlns:w15="http://schemas.microsoft.com/office/word/2012/wordml" xmlns:w16cex="http://schemas.microsoft.com/office/word/2018/wordml/cex" xmlns:w16cid="http://schemas.microsoft.com/office/word/2016/wordml/cid" xmlns:w16="http://schemas.microsoft.com/office/word/2018/wordml" xmlns:w16sdtdh="http://schemas.microsoft.com/office/word/2020/wordml/sdtdatahash" xmlns:w16se="http://schemas.microsoft.com/office/word/2015/wordml/symex" mc:Ignorable="w14 w15 w16se w16cid w16 w16cex w16sdtdh">
   <w:docDefaults>
     <w:rPrDefault>
       <w:rPr>
@@ -13779,7 +13328,7 @@
       </w:pPr>
     </w:pPrDefault>
   </w:docDefaults>
-  <w:latentStyles w:defLockedState="0" w:defUIPriority="99" w:defSemiHidden="0" w:defUnhideWhenUsed="0" w:defQFormat="0" w:count="382">
+  <w:latentStyles w:defLockedState="0" w:defUIPriority="99" w:defSemiHidden="0" w:defUnhideWhenUsed="0" w:defQFormat="0" w:count="376">
     <w:lsdException w:name="Normal" w:uiPriority="0" w:qFormat="1"/>
     <w:lsdException w:name="heading 1" w:uiPriority="9" w:qFormat="1"/>
     <w:lsdException w:name="heading 2" w:semiHidden="1" w:uiPriority="9" w:unhideWhenUsed="1" w:qFormat="1"/>
@@ -13936,15 +13485,6 @@
     <w:lsdException w:name="Balloon Text" w:semiHidden="1" w:unhideWhenUsed="1"/>
     <w:lsdException w:name="Table Grid" w:uiPriority="39"/>
     <w:lsdException w:name="Table Theme" w:semiHidden="1" w:unhideWhenUsed="1"/>
-    <w:lsdException w:name="Note Level 1" w:semiHidden="1" w:unhideWhenUsed="1"/>
-    <w:lsdException w:name="Note Level 2" w:semiHidden="1" w:unhideWhenUsed="1"/>
-    <w:lsdException w:name="Note Level 3" w:semiHidden="1" w:unhideWhenUsed="1"/>
-    <w:lsdException w:name="Note Level 4" w:semiHidden="1" w:unhideWhenUsed="1"/>
-    <w:lsdException w:name="Note Level 5" w:semiHidden="1" w:unhideWhenUsed="1"/>
-    <w:lsdException w:name="Note Level 6" w:semiHidden="1" w:unhideWhenUsed="1"/>
-    <w:lsdException w:name="Note Level 7" w:semiHidden="1" w:unhideWhenUsed="1"/>
-    <w:lsdException w:name="Note Level 8" w:semiHidden="1" w:unhideWhenUsed="1"/>
-    <w:lsdException w:name="Note Level 9" w:semiHidden="1" w:unhideWhenUsed="1"/>
     <w:lsdException w:name="Placeholder Text" w:semiHidden="1"/>
     <w:lsdException w:name="No Spacing" w:uiPriority="1" w:qFormat="1"/>
     <w:lsdException w:name="Light Shading" w:uiPriority="60"/>

</xml_diff>

<commit_message>
Added WgA limits features user can set
</commit_message>
<xml_diff>
--- a/Readme.docx
+++ b/Readme.docx
@@ -1,6 +1,6 @@
 
 <file path=word/document.xml><?xml version="1.0" encoding="utf-8"?>
-<w:document xmlns:wpc="http://schemas.microsoft.com/office/word/2010/wordprocessingCanvas" xmlns:cx="http://schemas.microsoft.com/office/drawing/2014/chartex" xmlns:cx1="http://schemas.microsoft.com/office/drawing/2015/9/8/chartex" xmlns:cx2="http://schemas.microsoft.com/office/drawing/2015/10/21/chartex" xmlns:cx3="http://schemas.microsoft.com/office/drawing/2016/5/9/chartex" xmlns:cx4="http://schemas.microsoft.com/office/drawing/2016/5/10/chartex" xmlns:cx5="http://schemas.microsoft.com/office/drawing/2016/5/11/chartex" xmlns:cx6="http://schemas.microsoft.com/office/drawing/2016/5/12/chartex" xmlns:cx7="http://schemas.microsoft.com/office/drawing/2016/5/13/chartex" xmlns:cx8="http://schemas.microsoft.com/office/drawing/2016/5/14/chartex" xmlns:mc="http://schemas.openxmlformats.org/markup-compatibility/2006" xmlns:aink="http://schemas.microsoft.com/office/drawing/2016/ink" xmlns:am3d="http://schemas.microsoft.com/office/drawing/2017/model3d" xmlns:o="urn:schemas-microsoft-com:office:office" xmlns:r="http://schemas.openxmlformats.org/officeDocument/2006/relationships" xmlns:m="http://schemas.openxmlformats.org/officeDocument/2006/math" xmlns:v="urn:schemas-microsoft-com:vml" xmlns:wp14="http://schemas.microsoft.com/office/word/2010/wordprocessingDrawing" xmlns:wp="http://schemas.openxmlformats.org/drawingml/2006/wordprocessingDrawing" xmlns:w10="urn:schemas-microsoft-com:office:word" xmlns:w="http://schemas.openxmlformats.org/wordprocessingml/2006/main" xmlns:w14="http://schemas.microsoft.com/office/word/2010/wordml" xmlns:w15="http://schemas.microsoft.com/office/word/2012/wordml" xmlns:w16cex="http://schemas.microsoft.com/office/word/2018/wordml/cex" xmlns:w16cid="http://schemas.microsoft.com/office/word/2016/wordml/cid" xmlns:w16="http://schemas.microsoft.com/office/word/2018/wordml" xmlns:w16sdtdh="http://schemas.microsoft.com/office/word/2020/wordml/sdtdatahash" xmlns:w16se="http://schemas.microsoft.com/office/word/2015/wordml/symex" xmlns:wpg="http://schemas.microsoft.com/office/word/2010/wordprocessingGroup" xmlns:wpi="http://schemas.microsoft.com/office/word/2010/wordprocessingInk" xmlns:wne="http://schemas.microsoft.com/office/word/2006/wordml" xmlns:wps="http://schemas.microsoft.com/office/word/2010/wordprocessingShape" mc:Ignorable="w14 w15 w16se w16cid w16 w16cex w16sdtdh wp14">
+<w:document xmlns:wpc="http://schemas.microsoft.com/office/word/2010/wordprocessingCanvas" xmlns:cx="http://schemas.microsoft.com/office/drawing/2014/chartex" xmlns:cx1="http://schemas.microsoft.com/office/drawing/2015/9/8/chartex" xmlns:cx2="http://schemas.microsoft.com/office/drawing/2015/10/21/chartex" xmlns:cx3="http://schemas.microsoft.com/office/drawing/2016/5/9/chartex" xmlns:cx4="http://schemas.microsoft.com/office/drawing/2016/5/10/chartex" xmlns:cx5="http://schemas.microsoft.com/office/drawing/2016/5/11/chartex" xmlns:cx6="http://schemas.microsoft.com/office/drawing/2016/5/12/chartex" xmlns:cx7="http://schemas.microsoft.com/office/drawing/2016/5/13/chartex" xmlns:cx8="http://schemas.microsoft.com/office/drawing/2016/5/14/chartex" xmlns:mc="http://schemas.openxmlformats.org/markup-compatibility/2006" xmlns:aink="http://schemas.microsoft.com/office/drawing/2016/ink" xmlns:am3d="http://schemas.microsoft.com/office/drawing/2017/model3d" xmlns:o="urn:schemas-microsoft-com:office:office" xmlns:oel="http://schemas.microsoft.com/office/2019/extlst" xmlns:r="http://schemas.openxmlformats.org/officeDocument/2006/relationships" xmlns:m="http://schemas.openxmlformats.org/officeDocument/2006/math" xmlns:v="urn:schemas-microsoft-com:vml" xmlns:wp14="http://schemas.microsoft.com/office/word/2010/wordprocessingDrawing" xmlns:wp="http://schemas.openxmlformats.org/drawingml/2006/wordprocessingDrawing" xmlns:w10="urn:schemas-microsoft-com:office:word" xmlns:w="http://schemas.openxmlformats.org/wordprocessingml/2006/main" xmlns:w14="http://schemas.microsoft.com/office/word/2010/wordml" xmlns:w15="http://schemas.microsoft.com/office/word/2012/wordml" xmlns:w16cex="http://schemas.microsoft.com/office/word/2018/wordml/cex" xmlns:w16cid="http://schemas.microsoft.com/office/word/2016/wordml/cid" xmlns:w16="http://schemas.microsoft.com/office/word/2018/wordml" xmlns:w16sdtdh="http://schemas.microsoft.com/office/word/2020/wordml/sdtdatahash" xmlns:w16se="http://schemas.microsoft.com/office/word/2015/wordml/symex" xmlns:wpg="http://schemas.microsoft.com/office/word/2010/wordprocessingGroup" xmlns:wpi="http://schemas.microsoft.com/office/word/2010/wordprocessingInk" xmlns:wne="http://schemas.microsoft.com/office/word/2006/wordml" xmlns:wps="http://schemas.microsoft.com/office/word/2010/wordprocessingShape" mc:Ignorable="w14 w15 w16se w16cid w16 w16cex w16sdtdh wp14">
   <w:body>
     <w:bookmarkStart w:id="0" w:name="_Toc514416631" w:displacedByCustomXml="next"/>
     <w:sdt>
@@ -14,7 +14,6 @@
           <w:docPartUnique/>
         </w:docPartObj>
       </w:sdtPr>
-      <w:sdtEndPr/>
       <w:sdtContent>
         <w:p>
           <w:pPr>
@@ -3853,6 +3852,401 @@
         <w:ind w:left="2880" w:hanging="2880"/>
         <w:rPr>
           <w:rFonts w:ascii="Courier New" w:hAnsi="Courier New" w:cs="Courier New"/>
+          <w:lang w:eastAsia="zh-CN"/>
+        </w:rPr>
+      </w:pPr>
+      <w:r>
+        <w:rPr>
+          <w:rFonts w:ascii="Courier New" w:hAnsi="Courier New" w:cs="Courier New"/>
+        </w:rPr>
+        <w:t>W_GA_MAX = 30</w:t>
+      </w:r>
+      <w:r>
+        <w:rPr>
+          <w:rFonts w:ascii="Courier New" w:hAnsi="Courier New" w:cs="Courier New"/>
+        </w:rPr>
+        <w:tab/>
+        <w:t>#</w:t>
+      </w:r>
+      <w:r>
+        <w:rPr>
+          <w:rFonts w:ascii="Courier New" w:hAnsi="Courier New" w:cs="Courier New"/>
+        </w:rPr>
+        <w:t xml:space="preserve">Max value of </w:t>
+      </w:r>
+      <w:proofErr w:type="spellStart"/>
+      <w:r>
+        <w:rPr>
+          <w:rFonts w:ascii="Courier New" w:hAnsi="Courier New" w:cs="Courier New"/>
+        </w:rPr>
+        <w:t>W</w:t>
+      </w:r>
+      <w:r>
+        <w:rPr>
+          <w:rFonts w:ascii="Courier New" w:hAnsi="Courier New" w:cs="Courier New"/>
+          <w:vertAlign w:val="subscript"/>
+        </w:rPr>
+        <w:t>gp</w:t>
+      </w:r>
+      <w:proofErr w:type="spellEnd"/>
+      <w:r>
+        <w:rPr>
+          <w:rFonts w:ascii="Courier New" w:hAnsi="Courier New" w:cs="Courier New"/>
+        </w:rPr>
+        <w:t xml:space="preserve">. Maximum value for the gamma-ion center of mass energy, </w:t>
+      </w:r>
+      <w:proofErr w:type="spellStart"/>
+      <w:r>
+        <w:rPr>
+          <w:rFonts w:ascii="Courier New" w:hAnsi="Courier New" w:cs="Courier New"/>
+        </w:rPr>
+        <w:t>W</w:t>
+      </w:r>
+      <w:r>
+        <w:rPr>
+          <w:rFonts w:ascii="Courier New" w:hAnsi="Courier New" w:cs="Courier New"/>
+          <w:vertAlign w:val="subscript"/>
+        </w:rPr>
+        <w:t>g</w:t>
+      </w:r>
+      <w:r>
+        <w:rPr>
+          <w:rFonts w:ascii="Courier New" w:hAnsi="Courier New" w:cs="Courier New"/>
+          <w:vertAlign w:val="subscript"/>
+        </w:rPr>
+        <w:t>p</w:t>
+      </w:r>
+      <w:proofErr w:type="spellEnd"/>
+      <w:r>
+        <w:rPr>
+          <w:rFonts w:ascii="Courier New" w:hAnsi="Courier New" w:cs="Courier New"/>
+        </w:rPr>
+        <w:t xml:space="preserve">, in GeV. Setting W_GA_MAX = 30 tells </w:t>
+      </w:r>
+      <w:proofErr w:type="spellStart"/>
+      <w:r>
+        <w:rPr>
+          <w:rFonts w:ascii="Courier New" w:hAnsi="Courier New" w:cs="Courier New"/>
+        </w:rPr>
+        <w:t>eSTARlight</w:t>
+      </w:r>
+      <w:proofErr w:type="spellEnd"/>
+      <w:r>
+        <w:rPr>
+          <w:rFonts w:ascii="Courier New" w:hAnsi="Courier New" w:cs="Courier New"/>
+        </w:rPr>
+        <w:t xml:space="preserve"> to use the value user set</w:t>
+      </w:r>
+      <w:r>
+        <w:rPr>
+          <w:rFonts w:ascii="Courier New" w:hAnsi="Courier New" w:cs="Courier New"/>
+        </w:rPr>
+        <w:t>s</w:t>
+      </w:r>
+      <w:r>
+        <w:rPr>
+          <w:rFonts w:ascii="Courier New" w:hAnsi="Courier New" w:cs="Courier New"/>
+        </w:rPr>
+        <w:t xml:space="preserve"> specified in </w:t>
+      </w:r>
+      <w:r>
+        <w:rPr>
+          <w:rFonts w:ascii="Courier New" w:hAnsi="Courier New" w:cs="Courier New"/>
+        </w:rPr>
+        <w:t>inputParameters.cpp</w:t>
+      </w:r>
+      <w:r>
+        <w:rPr>
+          <w:rFonts w:ascii="Courier New" w:hAnsi="Courier New" w:cs="Courier New"/>
+          <w:lang w:eastAsia="zh-CN"/>
+        </w:rPr>
+        <w:t xml:space="preserve"> </w:t>
+      </w:r>
+    </w:p>
+    <w:p>
+      <w:pPr>
+        <w:pStyle w:val="PlainText"/>
+        <w:ind w:left="2880"/>
+        <w:rPr>
+          <w:rFonts w:ascii="Courier New" w:hAnsi="Courier New" w:cs="Courier New"/>
+          <w:lang w:eastAsia="zh-CN"/>
+        </w:rPr>
+      </w:pPr>
+      <w:r>
+        <w:rPr>
+          <w:rFonts w:ascii="Courier New" w:hAnsi="Courier New" w:cs="Courier New"/>
+          <w:lang w:eastAsia="zh-CN"/>
+        </w:rPr>
+        <w:t xml:space="preserve">This parameter and W_GA_MIN are together being used as optional restrictions that user can set for center-of-mass energy of </w:t>
+      </w:r>
+      <w:r>
+        <w:rPr>
+          <w:rFonts w:ascii="Courier New" w:hAnsi="Courier New" w:cs="Courier New"/>
+          <w:lang w:val="el-GR" w:eastAsia="zh-CN"/>
+        </w:rPr>
+        <w:t>γ</w:t>
+      </w:r>
+      <w:r>
+        <w:rPr>
+          <w:rFonts w:ascii="Courier New" w:hAnsi="Courier New" w:cs="Courier New"/>
+          <w:lang w:eastAsia="zh-CN"/>
+        </w:rPr>
+        <w:t>*-ion</w:t>
+      </w:r>
+      <w:r>
+        <w:rPr>
+          <w:rFonts w:ascii="Courier New" w:hAnsi="Courier New" w:cs="Courier New"/>
+          <w:lang w:eastAsia="zh-CN"/>
+        </w:rPr>
+        <w:t xml:space="preserve">. If </w:t>
+      </w:r>
+      <w:proofErr w:type="spellStart"/>
+      <w:r>
+        <w:rPr>
+          <w:rFonts w:ascii="Courier New" w:hAnsi="Courier New" w:cs="Courier New"/>
+          <w:lang w:eastAsia="zh-CN"/>
+        </w:rPr>
+        <w:t>W</w:t>
+      </w:r>
+      <w:r>
+        <w:rPr>
+          <w:rFonts w:ascii="Courier New" w:hAnsi="Courier New" w:cs="Courier New"/>
+          <w:vertAlign w:val="subscript"/>
+          <w:lang w:eastAsia="zh-CN"/>
+        </w:rPr>
+        <w:t>gp</w:t>
+      </w:r>
+      <w:proofErr w:type="spellEnd"/>
+      <w:r>
+        <w:rPr>
+          <w:rFonts w:ascii="Courier New" w:hAnsi="Courier New" w:cs="Courier New"/>
+          <w:lang w:eastAsia="zh-CN"/>
+        </w:rPr>
+        <w:t xml:space="preserve"> is smaller than W_GA_MIN or greater than W_GA_MAX, the code will not sample W</w:t>
+      </w:r>
+      <w:r>
+        <w:rPr>
+          <w:rFonts w:ascii="Courier New" w:hAnsi="Courier New" w:cs="Courier New"/>
+          <w:lang w:eastAsia="zh-CN"/>
+        </w:rPr>
+        <w:t>. Code will only sample when W_GA_MIN &lt;</w:t>
+      </w:r>
+      <w:r>
+        <w:rPr>
+          <w:rFonts w:ascii="Courier New" w:hAnsi="Courier New" w:cs="Courier New"/>
+          <w:lang w:eastAsia="zh-CN"/>
+        </w:rPr>
+        <w:t xml:space="preserve"> </w:t>
+      </w:r>
+      <w:proofErr w:type="spellStart"/>
+      <w:r>
+        <w:rPr>
+          <w:rFonts w:ascii="Courier New" w:hAnsi="Courier New" w:cs="Courier New"/>
+        </w:rPr>
+        <w:t>W</w:t>
+      </w:r>
+      <w:r>
+        <w:rPr>
+          <w:rFonts w:ascii="Courier New" w:hAnsi="Courier New" w:cs="Courier New"/>
+          <w:vertAlign w:val="subscript"/>
+        </w:rPr>
+        <w:t>gp</w:t>
+      </w:r>
+      <w:proofErr w:type="spellEnd"/>
+      <w:r>
+        <w:rPr>
+          <w:rFonts w:ascii="Courier New" w:hAnsi="Courier New" w:cs="Courier New"/>
+          <w:lang w:eastAsia="zh-CN"/>
+        </w:rPr>
+        <w:t xml:space="preserve"> </w:t>
+      </w:r>
+      <w:r>
+        <w:rPr>
+          <w:rFonts w:ascii="Courier New" w:hAnsi="Courier New" w:cs="Courier New"/>
+          <w:lang w:eastAsia="zh-CN"/>
+        </w:rPr>
+        <w:t xml:space="preserve">&lt; W_GA_MAX, </w:t>
+      </w:r>
+      <w:r>
+        <w:rPr>
+          <w:rFonts w:ascii="Courier New" w:hAnsi="Courier New" w:cs="Courier New"/>
+          <w:lang w:eastAsia="zh-CN"/>
+        </w:rPr>
+        <w:t xml:space="preserve">(condition being </w:t>
+      </w:r>
+      <w:r>
+        <w:rPr>
+          <w:rFonts w:ascii="Courier New" w:hAnsi="Courier New" w:cs="Courier New"/>
+          <w:lang w:eastAsia="zh-CN"/>
+        </w:rPr>
+        <w:lastRenderedPageBreak/>
+        <w:t xml:space="preserve">set in photonNucleusCrossSection.cpp) </w:t>
+      </w:r>
+      <w:r>
+        <w:rPr>
+          <w:rFonts w:ascii="Courier New" w:hAnsi="Courier New" w:cs="Courier New"/>
+          <w:lang w:eastAsia="zh-CN"/>
+        </w:rPr>
+        <w:t>therefore</w:t>
+      </w:r>
+      <w:r>
+        <w:rPr>
+          <w:rFonts w:ascii="Courier New" w:hAnsi="Courier New" w:cs="Courier New"/>
+          <w:lang w:eastAsia="zh-CN"/>
+        </w:rPr>
+        <w:t xml:space="preserve"> allowing studies of DVCS above the resonance region.</w:t>
+      </w:r>
+    </w:p>
+    <w:p>
+      <w:pPr>
+        <w:pStyle w:val="PlainText"/>
+        <w:ind w:left="2880" w:hanging="2880"/>
+        <w:rPr>
+          <w:rFonts w:ascii="Courier New" w:hAnsi="Courier New" w:cs="Courier New"/>
+          <w:lang w:eastAsia="zh-CN"/>
+        </w:rPr>
+      </w:pPr>
+      <w:r>
+        <w:rPr>
+          <w:rFonts w:ascii="Courier New" w:hAnsi="Courier New" w:cs="Courier New"/>
+        </w:rPr>
+        <w:t>W_GA_MIN = 2</w:t>
+      </w:r>
+      <w:r>
+        <w:rPr>
+          <w:rFonts w:ascii="Courier New" w:hAnsi="Courier New" w:cs="Courier New"/>
+        </w:rPr>
+        <w:tab/>
+      </w:r>
+      <w:r>
+        <w:rPr>
+          <w:rFonts w:ascii="Courier New" w:hAnsi="Courier New" w:cs="Courier New"/>
+        </w:rPr>
+        <w:t xml:space="preserve">#Min value of </w:t>
+      </w:r>
+      <w:proofErr w:type="spellStart"/>
+      <w:r>
+        <w:rPr>
+          <w:rFonts w:ascii="Courier New" w:hAnsi="Courier New" w:cs="Courier New"/>
+        </w:rPr>
+        <w:t>W</w:t>
+      </w:r>
+      <w:r>
+        <w:rPr>
+          <w:rFonts w:ascii="Courier New" w:hAnsi="Courier New" w:cs="Courier New"/>
+          <w:vertAlign w:val="subscript"/>
+        </w:rPr>
+        <w:t>gp</w:t>
+      </w:r>
+      <w:proofErr w:type="spellEnd"/>
+      <w:r>
+        <w:rPr>
+          <w:rFonts w:ascii="Courier New" w:hAnsi="Courier New" w:cs="Courier New"/>
+        </w:rPr>
+        <w:t xml:space="preserve">. Minimum value for the gamma-ion center of mass energy, </w:t>
+      </w:r>
+      <w:proofErr w:type="spellStart"/>
+      <w:r>
+        <w:rPr>
+          <w:rFonts w:ascii="Courier New" w:hAnsi="Courier New" w:cs="Courier New"/>
+        </w:rPr>
+        <w:t>W</w:t>
+      </w:r>
+      <w:r>
+        <w:rPr>
+          <w:rFonts w:ascii="Courier New" w:hAnsi="Courier New" w:cs="Courier New"/>
+          <w:vertAlign w:val="subscript"/>
+        </w:rPr>
+        <w:t>gp</w:t>
+      </w:r>
+      <w:proofErr w:type="spellEnd"/>
+      <w:r>
+        <w:rPr>
+          <w:rFonts w:ascii="Courier New" w:hAnsi="Courier New" w:cs="Courier New"/>
+        </w:rPr>
+        <w:t xml:space="preserve">, in GeV. Setting W_GA_MIN = 2 tells </w:t>
+      </w:r>
+      <w:proofErr w:type="spellStart"/>
+      <w:r>
+        <w:rPr>
+          <w:rFonts w:ascii="Courier New" w:hAnsi="Courier New" w:cs="Courier New"/>
+        </w:rPr>
+        <w:t>eSTARlight</w:t>
+      </w:r>
+      <w:proofErr w:type="spellEnd"/>
+      <w:r>
+        <w:rPr>
+          <w:rFonts w:ascii="Courier New" w:hAnsi="Courier New" w:cs="Courier New"/>
+        </w:rPr>
+        <w:t xml:space="preserve"> to use the value user set specified in </w:t>
+      </w:r>
+      <w:r>
+        <w:rPr>
+          <w:rFonts w:ascii="Courier New" w:hAnsi="Courier New" w:cs="Courier New"/>
+        </w:rPr>
+        <w:t>inputParameters.cpp</w:t>
+      </w:r>
+      <w:r>
+        <w:rPr>
+          <w:rFonts w:ascii="Courier New" w:hAnsi="Courier New" w:cs="Courier New"/>
+        </w:rPr>
+        <w:t xml:space="preserve">, in this case it is being set to 2 GeV. Please note that the maximum value that W_GA_MIN can be is the total center-of-mass energy of the source beam and the target beam. If user sets W_GA_MIN to be greater than that energy supply, code will terminate. </w:t>
+      </w:r>
+      <w:r>
+        <w:rPr>
+          <w:rFonts w:ascii="Courier New" w:hAnsi="Courier New" w:cs="Courier New"/>
+        </w:rPr>
+        <w:t>Please also notice that there is a threshold for W_GA_MIN to start with, the center-of-mass energy of gamma and ion cannot be lower than the mass of produced meson + mass of ion in the final state. If user sets the W_GA_MIN &lt; m</w:t>
+      </w:r>
+      <w:r>
+        <w:rPr>
+          <w:rFonts w:ascii="Courier New" w:hAnsi="Courier New" w:cs="Courier New"/>
+          <w:vertAlign w:val="subscript"/>
+          <w:lang w:val="el-GR"/>
+        </w:rPr>
+        <w:t>γ</w:t>
+      </w:r>
+      <w:r>
+        <w:rPr>
+          <w:rFonts w:ascii="Courier New" w:hAnsi="Courier New" w:cs="Courier New"/>
+          <w:vertAlign w:val="subscript"/>
+        </w:rPr>
+        <w:t>*</w:t>
+      </w:r>
+      <w:r>
+        <w:rPr>
+          <w:rFonts w:ascii="Courier New" w:hAnsi="Courier New" w:cs="Courier New"/>
+        </w:rPr>
+        <w:t xml:space="preserve"> + </w:t>
+      </w:r>
+      <w:proofErr w:type="spellStart"/>
+      <w:r>
+        <w:rPr>
+          <w:rFonts w:ascii="Courier New" w:hAnsi="Courier New" w:cs="Courier New"/>
+        </w:rPr>
+        <w:t>m</w:t>
+      </w:r>
+      <w:r>
+        <w:rPr>
+          <w:rFonts w:ascii="Courier New" w:hAnsi="Courier New" w:cs="Courier New"/>
+          <w:vertAlign w:val="subscript"/>
+        </w:rPr>
+        <w:t>ion</w:t>
+      </w:r>
+      <w:proofErr w:type="spellEnd"/>
+      <w:r>
+        <w:rPr>
+          <w:rFonts w:ascii="Courier New" w:hAnsi="Courier New" w:cs="Courier New"/>
+        </w:rPr>
+        <w:t xml:space="preserve">, the W histogram will start to sample from the mass of the final state products. </w:t>
+      </w:r>
+    </w:p>
+    <w:p>
+      <w:pPr>
+        <w:pStyle w:val="PlainText"/>
+        <w:ind w:left="2880" w:hanging="2880"/>
+        <w:rPr>
+          <w:rFonts w:ascii="Courier New" w:hAnsi="Courier New" w:cs="Courier New"/>
         </w:rPr>
       </w:pPr>
       <w:r>
@@ -4053,7 +4447,6 @@
         <w:rPr>
           <w:rFonts w:ascii="Courier New" w:hAnsi="Courier New" w:cs="Courier New"/>
         </w:rPr>
-        <w:lastRenderedPageBreak/>
         <w:t xml:space="preserve">CUT_PT* = 0   </w:t>
       </w:r>
       <w:r>
@@ -4423,6 +4816,7 @@
         <w:rPr>
           <w:rFonts w:ascii="Courier New" w:hAnsi="Courier New" w:cs="Courier New"/>
         </w:rPr>
+        <w:lastRenderedPageBreak/>
         <w:t xml:space="preserve">PROD_PID = 443013   </w:t>
       </w:r>
       <w:r>
@@ -5483,7 +5877,6 @@
         <w:rPr>
           <w:rFonts w:ascii="Courier New" w:hAnsi="Courier New" w:cs="Courier New"/>
         </w:rPr>
-        <w:lastRenderedPageBreak/>
         <w:t>b=4.63/GeV</w:t>
       </w:r>
       <w:r>
@@ -5805,6 +6198,7 @@
         <w:rPr>
           <w:rFonts w:ascii="Courier New" w:hAnsi="Courier New" w:cs="Courier New"/>
         </w:rPr>
+        <w:lastRenderedPageBreak/>
         <w:t>OUTPUT_FORMAT = 0</w:t>
       </w:r>
     </w:p>
@@ -6154,7 +6548,6 @@
         <w:rPr>
           <w:rFonts w:ascii="Courier New" w:hAnsi="Courier New" w:cs="Courier New"/>
         </w:rPr>
-        <w:lastRenderedPageBreak/>
         <w:tab/>
         <w:t>223</w:t>
       </w:r>
@@ -10750,20 +11143,29 @@
         </w:rPr>
         <w:t xml:space="preserve">  </w:t>
       </w:r>
+      <w:proofErr w:type="spellStart"/>
       <w:proofErr w:type="gramStart"/>
       <w:r>
         <w:rPr>
           <w:rStyle w:val="s1"/>
           <w:rFonts w:ascii="Courier New" w:hAnsi="Courier New" w:cs="Courier New"/>
         </w:rPr>
-        <w:t xml:space="preserve">px  </w:t>
-      </w:r>
-      <w:proofErr w:type="spellStart"/>
+        <w:t>px</w:t>
+      </w:r>
+      <w:proofErr w:type="spellEnd"/>
       <w:r>
         <w:rPr>
           <w:rStyle w:val="s1"/>
           <w:rFonts w:ascii="Courier New" w:hAnsi="Courier New" w:cs="Courier New"/>
         </w:rPr>
+        <w:t xml:space="preserve">  </w:t>
+      </w:r>
+      <w:proofErr w:type="spellStart"/>
+      <w:r>
+        <w:rPr>
+          <w:rStyle w:val="s1"/>
+          <w:rFonts w:ascii="Courier New" w:hAnsi="Courier New" w:cs="Courier New"/>
+        </w:rPr>
         <w:t>py</w:t>
       </w:r>
       <w:proofErr w:type="spellEnd"/>
@@ -10804,7 +11206,7 @@
           <w:rStyle w:val="s1"/>
           <w:rFonts w:ascii="Courier New" w:hAnsi="Courier New" w:cs="Courier New"/>
         </w:rPr>
-        <w:t xml:space="preserve">where px, </w:t>
+        <w:t xml:space="preserve">where </w:t>
       </w:r>
       <w:proofErr w:type="spellStart"/>
       <w:r>
@@ -10812,6 +11214,22 @@
           <w:rStyle w:val="s1"/>
           <w:rFonts w:ascii="Courier New" w:hAnsi="Courier New" w:cs="Courier New"/>
         </w:rPr>
+        <w:t>px</w:t>
+      </w:r>
+      <w:proofErr w:type="spellEnd"/>
+      <w:r>
+        <w:rPr>
+          <w:rStyle w:val="s1"/>
+          <w:rFonts w:ascii="Courier New" w:hAnsi="Courier New" w:cs="Courier New"/>
+        </w:rPr>
+        <w:t xml:space="preserve">, </w:t>
+      </w:r>
+      <w:proofErr w:type="spellStart"/>
+      <w:r>
+        <w:rPr>
+          <w:rStyle w:val="s1"/>
+          <w:rFonts w:ascii="Courier New" w:hAnsi="Courier New" w:cs="Courier New"/>
+        </w:rPr>
         <w:t>py</w:t>
       </w:r>
       <w:proofErr w:type="spellEnd"/>
@@ -10889,12 +11307,20 @@
         </w:rPr>
         <w:t xml:space="preserve">  </w:t>
       </w:r>
+      <w:proofErr w:type="spellStart"/>
       <w:proofErr w:type="gramStart"/>
       <w:r>
         <w:rPr>
           <w:rFonts w:ascii="Courier New" w:hAnsi="Courier New" w:cs="Courier New"/>
         </w:rPr>
-        <w:t xml:space="preserve">px  </w:t>
+        <w:t>px</w:t>
+      </w:r>
+      <w:proofErr w:type="spellEnd"/>
+      <w:r>
+        <w:rPr>
+          <w:rFonts w:ascii="Courier New" w:hAnsi="Courier New" w:cs="Courier New"/>
+        </w:rPr>
+        <w:t xml:space="preserve">  </w:t>
       </w:r>
       <w:proofErr w:type="spellStart"/>
       <w:r>
@@ -10936,7 +11362,21 @@
         <w:rPr>
           <w:rFonts w:ascii="Courier New" w:hAnsi="Courier New" w:cs="Courier New"/>
         </w:rPr>
-        <w:t xml:space="preserve">where, again, px, </w:t>
+        <w:t xml:space="preserve">where, again, </w:t>
+      </w:r>
+      <w:proofErr w:type="spellStart"/>
+      <w:r>
+        <w:rPr>
+          <w:rFonts w:ascii="Courier New" w:hAnsi="Courier New" w:cs="Courier New"/>
+        </w:rPr>
+        <w:t>px</w:t>
+      </w:r>
+      <w:proofErr w:type="spellEnd"/>
+      <w:r>
+        <w:rPr>
+          <w:rFonts w:ascii="Courier New" w:hAnsi="Courier New" w:cs="Courier New"/>
+        </w:rPr>
+        <w:t xml:space="preserve">, </w:t>
       </w:r>
       <w:proofErr w:type="spellStart"/>
       <w:r>
@@ -11020,8 +11460,16 @@
         <w:rPr>
           <w:rFonts w:ascii="Courier New" w:hAnsi="Courier New" w:cs="Courier New"/>
         </w:rPr>
-        <w:t>GPID  px</w:t>
-      </w:r>
+        <w:t xml:space="preserve">GPID  </w:t>
+      </w:r>
+      <w:proofErr w:type="spellStart"/>
+      <w:r>
+        <w:rPr>
+          <w:rFonts w:ascii="Courier New" w:hAnsi="Courier New" w:cs="Courier New"/>
+        </w:rPr>
+        <w:t>px</w:t>
+      </w:r>
+      <w:proofErr w:type="spellEnd"/>
       <w:proofErr w:type="gramEnd"/>
       <w:r>
         <w:rPr>
@@ -11124,7 +11572,21 @@
         <w:rPr>
           <w:rFonts w:ascii="Courier New" w:hAnsi="Courier New" w:cs="Courier New"/>
         </w:rPr>
-        <w:t xml:space="preserve"> particle id code, px, </w:t>
+        <w:t xml:space="preserve"> particle id code, </w:t>
+      </w:r>
+      <w:proofErr w:type="spellStart"/>
+      <w:r>
+        <w:rPr>
+          <w:rFonts w:ascii="Courier New" w:hAnsi="Courier New" w:cs="Courier New"/>
+        </w:rPr>
+        <w:t>px</w:t>
+      </w:r>
+      <w:proofErr w:type="spellEnd"/>
+      <w:r>
+        <w:rPr>
+          <w:rFonts w:ascii="Courier New" w:hAnsi="Courier New" w:cs="Courier New"/>
+        </w:rPr>
+        <w:t xml:space="preserve">, </w:t>
       </w:r>
       <w:proofErr w:type="spellStart"/>
       <w:r>
@@ -12063,7 +12525,7 @@
 </file>
 
 <file path=word/endnotes.xml><?xml version="1.0" encoding="utf-8"?>
-<w:endnotes xmlns:wpc="http://schemas.microsoft.com/office/word/2010/wordprocessingCanvas" xmlns:cx="http://schemas.microsoft.com/office/drawing/2014/chartex" xmlns:cx1="http://schemas.microsoft.com/office/drawing/2015/9/8/chartex" xmlns:cx2="http://schemas.microsoft.com/office/drawing/2015/10/21/chartex" xmlns:cx3="http://schemas.microsoft.com/office/drawing/2016/5/9/chartex" xmlns:cx4="http://schemas.microsoft.com/office/drawing/2016/5/10/chartex" xmlns:cx5="http://schemas.microsoft.com/office/drawing/2016/5/11/chartex" xmlns:cx6="http://schemas.microsoft.com/office/drawing/2016/5/12/chartex" xmlns:cx7="http://schemas.microsoft.com/office/drawing/2016/5/13/chartex" xmlns:cx8="http://schemas.microsoft.com/office/drawing/2016/5/14/chartex" xmlns:mc="http://schemas.openxmlformats.org/markup-compatibility/2006" xmlns:aink="http://schemas.microsoft.com/office/drawing/2016/ink" xmlns:am3d="http://schemas.microsoft.com/office/drawing/2017/model3d" xmlns:o="urn:schemas-microsoft-com:office:office" xmlns:r="http://schemas.openxmlformats.org/officeDocument/2006/relationships" xmlns:m="http://schemas.openxmlformats.org/officeDocument/2006/math" xmlns:v="urn:schemas-microsoft-com:vml" xmlns:wp14="http://schemas.microsoft.com/office/word/2010/wordprocessingDrawing" xmlns:wp="http://schemas.openxmlformats.org/drawingml/2006/wordprocessingDrawing" xmlns:w10="urn:schemas-microsoft-com:office:word" xmlns:w="http://schemas.openxmlformats.org/wordprocessingml/2006/main" xmlns:w14="http://schemas.microsoft.com/office/word/2010/wordml" xmlns:w15="http://schemas.microsoft.com/office/word/2012/wordml" xmlns:w16cex="http://schemas.microsoft.com/office/word/2018/wordml/cex" xmlns:w16cid="http://schemas.microsoft.com/office/word/2016/wordml/cid" xmlns:w16="http://schemas.microsoft.com/office/word/2018/wordml" xmlns:w16sdtdh="http://schemas.microsoft.com/office/word/2020/wordml/sdtdatahash" xmlns:w16se="http://schemas.microsoft.com/office/word/2015/wordml/symex" xmlns:wpg="http://schemas.microsoft.com/office/word/2010/wordprocessingGroup" xmlns:wpi="http://schemas.microsoft.com/office/word/2010/wordprocessingInk" xmlns:wne="http://schemas.microsoft.com/office/word/2006/wordml" xmlns:wps="http://schemas.microsoft.com/office/word/2010/wordprocessingShape" mc:Ignorable="w14 w15 w16se w16cid w16 w16cex w16sdtdh wp14">
+<w:endnotes xmlns:wpc="http://schemas.microsoft.com/office/word/2010/wordprocessingCanvas" xmlns:cx="http://schemas.microsoft.com/office/drawing/2014/chartex" xmlns:cx1="http://schemas.microsoft.com/office/drawing/2015/9/8/chartex" xmlns:cx2="http://schemas.microsoft.com/office/drawing/2015/10/21/chartex" xmlns:cx3="http://schemas.microsoft.com/office/drawing/2016/5/9/chartex" xmlns:cx4="http://schemas.microsoft.com/office/drawing/2016/5/10/chartex" xmlns:cx5="http://schemas.microsoft.com/office/drawing/2016/5/11/chartex" xmlns:cx6="http://schemas.microsoft.com/office/drawing/2016/5/12/chartex" xmlns:cx7="http://schemas.microsoft.com/office/drawing/2016/5/13/chartex" xmlns:cx8="http://schemas.microsoft.com/office/drawing/2016/5/14/chartex" xmlns:mc="http://schemas.openxmlformats.org/markup-compatibility/2006" xmlns:aink="http://schemas.microsoft.com/office/drawing/2016/ink" xmlns:am3d="http://schemas.microsoft.com/office/drawing/2017/model3d" xmlns:o="urn:schemas-microsoft-com:office:office" xmlns:oel="http://schemas.microsoft.com/office/2019/extlst" xmlns:r="http://schemas.openxmlformats.org/officeDocument/2006/relationships" xmlns:m="http://schemas.openxmlformats.org/officeDocument/2006/math" xmlns:v="urn:schemas-microsoft-com:vml" xmlns:wp14="http://schemas.microsoft.com/office/word/2010/wordprocessingDrawing" xmlns:wp="http://schemas.openxmlformats.org/drawingml/2006/wordprocessingDrawing" xmlns:w10="urn:schemas-microsoft-com:office:word" xmlns:w="http://schemas.openxmlformats.org/wordprocessingml/2006/main" xmlns:w14="http://schemas.microsoft.com/office/word/2010/wordml" xmlns:w15="http://schemas.microsoft.com/office/word/2012/wordml" xmlns:w16cex="http://schemas.microsoft.com/office/word/2018/wordml/cex" xmlns:w16cid="http://schemas.microsoft.com/office/word/2016/wordml/cid" xmlns:w16="http://schemas.microsoft.com/office/word/2018/wordml" xmlns:w16sdtdh="http://schemas.microsoft.com/office/word/2020/wordml/sdtdatahash" xmlns:w16se="http://schemas.microsoft.com/office/word/2015/wordml/symex" xmlns:wpg="http://schemas.microsoft.com/office/word/2010/wordprocessingGroup" xmlns:wpi="http://schemas.microsoft.com/office/word/2010/wordprocessingInk" xmlns:wne="http://schemas.microsoft.com/office/word/2006/wordml" xmlns:wps="http://schemas.microsoft.com/office/word/2010/wordprocessingShape" mc:Ignorable="w14 w15 w16se w16cid w16 w16cex w16sdtdh wp14">
   <w:endnote w:type="separator" w:id="-1">
     <w:p>
       <w:pPr>
@@ -12088,7 +12550,7 @@
 </file>
 
 <file path=word/footer1.xml><?xml version="1.0" encoding="utf-8"?>
-<w:ftr xmlns:wpc="http://schemas.microsoft.com/office/word/2010/wordprocessingCanvas" xmlns:cx="http://schemas.microsoft.com/office/drawing/2014/chartex" xmlns:cx1="http://schemas.microsoft.com/office/drawing/2015/9/8/chartex" xmlns:cx2="http://schemas.microsoft.com/office/drawing/2015/10/21/chartex" xmlns:cx3="http://schemas.microsoft.com/office/drawing/2016/5/9/chartex" xmlns:cx4="http://schemas.microsoft.com/office/drawing/2016/5/10/chartex" xmlns:cx5="http://schemas.microsoft.com/office/drawing/2016/5/11/chartex" xmlns:cx6="http://schemas.microsoft.com/office/drawing/2016/5/12/chartex" xmlns:cx7="http://schemas.microsoft.com/office/drawing/2016/5/13/chartex" xmlns:cx8="http://schemas.microsoft.com/office/drawing/2016/5/14/chartex" xmlns:mc="http://schemas.openxmlformats.org/markup-compatibility/2006" xmlns:aink="http://schemas.microsoft.com/office/drawing/2016/ink" xmlns:am3d="http://schemas.microsoft.com/office/drawing/2017/model3d" xmlns:o="urn:schemas-microsoft-com:office:office" xmlns:r="http://schemas.openxmlformats.org/officeDocument/2006/relationships" xmlns:m="http://schemas.openxmlformats.org/officeDocument/2006/math" xmlns:v="urn:schemas-microsoft-com:vml" xmlns:wp14="http://schemas.microsoft.com/office/word/2010/wordprocessingDrawing" xmlns:wp="http://schemas.openxmlformats.org/drawingml/2006/wordprocessingDrawing" xmlns:w10="urn:schemas-microsoft-com:office:word" xmlns:w="http://schemas.openxmlformats.org/wordprocessingml/2006/main" xmlns:w14="http://schemas.microsoft.com/office/word/2010/wordml" xmlns:w15="http://schemas.microsoft.com/office/word/2012/wordml" xmlns:w16cex="http://schemas.microsoft.com/office/word/2018/wordml/cex" xmlns:w16cid="http://schemas.microsoft.com/office/word/2016/wordml/cid" xmlns:w16="http://schemas.microsoft.com/office/word/2018/wordml" xmlns:w16sdtdh="http://schemas.microsoft.com/office/word/2020/wordml/sdtdatahash" xmlns:w16se="http://schemas.microsoft.com/office/word/2015/wordml/symex" xmlns:wpg="http://schemas.microsoft.com/office/word/2010/wordprocessingGroup" xmlns:wpi="http://schemas.microsoft.com/office/word/2010/wordprocessingInk" xmlns:wne="http://schemas.microsoft.com/office/word/2006/wordml" xmlns:wps="http://schemas.microsoft.com/office/word/2010/wordprocessingShape" mc:Ignorable="w14 w15 w16se w16cid w16 w16cex w16sdtdh wp14">
+<w:ftr xmlns:wpc="http://schemas.microsoft.com/office/word/2010/wordprocessingCanvas" xmlns:cx="http://schemas.microsoft.com/office/drawing/2014/chartex" xmlns:cx1="http://schemas.microsoft.com/office/drawing/2015/9/8/chartex" xmlns:cx2="http://schemas.microsoft.com/office/drawing/2015/10/21/chartex" xmlns:cx3="http://schemas.microsoft.com/office/drawing/2016/5/9/chartex" xmlns:cx4="http://schemas.microsoft.com/office/drawing/2016/5/10/chartex" xmlns:cx5="http://schemas.microsoft.com/office/drawing/2016/5/11/chartex" xmlns:cx6="http://schemas.microsoft.com/office/drawing/2016/5/12/chartex" xmlns:cx7="http://schemas.microsoft.com/office/drawing/2016/5/13/chartex" xmlns:cx8="http://schemas.microsoft.com/office/drawing/2016/5/14/chartex" xmlns:mc="http://schemas.openxmlformats.org/markup-compatibility/2006" xmlns:aink="http://schemas.microsoft.com/office/drawing/2016/ink" xmlns:am3d="http://schemas.microsoft.com/office/drawing/2017/model3d" xmlns:o="urn:schemas-microsoft-com:office:office" xmlns:oel="http://schemas.microsoft.com/office/2019/extlst" xmlns:r="http://schemas.openxmlformats.org/officeDocument/2006/relationships" xmlns:m="http://schemas.openxmlformats.org/officeDocument/2006/math" xmlns:v="urn:schemas-microsoft-com:vml" xmlns:wp14="http://schemas.microsoft.com/office/word/2010/wordprocessingDrawing" xmlns:wp="http://schemas.openxmlformats.org/drawingml/2006/wordprocessingDrawing" xmlns:w10="urn:schemas-microsoft-com:office:word" xmlns:w="http://schemas.openxmlformats.org/wordprocessingml/2006/main" xmlns:w14="http://schemas.microsoft.com/office/word/2010/wordml" xmlns:w15="http://schemas.microsoft.com/office/word/2012/wordml" xmlns:w16cex="http://schemas.microsoft.com/office/word/2018/wordml/cex" xmlns:w16cid="http://schemas.microsoft.com/office/word/2016/wordml/cid" xmlns:w16="http://schemas.microsoft.com/office/word/2018/wordml" xmlns:w16sdtdh="http://schemas.microsoft.com/office/word/2020/wordml/sdtdatahash" xmlns:w16se="http://schemas.microsoft.com/office/word/2015/wordml/symex" xmlns:wpg="http://schemas.microsoft.com/office/word/2010/wordprocessingGroup" xmlns:wpi="http://schemas.microsoft.com/office/word/2010/wordprocessingInk" xmlns:wne="http://schemas.microsoft.com/office/word/2006/wordml" xmlns:wps="http://schemas.microsoft.com/office/word/2010/wordprocessingShape" mc:Ignorable="w14 w15 w16se w16cid w16 w16cex w16sdtdh wp14">
   <w:sdt>
     <w:sdtPr>
       <w:id w:val="744921078"/>
@@ -12097,7 +12559,6 @@
         <w:docPartUnique/>
       </w:docPartObj>
     </w:sdtPr>
-    <w:sdtEndPr/>
     <w:sdtContent>
       <w:p>
         <w:pPr>
@@ -12134,7 +12595,7 @@
 </file>
 
 <file path=word/footnotes.xml><?xml version="1.0" encoding="utf-8"?>
-<w:footnotes xmlns:wpc="http://schemas.microsoft.com/office/word/2010/wordprocessingCanvas" xmlns:cx="http://schemas.microsoft.com/office/drawing/2014/chartex" xmlns:cx1="http://schemas.microsoft.com/office/drawing/2015/9/8/chartex" xmlns:cx2="http://schemas.microsoft.com/office/drawing/2015/10/21/chartex" xmlns:cx3="http://schemas.microsoft.com/office/drawing/2016/5/9/chartex" xmlns:cx4="http://schemas.microsoft.com/office/drawing/2016/5/10/chartex" xmlns:cx5="http://schemas.microsoft.com/office/drawing/2016/5/11/chartex" xmlns:cx6="http://schemas.microsoft.com/office/drawing/2016/5/12/chartex" xmlns:cx7="http://schemas.microsoft.com/office/drawing/2016/5/13/chartex" xmlns:cx8="http://schemas.microsoft.com/office/drawing/2016/5/14/chartex" xmlns:mc="http://schemas.openxmlformats.org/markup-compatibility/2006" xmlns:aink="http://schemas.microsoft.com/office/drawing/2016/ink" xmlns:am3d="http://schemas.microsoft.com/office/drawing/2017/model3d" xmlns:o="urn:schemas-microsoft-com:office:office" xmlns:r="http://schemas.openxmlformats.org/officeDocument/2006/relationships" xmlns:m="http://schemas.openxmlformats.org/officeDocument/2006/math" xmlns:v="urn:schemas-microsoft-com:vml" xmlns:wp14="http://schemas.microsoft.com/office/word/2010/wordprocessingDrawing" xmlns:wp="http://schemas.openxmlformats.org/drawingml/2006/wordprocessingDrawing" xmlns:w10="urn:schemas-microsoft-com:office:word" xmlns:w="http://schemas.openxmlformats.org/wordprocessingml/2006/main" xmlns:w14="http://schemas.microsoft.com/office/word/2010/wordml" xmlns:w15="http://schemas.microsoft.com/office/word/2012/wordml" xmlns:w16cex="http://schemas.microsoft.com/office/word/2018/wordml/cex" xmlns:w16cid="http://schemas.microsoft.com/office/word/2016/wordml/cid" xmlns:w16="http://schemas.microsoft.com/office/word/2018/wordml" xmlns:w16sdtdh="http://schemas.microsoft.com/office/word/2020/wordml/sdtdatahash" xmlns:w16se="http://schemas.microsoft.com/office/word/2015/wordml/symex" xmlns:wpg="http://schemas.microsoft.com/office/word/2010/wordprocessingGroup" xmlns:wpi="http://schemas.microsoft.com/office/word/2010/wordprocessingInk" xmlns:wne="http://schemas.microsoft.com/office/word/2006/wordml" xmlns:wps="http://schemas.microsoft.com/office/word/2010/wordprocessingShape" mc:Ignorable="w14 w15 w16se w16cid w16 w16cex w16sdtdh wp14">
+<w:footnotes xmlns:wpc="http://schemas.microsoft.com/office/word/2010/wordprocessingCanvas" xmlns:cx="http://schemas.microsoft.com/office/drawing/2014/chartex" xmlns:cx1="http://schemas.microsoft.com/office/drawing/2015/9/8/chartex" xmlns:cx2="http://schemas.microsoft.com/office/drawing/2015/10/21/chartex" xmlns:cx3="http://schemas.microsoft.com/office/drawing/2016/5/9/chartex" xmlns:cx4="http://schemas.microsoft.com/office/drawing/2016/5/10/chartex" xmlns:cx5="http://schemas.microsoft.com/office/drawing/2016/5/11/chartex" xmlns:cx6="http://schemas.microsoft.com/office/drawing/2016/5/12/chartex" xmlns:cx7="http://schemas.microsoft.com/office/drawing/2016/5/13/chartex" xmlns:cx8="http://schemas.microsoft.com/office/drawing/2016/5/14/chartex" xmlns:mc="http://schemas.openxmlformats.org/markup-compatibility/2006" xmlns:aink="http://schemas.microsoft.com/office/drawing/2016/ink" xmlns:am3d="http://schemas.microsoft.com/office/drawing/2017/model3d" xmlns:o="urn:schemas-microsoft-com:office:office" xmlns:oel="http://schemas.microsoft.com/office/2019/extlst" xmlns:r="http://schemas.openxmlformats.org/officeDocument/2006/relationships" xmlns:m="http://schemas.openxmlformats.org/officeDocument/2006/math" xmlns:v="urn:schemas-microsoft-com:vml" xmlns:wp14="http://schemas.microsoft.com/office/word/2010/wordprocessingDrawing" xmlns:wp="http://schemas.openxmlformats.org/drawingml/2006/wordprocessingDrawing" xmlns:w10="urn:schemas-microsoft-com:office:word" xmlns:w="http://schemas.openxmlformats.org/wordprocessingml/2006/main" xmlns:w14="http://schemas.microsoft.com/office/word/2010/wordml" xmlns:w15="http://schemas.microsoft.com/office/word/2012/wordml" xmlns:w16cex="http://schemas.microsoft.com/office/word/2018/wordml/cex" xmlns:w16cid="http://schemas.microsoft.com/office/word/2016/wordml/cid" xmlns:w16="http://schemas.microsoft.com/office/word/2018/wordml" xmlns:w16sdtdh="http://schemas.microsoft.com/office/word/2020/wordml/sdtdatahash" xmlns:w16se="http://schemas.microsoft.com/office/word/2015/wordml/symex" xmlns:wpg="http://schemas.microsoft.com/office/word/2010/wordprocessingGroup" xmlns:wpi="http://schemas.microsoft.com/office/word/2010/wordprocessingInk" xmlns:wne="http://schemas.microsoft.com/office/word/2006/wordml" xmlns:wps="http://schemas.microsoft.com/office/word/2010/wordprocessingShape" mc:Ignorable="w14 w15 w16se w16cid w16 w16cex w16sdtdh wp14">
   <w:footnote w:type="separator" w:id="-1">
     <w:p>
       <w:pPr>
@@ -12159,7 +12620,7 @@
 </file>
 
 <file path=word/numbering.xml><?xml version="1.0" encoding="utf-8"?>
-<w:numbering xmlns:wpc="http://schemas.microsoft.com/office/word/2010/wordprocessingCanvas" xmlns:cx="http://schemas.microsoft.com/office/drawing/2014/chartex" xmlns:cx1="http://schemas.microsoft.com/office/drawing/2015/9/8/chartex" xmlns:cx2="http://schemas.microsoft.com/office/drawing/2015/10/21/chartex" xmlns:cx3="http://schemas.microsoft.com/office/drawing/2016/5/9/chartex" xmlns:cx4="http://schemas.microsoft.com/office/drawing/2016/5/10/chartex" xmlns:cx5="http://schemas.microsoft.com/office/drawing/2016/5/11/chartex" xmlns:cx6="http://schemas.microsoft.com/office/drawing/2016/5/12/chartex" xmlns:cx7="http://schemas.microsoft.com/office/drawing/2016/5/13/chartex" xmlns:cx8="http://schemas.microsoft.com/office/drawing/2016/5/14/chartex" xmlns:mc="http://schemas.openxmlformats.org/markup-compatibility/2006" xmlns:aink="http://schemas.microsoft.com/office/drawing/2016/ink" xmlns:am3d="http://schemas.microsoft.com/office/drawing/2017/model3d" xmlns:o="urn:schemas-microsoft-com:office:office" xmlns:r="http://schemas.openxmlformats.org/officeDocument/2006/relationships" xmlns:m="http://schemas.openxmlformats.org/officeDocument/2006/math" xmlns:v="urn:schemas-microsoft-com:vml" xmlns:wp14="http://schemas.microsoft.com/office/word/2010/wordprocessingDrawing" xmlns:wp="http://schemas.openxmlformats.org/drawingml/2006/wordprocessingDrawing" xmlns:w10="urn:schemas-microsoft-com:office:word" xmlns:w="http://schemas.openxmlformats.org/wordprocessingml/2006/main" xmlns:w14="http://schemas.microsoft.com/office/word/2010/wordml" xmlns:w15="http://schemas.microsoft.com/office/word/2012/wordml" xmlns:w16cex="http://schemas.microsoft.com/office/word/2018/wordml/cex" xmlns:w16cid="http://schemas.microsoft.com/office/word/2016/wordml/cid" xmlns:w16="http://schemas.microsoft.com/office/word/2018/wordml" xmlns:w16sdtdh="http://schemas.microsoft.com/office/word/2020/wordml/sdtdatahash" xmlns:w16se="http://schemas.microsoft.com/office/word/2015/wordml/symex" xmlns:wpg="http://schemas.microsoft.com/office/word/2010/wordprocessingGroup" xmlns:wpi="http://schemas.microsoft.com/office/word/2010/wordprocessingInk" xmlns:wne="http://schemas.microsoft.com/office/word/2006/wordml" xmlns:wps="http://schemas.microsoft.com/office/word/2010/wordprocessingShape" mc:Ignorable="w14 w15 w16se w16cid w16 w16cex w16sdtdh wp14">
+<w:numbering xmlns:wpc="http://schemas.microsoft.com/office/word/2010/wordprocessingCanvas" xmlns:cx="http://schemas.microsoft.com/office/drawing/2014/chartex" xmlns:cx1="http://schemas.microsoft.com/office/drawing/2015/9/8/chartex" xmlns:cx2="http://schemas.microsoft.com/office/drawing/2015/10/21/chartex" xmlns:cx3="http://schemas.microsoft.com/office/drawing/2016/5/9/chartex" xmlns:cx4="http://schemas.microsoft.com/office/drawing/2016/5/10/chartex" xmlns:cx5="http://schemas.microsoft.com/office/drawing/2016/5/11/chartex" xmlns:cx6="http://schemas.microsoft.com/office/drawing/2016/5/12/chartex" xmlns:cx7="http://schemas.microsoft.com/office/drawing/2016/5/13/chartex" xmlns:cx8="http://schemas.microsoft.com/office/drawing/2016/5/14/chartex" xmlns:mc="http://schemas.openxmlformats.org/markup-compatibility/2006" xmlns:aink="http://schemas.microsoft.com/office/drawing/2016/ink" xmlns:am3d="http://schemas.microsoft.com/office/drawing/2017/model3d" xmlns:o="urn:schemas-microsoft-com:office:office" xmlns:oel="http://schemas.microsoft.com/office/2019/extlst" xmlns:r="http://schemas.openxmlformats.org/officeDocument/2006/relationships" xmlns:m="http://schemas.openxmlformats.org/officeDocument/2006/math" xmlns:v="urn:schemas-microsoft-com:vml" xmlns:wp14="http://schemas.microsoft.com/office/word/2010/wordprocessingDrawing" xmlns:wp="http://schemas.openxmlformats.org/drawingml/2006/wordprocessingDrawing" xmlns:w10="urn:schemas-microsoft-com:office:word" xmlns:w="http://schemas.openxmlformats.org/wordprocessingml/2006/main" xmlns:w14="http://schemas.microsoft.com/office/word/2010/wordml" xmlns:w15="http://schemas.microsoft.com/office/word/2012/wordml" xmlns:w16cex="http://schemas.microsoft.com/office/word/2018/wordml/cex" xmlns:w16cid="http://schemas.microsoft.com/office/word/2016/wordml/cid" xmlns:w16="http://schemas.microsoft.com/office/word/2018/wordml" xmlns:w16sdtdh="http://schemas.microsoft.com/office/word/2020/wordml/sdtdatahash" xmlns:w16se="http://schemas.microsoft.com/office/word/2015/wordml/symex" xmlns:wpg="http://schemas.microsoft.com/office/word/2010/wordprocessingGroup" xmlns:wpi="http://schemas.microsoft.com/office/word/2010/wordprocessingInk" xmlns:wne="http://schemas.microsoft.com/office/word/2006/wordml" xmlns:wps="http://schemas.microsoft.com/office/word/2010/wordprocessingShape" mc:Ignorable="w14 w15 w16se w16cid w16 w16cex w16sdtdh wp14">
   <w:abstractNum w:abstractNumId="0" w15:restartNumberingAfterBreak="0">
     <w:nsid w:val="06CC73E9"/>
     <w:multiLevelType w:val="hybridMultilevel"/>
@@ -13281,31 +13742,31 @@
       </w:rPr>
     </w:lvl>
   </w:abstractNum>
-  <w:num w:numId="1">
+  <w:num w:numId="1" w16cid:durableId="2014991347">
     <w:abstractNumId w:val="1"/>
   </w:num>
-  <w:num w:numId="2">
+  <w:num w:numId="2" w16cid:durableId="1837334415">
     <w:abstractNumId w:val="8"/>
   </w:num>
-  <w:num w:numId="3">
+  <w:num w:numId="3" w16cid:durableId="1194151530">
     <w:abstractNumId w:val="2"/>
   </w:num>
-  <w:num w:numId="4">
+  <w:num w:numId="4" w16cid:durableId="1627931689">
     <w:abstractNumId w:val="4"/>
   </w:num>
-  <w:num w:numId="5">
+  <w:num w:numId="5" w16cid:durableId="1559514399">
     <w:abstractNumId w:val="7"/>
   </w:num>
-  <w:num w:numId="6">
+  <w:num w:numId="6" w16cid:durableId="891816982">
     <w:abstractNumId w:val="6"/>
   </w:num>
-  <w:num w:numId="7">
+  <w:num w:numId="7" w16cid:durableId="792745608">
     <w:abstractNumId w:val="0"/>
   </w:num>
-  <w:num w:numId="8">
+  <w:num w:numId="8" w16cid:durableId="1410270708">
     <w:abstractNumId w:val="5"/>
   </w:num>
-  <w:num w:numId="9">
+  <w:num w:numId="9" w16cid:durableId="671419942">
     <w:abstractNumId w:val="3"/>
   </w:num>
 </w:numbering>

</xml_diff>

<commit_message>
Updated notations of Wgp for clarity and consistency
</commit_message>
<xml_diff>
--- a/Readme.docx
+++ b/Readme.docx
@@ -3894,7 +3894,19 @@
         <w:rPr>
           <w:rFonts w:ascii="Courier New" w:hAnsi="Courier New" w:cs="Courier New"/>
         </w:rPr>
-        <w:t xml:space="preserve">W_GA_MAX = </w:t>
+        <w:t>W_G</w:t>
+      </w:r>
+      <w:r>
+        <w:rPr>
+          <w:rFonts w:ascii="Courier New" w:hAnsi="Courier New" w:cs="Courier New"/>
+        </w:rPr>
+        <w:t>P</w:t>
+      </w:r>
+      <w:r>
+        <w:rPr>
+          <w:rFonts w:ascii="Courier New" w:hAnsi="Courier New" w:cs="Courier New"/>
+        </w:rPr>
+        <w:t xml:space="preserve">_MAX = </w:t>
       </w:r>
       <w:r>
         <w:rPr>
@@ -3934,7 +3946,43 @@
         <w:rPr>
           <w:rFonts w:ascii="Courier New" w:hAnsi="Courier New" w:cs="Courier New"/>
         </w:rPr>
-        <w:t xml:space="preserve">. Maximum value for the gamma-ion center of mass energy, </w:t>
+        <w:t>. Maximum value for the gamma-</w:t>
+      </w:r>
+      <w:r>
+        <w:rPr>
+          <w:rFonts w:ascii="Courier New" w:hAnsi="Courier New" w:cs="Courier New"/>
+        </w:rPr>
+        <w:t>nucleon system’s</w:t>
+      </w:r>
+      <w:r>
+        <w:rPr>
+          <w:rFonts w:ascii="Courier New" w:hAnsi="Courier New" w:cs="Courier New"/>
+        </w:rPr>
+        <w:t xml:space="preserve"> center</w:t>
+      </w:r>
+      <w:r>
+        <w:rPr>
+          <w:rFonts w:ascii="Courier New" w:hAnsi="Courier New" w:cs="Courier New"/>
+        </w:rPr>
+        <w:t>-</w:t>
+      </w:r>
+      <w:r>
+        <w:rPr>
+          <w:rFonts w:ascii="Courier New" w:hAnsi="Courier New" w:cs="Courier New"/>
+        </w:rPr>
+        <w:t>of</w:t>
+      </w:r>
+      <w:r>
+        <w:rPr>
+          <w:rFonts w:ascii="Courier New" w:hAnsi="Courier New" w:cs="Courier New"/>
+        </w:rPr>
+        <w:t>-</w:t>
+      </w:r>
+      <w:r>
+        <w:rPr>
+          <w:rFonts w:ascii="Courier New" w:hAnsi="Courier New" w:cs="Courier New"/>
+        </w:rPr>
+        <w:t xml:space="preserve">mass energy, </w:t>
       </w:r>
       <w:proofErr w:type="spellStart"/>
       <w:r>
@@ -3968,25 +4016,37 @@
         <w:rPr>
           <w:rFonts w:ascii="Courier New" w:hAnsi="Courier New" w:cs="Courier New"/>
         </w:rPr>
-        <w:t>-1 specifies no limit (W_GA</w:t>
-      </w:r>
-      <w:r>
-        <w:rPr>
-          <w:rFonts w:ascii="Courier New" w:hAnsi="Courier New" w:cs="Courier New"/>
-        </w:rPr>
-        <w:t>&lt;1e7</w:t>
-      </w:r>
-      <w:r>
-        <w:rPr>
-          <w:rFonts w:ascii="Courier New" w:hAnsi="Courier New" w:cs="Courier New"/>
-        </w:rPr>
-        <w:t xml:space="preserve">). </w:t>
-      </w:r>
-      <w:r>
-        <w:rPr>
-          <w:rFonts w:ascii="Courier New" w:hAnsi="Courier New" w:cs="Courier New"/>
-        </w:rPr>
-        <w:t xml:space="preserve">Setting W_GA_MAX = 30 tells </w:t>
+        <w:t>-1 specifies no limit (W_G</w:t>
+      </w:r>
+      <w:r>
+        <w:rPr>
+          <w:rFonts w:ascii="Courier New" w:hAnsi="Courier New" w:cs="Courier New"/>
+        </w:rPr>
+        <w:t>P</w:t>
+      </w:r>
+      <w:r>
+        <w:rPr>
+          <w:rFonts w:ascii="Courier New" w:hAnsi="Courier New" w:cs="Courier New"/>
+        </w:rPr>
+        <w:t xml:space="preserve">&lt;1e7). </w:t>
+      </w:r>
+      <w:r>
+        <w:rPr>
+          <w:rFonts w:ascii="Courier New" w:hAnsi="Courier New" w:cs="Courier New"/>
+        </w:rPr>
+        <w:t>Setting W_G</w:t>
+      </w:r>
+      <w:r>
+        <w:rPr>
+          <w:rFonts w:ascii="Courier New" w:hAnsi="Courier New" w:cs="Courier New"/>
+        </w:rPr>
+        <w:t>P</w:t>
+      </w:r>
+      <w:r>
+        <w:rPr>
+          <w:rFonts w:ascii="Courier New" w:hAnsi="Courier New" w:cs="Courier New"/>
+        </w:rPr>
+        <w:t xml:space="preserve">_MAX = 30 tells </w:t>
       </w:r>
       <w:proofErr w:type="spellStart"/>
       <w:r>
@@ -4042,13 +4102,27 @@
           <w:rFonts w:ascii="Courier New" w:hAnsi="Courier New" w:cs="Courier New"/>
           <w:lang w:eastAsia="zh-CN"/>
         </w:rPr>
-        <w:t>This parameter and W_GA_MIN are together being used as optional restrictions that use</w:t>
+        <w:t>This parameter and W_G</w:t>
       </w:r>
       <w:r>
         <w:rPr>
           <w:rFonts w:ascii="Courier New" w:hAnsi="Courier New" w:cs="Courier New"/>
           <w:lang w:eastAsia="zh-CN"/>
         </w:rPr>
+        <w:t>P</w:t>
+      </w:r>
+      <w:r>
+        <w:rPr>
+          <w:rFonts w:ascii="Courier New" w:hAnsi="Courier New" w:cs="Courier New"/>
+          <w:lang w:eastAsia="zh-CN"/>
+        </w:rPr>
+        <w:t>_MIN are together being used as optional restrictions that use</w:t>
+      </w:r>
+      <w:r>
+        <w:rPr>
+          <w:rFonts w:ascii="Courier New" w:hAnsi="Courier New" w:cs="Courier New"/>
+          <w:lang w:eastAsia="zh-CN"/>
+        </w:rPr>
         <w:t>rs</w:t>
       </w:r>
       <w:r>
@@ -4070,13 +4144,20 @@
           <w:rFonts w:ascii="Courier New" w:hAnsi="Courier New" w:cs="Courier New"/>
           <w:lang w:eastAsia="zh-CN"/>
         </w:rPr>
-        <w:t>*-ion</w:t>
+        <w:t>*-</w:t>
       </w:r>
       <w:r>
         <w:rPr>
           <w:rFonts w:ascii="Courier New" w:hAnsi="Courier New" w:cs="Courier New"/>
           <w:lang w:eastAsia="zh-CN"/>
         </w:rPr>
+        <w:t>nucleon system</w:t>
+      </w:r>
+      <w:r>
+        <w:rPr>
+          <w:rFonts w:ascii="Courier New" w:hAnsi="Courier New" w:cs="Courier New"/>
+          <w:lang w:eastAsia="zh-CN"/>
+        </w:rPr>
         <w:t xml:space="preserve">. If </w:t>
       </w:r>
       <w:proofErr w:type="spellStart"/>
@@ -4085,6 +4166,7 @@
           <w:rFonts w:ascii="Courier New" w:hAnsi="Courier New" w:cs="Courier New"/>
           <w:lang w:eastAsia="zh-CN"/>
         </w:rPr>
+        <w:lastRenderedPageBreak/>
         <w:t>W</w:t>
       </w:r>
       <w:r>
@@ -4101,28 +4183,62 @@
           <w:rFonts w:ascii="Courier New" w:hAnsi="Courier New" w:cs="Courier New"/>
           <w:lang w:eastAsia="zh-CN"/>
         </w:rPr>
-        <w:t xml:space="preserve"> is </w:t>
+        <w:t xml:space="preserve"> is smaller than W_G</w:t>
       </w:r>
       <w:r>
         <w:rPr>
           <w:rFonts w:ascii="Courier New" w:hAnsi="Courier New" w:cs="Courier New"/>
           <w:lang w:eastAsia="zh-CN"/>
         </w:rPr>
-        <w:lastRenderedPageBreak/>
-        <w:t>smaller than W_GA_MIN or greater than W_GA_MAX, the code will not sample W</w:t>
+        <w:t>P</w:t>
       </w:r>
       <w:r>
         <w:rPr>
           <w:rFonts w:ascii="Courier New" w:hAnsi="Courier New" w:cs="Courier New"/>
           <w:lang w:eastAsia="zh-CN"/>
         </w:rPr>
-        <w:t>. Code will only sample when W_GA_MIN &lt;</w:t>
+        <w:t>_MIN or greater than W_G</w:t>
       </w:r>
       <w:r>
         <w:rPr>
           <w:rFonts w:ascii="Courier New" w:hAnsi="Courier New" w:cs="Courier New"/>
           <w:lang w:eastAsia="zh-CN"/>
         </w:rPr>
+        <w:t>P</w:t>
+      </w:r>
+      <w:r>
+        <w:rPr>
+          <w:rFonts w:ascii="Courier New" w:hAnsi="Courier New" w:cs="Courier New"/>
+          <w:lang w:eastAsia="zh-CN"/>
+        </w:rPr>
+        <w:t>_MAX, the code will not sample W</w:t>
+      </w:r>
+      <w:r>
+        <w:rPr>
+          <w:rFonts w:ascii="Courier New" w:hAnsi="Courier New" w:cs="Courier New"/>
+          <w:lang w:eastAsia="zh-CN"/>
+        </w:rPr>
+        <w:t>. Code will only sample when W_G</w:t>
+      </w:r>
+      <w:r>
+        <w:rPr>
+          <w:rFonts w:ascii="Courier New" w:hAnsi="Courier New" w:cs="Courier New"/>
+          <w:lang w:eastAsia="zh-CN"/>
+        </w:rPr>
+        <w:t>P</w:t>
+      </w:r>
+      <w:r>
+        <w:rPr>
+          <w:rFonts w:ascii="Courier New" w:hAnsi="Courier New" w:cs="Courier New"/>
+          <w:lang w:eastAsia="zh-CN"/>
+        </w:rPr>
+        <w:t>_MIN &lt;</w:t>
+      </w:r>
+      <w:r>
+        <w:rPr>
+          <w:rFonts w:ascii="Courier New" w:hAnsi="Courier New" w:cs="Courier New"/>
+          <w:lang w:eastAsia="zh-CN"/>
+        </w:rPr>
         <w:t xml:space="preserve"> </w:t>
       </w:r>
       <w:proofErr w:type="spellStart"/>
@@ -4152,13 +4268,27 @@
           <w:rFonts w:ascii="Courier New" w:hAnsi="Courier New" w:cs="Courier New"/>
           <w:lang w:eastAsia="zh-CN"/>
         </w:rPr>
-        <w:t xml:space="preserve">&lt; W_GA_MAX, </w:t>
+        <w:t>&lt; W_G</w:t>
       </w:r>
       <w:r>
         <w:rPr>
           <w:rFonts w:ascii="Courier New" w:hAnsi="Courier New" w:cs="Courier New"/>
           <w:lang w:eastAsia="zh-CN"/>
         </w:rPr>
+        <w:t>P</w:t>
+      </w:r>
+      <w:r>
+        <w:rPr>
+          <w:rFonts w:ascii="Courier New" w:hAnsi="Courier New" w:cs="Courier New"/>
+          <w:lang w:eastAsia="zh-CN"/>
+        </w:rPr>
+        <w:t xml:space="preserve">_MAX, </w:t>
+      </w:r>
+      <w:r>
+        <w:rPr>
+          <w:rFonts w:ascii="Courier New" w:hAnsi="Courier New" w:cs="Courier New"/>
+          <w:lang w:eastAsia="zh-CN"/>
+        </w:rPr>
         <w:t>(condition being set in photonNucleusCrossSection.cpp)</w:t>
       </w:r>
       <w:r>
@@ -4182,7 +4312,19 @@
         <w:rPr>
           <w:rFonts w:ascii="Courier New" w:hAnsi="Courier New" w:cs="Courier New"/>
         </w:rPr>
-        <w:t xml:space="preserve">W_GA_MIN = </w:t>
+        <w:t>W_G</w:t>
+      </w:r>
+      <w:r>
+        <w:rPr>
+          <w:rFonts w:ascii="Courier New" w:hAnsi="Courier New" w:cs="Courier New"/>
+        </w:rPr>
+        <w:t>P</w:t>
+      </w:r>
+      <w:r>
+        <w:rPr>
+          <w:rFonts w:ascii="Courier New" w:hAnsi="Courier New" w:cs="Courier New"/>
+        </w:rPr>
+        <w:t xml:space="preserve">_MIN = </w:t>
       </w:r>
       <w:r>
         <w:rPr>
@@ -4221,7 +4363,43 @@
         <w:rPr>
           <w:rFonts w:ascii="Courier New" w:hAnsi="Courier New" w:cs="Courier New"/>
         </w:rPr>
-        <w:t xml:space="preserve">. Minimum value for the gamma-ion center of mass energy, </w:t>
+        <w:t>. Minimum value for the gamma-</w:t>
+      </w:r>
+      <w:r>
+        <w:rPr>
+          <w:rFonts w:ascii="Courier New" w:hAnsi="Courier New" w:cs="Courier New"/>
+        </w:rPr>
+        <w:t>nucleon system’s</w:t>
+      </w:r>
+      <w:r>
+        <w:rPr>
+          <w:rFonts w:ascii="Courier New" w:hAnsi="Courier New" w:cs="Courier New"/>
+        </w:rPr>
+        <w:t xml:space="preserve"> center</w:t>
+      </w:r>
+      <w:r>
+        <w:rPr>
+          <w:rFonts w:ascii="Courier New" w:hAnsi="Courier New" w:cs="Courier New"/>
+        </w:rPr>
+        <w:t>-</w:t>
+      </w:r>
+      <w:r>
+        <w:rPr>
+          <w:rFonts w:ascii="Courier New" w:hAnsi="Courier New" w:cs="Courier New"/>
+        </w:rPr>
+        <w:t>of</w:t>
+      </w:r>
+      <w:r>
+        <w:rPr>
+          <w:rFonts w:ascii="Courier New" w:hAnsi="Courier New" w:cs="Courier New"/>
+        </w:rPr>
+        <w:t>-</w:t>
+      </w:r>
+      <w:r>
+        <w:rPr>
+          <w:rFonts w:ascii="Courier New" w:hAnsi="Courier New" w:cs="Courier New"/>
+        </w:rPr>
+        <w:t xml:space="preserve">mass energy, </w:t>
       </w:r>
       <w:proofErr w:type="spellStart"/>
       <w:r>
@@ -4248,13 +4426,37 @@
         <w:rPr>
           <w:rFonts w:ascii="Courier New" w:hAnsi="Courier New" w:cs="Courier New"/>
         </w:rPr>
-        <w:t xml:space="preserve">-1 specifies no limit (W_GA&gt;0). </w:t>
-      </w:r>
-      <w:r>
-        <w:rPr>
-          <w:rFonts w:ascii="Courier New" w:hAnsi="Courier New" w:cs="Courier New"/>
-        </w:rPr>
-        <w:t xml:space="preserve">Setting W_GA_MIN = 2 tells </w:t>
+        <w:t>-1 specifies no limit (W_G</w:t>
+      </w:r>
+      <w:r>
+        <w:rPr>
+          <w:rFonts w:ascii="Courier New" w:hAnsi="Courier New" w:cs="Courier New"/>
+        </w:rPr>
+        <w:t>P</w:t>
+      </w:r>
+      <w:r>
+        <w:rPr>
+          <w:rFonts w:ascii="Courier New" w:hAnsi="Courier New" w:cs="Courier New"/>
+        </w:rPr>
+        <w:t xml:space="preserve">&gt;0). </w:t>
+      </w:r>
+      <w:r>
+        <w:rPr>
+          <w:rFonts w:ascii="Courier New" w:hAnsi="Courier New" w:cs="Courier New"/>
+        </w:rPr>
+        <w:t>Setting W_G</w:t>
+      </w:r>
+      <w:r>
+        <w:rPr>
+          <w:rFonts w:ascii="Courier New" w:hAnsi="Courier New" w:cs="Courier New"/>
+        </w:rPr>
+        <w:t>P</w:t>
+      </w:r>
+      <w:r>
+        <w:rPr>
+          <w:rFonts w:ascii="Courier New" w:hAnsi="Courier New" w:cs="Courier New"/>
+        </w:rPr>
+        <w:t xml:space="preserve">_MIN = 2 tells </w:t>
       </w:r>
       <w:proofErr w:type="spellStart"/>
       <w:r>
@@ -4292,13 +4494,85 @@
         <w:rPr>
           <w:rFonts w:ascii="Courier New" w:hAnsi="Courier New" w:cs="Courier New"/>
         </w:rPr>
-        <w:t xml:space="preserve">, in this case it is being set to 2 GeV. Please note that the maximum value that W_GA_MIN can be is the total center-of-mass energy of the source beam and the target beam. If user sets W_GA_MIN to be greater than that energy supply, code will terminate. </w:t>
-      </w:r>
-      <w:r>
-        <w:rPr>
-          <w:rFonts w:ascii="Courier New" w:hAnsi="Courier New" w:cs="Courier New"/>
-        </w:rPr>
-        <w:t>Please also notice that there is a threshold for W_GA_MIN to start with, the center-of-mass energy of gamma and ion cannot be lower than the mass of produced meson + mass of ion in the final state. If user sets the W_GA_MIN &lt; m</w:t>
+        <w:t>, in this case it is being set to 2 GeV. Please note that the maximum value that W_G</w:t>
+      </w:r>
+      <w:r>
+        <w:rPr>
+          <w:rFonts w:ascii="Courier New" w:hAnsi="Courier New" w:cs="Courier New"/>
+        </w:rPr>
+        <w:t>P</w:t>
+      </w:r>
+      <w:r>
+        <w:rPr>
+          <w:rFonts w:ascii="Courier New" w:hAnsi="Courier New" w:cs="Courier New"/>
+        </w:rPr>
+        <w:t>_MIN can be is the total center-of-mass energy of the source beam and the target beam. If user sets W_G</w:t>
+      </w:r>
+      <w:r>
+        <w:rPr>
+          <w:rFonts w:ascii="Courier New" w:hAnsi="Courier New" w:cs="Courier New"/>
+        </w:rPr>
+        <w:t>P</w:t>
+      </w:r>
+      <w:r>
+        <w:rPr>
+          <w:rFonts w:ascii="Courier New" w:hAnsi="Courier New" w:cs="Courier New"/>
+        </w:rPr>
+        <w:t xml:space="preserve">_MIN to be greater than that energy supply, code will terminate. </w:t>
+      </w:r>
+      <w:r>
+        <w:rPr>
+          <w:rFonts w:ascii="Courier New" w:hAnsi="Courier New" w:cs="Courier New"/>
+        </w:rPr>
+        <w:t>Please also notice that there is a threshold for W_G</w:t>
+      </w:r>
+      <w:r>
+        <w:rPr>
+          <w:rFonts w:ascii="Courier New" w:hAnsi="Courier New" w:cs="Courier New"/>
+        </w:rPr>
+        <w:t>P</w:t>
+      </w:r>
+      <w:r>
+        <w:rPr>
+          <w:rFonts w:ascii="Courier New" w:hAnsi="Courier New" w:cs="Courier New"/>
+        </w:rPr>
+        <w:t xml:space="preserve">_MIN to start with, the center-of-mass energy of gamma and </w:t>
+      </w:r>
+      <w:r>
+        <w:rPr>
+          <w:rFonts w:ascii="Courier New" w:hAnsi="Courier New" w:cs="Courier New"/>
+        </w:rPr>
+        <w:t>nucleon</w:t>
+      </w:r>
+      <w:r>
+        <w:rPr>
+          <w:rFonts w:ascii="Courier New" w:hAnsi="Courier New" w:cs="Courier New"/>
+        </w:rPr>
+        <w:t xml:space="preserve"> cannot be lower than the mass of produced meson + mass of </w:t>
+      </w:r>
+      <w:r>
+        <w:rPr>
+          <w:rFonts w:ascii="Courier New" w:hAnsi="Courier New" w:cs="Courier New"/>
+        </w:rPr>
+        <w:t>nucleon</w:t>
+      </w:r>
+      <w:r>
+        <w:rPr>
+          <w:rFonts w:ascii="Courier New" w:hAnsi="Courier New" w:cs="Courier New"/>
+        </w:rPr>
+        <w:t xml:space="preserve"> in the final state. If user sets the W_G</w:t>
+      </w:r>
+      <w:r>
+        <w:rPr>
+          <w:rFonts w:ascii="Courier New" w:hAnsi="Courier New" w:cs="Courier New"/>
+        </w:rPr>
+        <w:t>P</w:t>
+      </w:r>
+      <w:r>
+        <w:rPr>
+          <w:rFonts w:ascii="Courier New" w:hAnsi="Courier New" w:cs="Courier New"/>
+        </w:rPr>
+        <w:t>_MIN &lt; m</w:t>
       </w:r>
       <w:r>
         <w:rPr>
@@ -4333,7 +4607,7 @@
           <w:rFonts w:ascii="Courier New" w:hAnsi="Courier New" w:cs="Courier New"/>
           <w:vertAlign w:val="subscript"/>
         </w:rPr>
-        <w:t>ion</w:t>
+        <w:t>nucleon</w:t>
       </w:r>
       <w:proofErr w:type="spellEnd"/>
       <w:r>
@@ -4859,6 +5133,7 @@
         <w:rPr>
           <w:rFonts w:ascii="Courier New" w:hAnsi="Courier New" w:cs="Courier New"/>
         </w:rPr>
+        <w:lastRenderedPageBreak/>
         <w:t xml:space="preserve">PROD_PID = 443013   </w:t>
       </w:r>
       <w:r>
@@ -4892,7 +5167,6 @@
         <w:rPr>
           <w:rFonts w:ascii="Courier New" w:hAnsi="Courier New" w:cs="Courier New"/>
         </w:rPr>
-        <w:lastRenderedPageBreak/>
         <w:t xml:space="preserve">RND_SEED = 34533    </w:t>
       </w:r>
       <w:r>
@@ -6241,6 +6515,7 @@
         <w:rPr>
           <w:rFonts w:ascii="Courier New" w:hAnsi="Courier New" w:cs="Courier New"/>
         </w:rPr>
+        <w:lastRenderedPageBreak/>
         <w:t>OUTPUT_FORMAT = 0</w:t>
       </w:r>
     </w:p>
@@ -6272,7 +6547,6 @@
         <w:rPr>
           <w:rFonts w:ascii="Courier New" w:hAnsi="Courier New" w:cs="Courier New"/>
         </w:rPr>
-        <w:lastRenderedPageBreak/>
         <w:t xml:space="preserve">0 (or not specified):  means the default </w:t>
       </w:r>
       <w:proofErr w:type="spellStart"/>

</xml_diff>